<commit_message>
Agrege una descripcion del algoritmo de Floyd, el pseudocodigo y la implementacion dinamica. mañana sigo con el calculo de complejidad y termino el recursivo.
</commit_message>
<xml_diff>
--- a/doc/2C2015_TPO_Programacion_3_ViNo_La_barba_de_Godio.docx
+++ b/doc/2C2015_TPO_Programacion_3_ViNo_La_barba_de_Godio.docx
@@ -81,10 +81,7 @@
       <w:bookmarkStart w:id="2" w:name="h.62jqc1lkrri3" w:colFirst="0" w:colLast="0"/>
       <w:bookmarkEnd w:id="2"/>
       <w:r>
-        <w:t>TRABAJO PRÁCTICO OBLI</w:t>
-      </w:r>
-      <w:r>
-        <w:t>GATORIO</w:t>
+        <w:t>TRABAJO PRÁCTICO OBLIGATORIO</w:t>
       </w:r>
     </w:p>
     <w:p/>
@@ -112,92 +109,63 @@
           <w:szCs w:val="40"/>
         </w:rPr>
         <w:br/>
-        <w:t xml:space="preserve">“La barba de </w:t>
-      </w:r>
-      <w:proofErr w:type="spellStart"/>
-      <w:r>
+        <w:t>“La barba de Godio”</w:t>
+      </w:r>
+    </w:p>
+    <w:p>
+      <w:pPr>
+        <w:jc w:val="center"/>
+      </w:pPr>
+    </w:p>
+    <w:p>
+      <w:pPr>
+        <w:jc w:val="center"/>
+      </w:pPr>
+    </w:p>
+    <w:p>
+      <w:pPr>
+        <w:jc w:val="center"/>
         <w:rPr>
           <w:sz w:val="40"/>
           <w:szCs w:val="40"/>
         </w:rPr>
-        <w:t>Godio</w:t>
-      </w:r>
-      <w:proofErr w:type="spellEnd"/>
+      </w:pPr>
       <w:r>
         <w:rPr>
           <w:sz w:val="40"/>
           <w:szCs w:val="40"/>
         </w:rPr>
-        <w:t>”</w:t>
-      </w:r>
-    </w:p>
-    <w:p>
-      <w:pPr>
-        <w:jc w:val="center"/>
-      </w:pPr>
-    </w:p>
-    <w:p>
-      <w:pPr>
-        <w:jc w:val="center"/>
-      </w:pPr>
-    </w:p>
-    <w:p>
-      <w:pPr>
-        <w:jc w:val="center"/>
+        <w:t>TEMAS</w:t>
+      </w:r>
+      <w:r>
         <w:rPr>
           <w:sz w:val="40"/>
           <w:szCs w:val="40"/>
         </w:rPr>
-      </w:pPr>
+        <w:br/>
+        <w:t>Algoritmo de Floyd</w:t>
+      </w:r>
       <w:r>
         <w:rPr>
           <w:sz w:val="40"/>
           <w:szCs w:val="40"/>
         </w:rPr>
-        <w:t>TEMAS</w:t>
+        <w:br/>
+        <w:t xml:space="preserve">Problema del </w:t>
       </w:r>
       <w:r>
         <w:rPr>
           <w:sz w:val="40"/>
           <w:szCs w:val="40"/>
         </w:rPr>
-        <w:br/>
+        <w:t>V</w:t>
       </w:r>
       <w:r>
         <w:rPr>
           <w:sz w:val="40"/>
           <w:szCs w:val="40"/>
         </w:rPr>
-        <w:t>Algoritmo de Floyd</w:t>
-      </w:r>
-      <w:r>
-        <w:rPr>
-          <w:sz w:val="40"/>
-          <w:szCs w:val="40"/>
-        </w:rPr>
-        <w:br/>
-        <w:t xml:space="preserve">Problema del </w:t>
-      </w:r>
-      <w:r>
-        <w:rPr>
-          <w:sz w:val="40"/>
-          <w:szCs w:val="40"/>
-        </w:rPr>
-        <w:t>V</w:t>
-      </w:r>
-      <w:r>
-        <w:rPr>
-          <w:sz w:val="40"/>
-          <w:szCs w:val="40"/>
-        </w:rPr>
-        <w:t>iajante</w:t>
-      </w:r>
-      <w:r>
-        <w:rPr>
-          <w:sz w:val="40"/>
-          <w:szCs w:val="40"/>
-        </w:rPr>
-        <w:t xml:space="preserve">  </w:t>
+        <w:t xml:space="preserve">iajante  </w:t>
       </w:r>
     </w:p>
     <w:p>
@@ -243,12 +211,6 @@
           <w:insideV w:val="single" w:sz="8" w:space="0" w:color="000000"/>
         </w:tblBorders>
         <w:tblLayout w:type="fixed"/>
-        <w:tblCellMar>
-          <w:top w:w="0" w:type="dxa"/>
-          <w:left w:w="0" w:type="dxa"/>
-          <w:bottom w:w="0" w:type="dxa"/>
-          <w:right w:w="0" w:type="dxa"/>
-        </w:tblCellMar>
         <w:tblLook w:val="0600" w:firstRow="0" w:lastRow="0" w:firstColumn="0" w:lastColumn="0" w:noHBand="1" w:noVBand="1"/>
       </w:tblPr>
       <w:tblGrid>
@@ -256,14 +218,6 @@
         <w:gridCol w:w="4680"/>
       </w:tblGrid>
       <w:tr>
-        <w:tblPrEx>
-          <w:tblCellMar>
-            <w:top w:w="0" w:type="dxa"/>
-            <w:left w:w="0" w:type="dxa"/>
-            <w:bottom w:w="0" w:type="dxa"/>
-            <w:right w:w="0" w:type="dxa"/>
-          </w:tblCellMar>
-        </w:tblPrEx>
         <w:trPr>
           <w:jc w:val="center"/>
         </w:trPr>
@@ -309,14 +263,6 @@
         </w:tc>
       </w:tr>
       <w:tr>
-        <w:tblPrEx>
-          <w:tblCellMar>
-            <w:top w:w="0" w:type="dxa"/>
-            <w:left w:w="0" w:type="dxa"/>
-            <w:bottom w:w="0" w:type="dxa"/>
-            <w:right w:w="0" w:type="dxa"/>
-          </w:tblCellMar>
-        </w:tblPrEx>
         <w:trPr>
           <w:jc w:val="center"/>
         </w:trPr>
@@ -368,14 +314,6 @@
         </w:tc>
       </w:tr>
       <w:tr>
-        <w:tblPrEx>
-          <w:tblCellMar>
-            <w:top w:w="0" w:type="dxa"/>
-            <w:left w:w="0" w:type="dxa"/>
-            <w:bottom w:w="0" w:type="dxa"/>
-            <w:right w:w="0" w:type="dxa"/>
-          </w:tblCellMar>
-        </w:tblPrEx>
         <w:trPr>
           <w:jc w:val="center"/>
         </w:trPr>
@@ -421,14 +359,6 @@
         </w:tc>
       </w:tr>
       <w:tr>
-        <w:tblPrEx>
-          <w:tblCellMar>
-            <w:top w:w="0" w:type="dxa"/>
-            <w:left w:w="0" w:type="dxa"/>
-            <w:bottom w:w="0" w:type="dxa"/>
-            <w:right w:w="0" w:type="dxa"/>
-          </w:tblCellMar>
-        </w:tblPrEx>
         <w:trPr>
           <w:jc w:val="center"/>
         </w:trPr>
@@ -474,14 +404,6 @@
         </w:tc>
       </w:tr>
       <w:tr>
-        <w:tblPrEx>
-          <w:tblCellMar>
-            <w:top w:w="0" w:type="dxa"/>
-            <w:left w:w="0" w:type="dxa"/>
-            <w:bottom w:w="0" w:type="dxa"/>
-            <w:right w:w="0" w:type="dxa"/>
-          </w:tblCellMar>
-        </w:tblPrEx>
         <w:trPr>
           <w:jc w:val="center"/>
         </w:trPr>
@@ -572,9 +494,7 @@
       <w:r>
         <w:t>Índice</w:t>
       </w:r>
-      <w:bookmarkStart w:id="6" w:name="_GoBack"/>
       <w:bookmarkEnd w:id="5"/>
-      <w:bookmarkEnd w:id="6"/>
     </w:p>
     <w:p/>
     <w:p>
@@ -1204,13 +1124,13 @@
       <w:pPr>
         <w:pStyle w:val="Ttulo1"/>
       </w:pPr>
-      <w:bookmarkStart w:id="7" w:name="h.vfzye2prltry" w:colFirst="0" w:colLast="0"/>
-      <w:bookmarkStart w:id="8" w:name="_Toc434163085"/>
+      <w:bookmarkStart w:id="6" w:name="h.vfzye2prltry" w:colFirst="0" w:colLast="0"/>
+      <w:bookmarkStart w:id="7" w:name="_Toc434163085"/>
+      <w:bookmarkEnd w:id="6"/>
+      <w:r>
+        <w:t>Enunciado</w:t>
+      </w:r>
       <w:bookmarkEnd w:id="7"/>
-      <w:r>
-        <w:t>Enunciado</w:t>
-      </w:r>
-      <w:bookmarkEnd w:id="8"/>
     </w:p>
     <w:p>
       <w:pPr>
@@ -1221,21 +1141,18 @@
         </w:numPr>
         <w:ind w:left="709" w:hanging="709"/>
       </w:pPr>
-      <w:bookmarkStart w:id="9" w:name="h.irjz8qva5xdv" w:colFirst="0" w:colLast="0"/>
-      <w:bookmarkStart w:id="10" w:name="_Toc434163086"/>
+      <w:bookmarkStart w:id="8" w:name="h.irjz8qva5xdv" w:colFirst="0" w:colLast="0"/>
+      <w:bookmarkStart w:id="9" w:name="_Toc434163086"/>
+      <w:bookmarkEnd w:id="8"/>
+      <w:r>
+        <w:t>Algoritmo de Floyd</w:t>
+      </w:r>
       <w:bookmarkEnd w:id="9"/>
-      <w:r>
-        <w:t>Algoritmo de Floyd</w:t>
-      </w:r>
-      <w:bookmarkEnd w:id="10"/>
     </w:p>
     <w:p/>
     <w:p>
       <w:r>
-        <w:t>Se desea que el alumno investigue y documente el algoritmo de Floyd. Se desea que desarrolle los sig</w:t>
-      </w:r>
-      <w:r>
-        <w:t>uientes puntos. Cada uno de los siguientes puntos debe figurar como un apartado distinto de este documento.</w:t>
+        <w:t>Se desea que el alumno investigue y documente el algoritmo de Floyd. Se desea que desarrolle los siguientes puntos. Cada uno de los siguientes puntos debe figurar como un apartado distinto de este documento.</w:t>
       </w:r>
     </w:p>
     <w:p>
@@ -1248,10 +1165,7 @@
         <w:contextualSpacing/>
       </w:pPr>
       <w:r>
-        <w:t>Explicación con sus propias palabras del algoritmo citando fuentes de donde obtuvo la información. Para poder aprobar este punto el grupo debe demos</w:t>
-      </w:r>
-      <w:r>
-        <w:t>trar poder realizar una investigación exhaustiva y a conciencia y de calidad profesional.</w:t>
+        <w:t>Explicación con sus propias palabras del algoritmo citando fuentes de donde obtuvo la información. Para poder aprobar este punto el grupo debe demostrar poder realizar una investigación exhaustiva y a conciencia y de calidad profesional.</w:t>
       </w:r>
     </w:p>
     <w:p>
@@ -1263,11 +1177,9 @@
         <w:ind w:hanging="360"/>
         <w:contextualSpacing/>
       </w:pPr>
-      <w:proofErr w:type="spellStart"/>
       <w:r>
         <w:t>Backtracking</w:t>
       </w:r>
-      <w:proofErr w:type="spellEnd"/>
     </w:p>
     <w:p>
       <w:pPr>
@@ -1279,21 +1191,8 @@
         <w:contextualSpacing/>
       </w:pPr>
       <w:r>
-        <w:t xml:space="preserve">Pseudocódigo de </w:t>
-      </w:r>
-      <w:proofErr w:type="spellStart"/>
-      <w:r>
-        <w:t>backtracking</w:t>
-      </w:r>
-      <w:proofErr w:type="spellEnd"/>
-      <w:r>
-        <w:t xml:space="preserve"> que aplique la lógica del algoritmo de </w:t>
-      </w:r>
-      <w:proofErr w:type="spellStart"/>
-      <w:r>
-        <w:t>floyd</w:t>
-      </w:r>
-      <w:proofErr w:type="spellEnd"/>
+        <w:t>Pseudocódigo de backtracking que aplique la lógica del algoritmo de floyd</w:t>
+      </w:r>
     </w:p>
     <w:p>
       <w:pPr>
@@ -1318,10 +1217,7 @@
         <w:contextualSpacing/>
       </w:pPr>
       <w:r>
-        <w:t>Análisis de complejidad d</w:t>
-      </w:r>
-      <w:r>
-        <w:t>el punto anterior</w:t>
+        <w:t>Análisis de complejidad del punto anterior</w:t>
       </w:r>
     </w:p>
     <w:p>
@@ -1399,19 +1295,19 @@
         </w:numPr>
         <w:ind w:left="709" w:hanging="709"/>
       </w:pPr>
-      <w:bookmarkStart w:id="11" w:name="h.jmdsb8q9rnuy" w:colFirst="0" w:colLast="0"/>
-      <w:bookmarkStart w:id="12" w:name="_Toc434163087"/>
+      <w:bookmarkStart w:id="10" w:name="h.jmdsb8q9rnuy" w:colFirst="0" w:colLast="0"/>
+      <w:bookmarkStart w:id="11" w:name="_Toc434163087"/>
+      <w:bookmarkEnd w:id="10"/>
+      <w:r>
+        <w:t xml:space="preserve">Problema del </w:t>
+      </w:r>
+      <w:r>
+        <w:t>V</w:t>
+      </w:r>
+      <w:r>
+        <w:t>iajante</w:t>
+      </w:r>
       <w:bookmarkEnd w:id="11"/>
-      <w:r>
-        <w:t xml:space="preserve">Problema del </w:t>
-      </w:r>
-      <w:r>
-        <w:t>V</w:t>
-      </w:r>
-      <w:r>
-        <w:t>iajante</w:t>
-      </w:r>
-      <w:bookmarkEnd w:id="12"/>
     </w:p>
     <w:p>
       <w:r>
@@ -1421,10 +1317,7 @@
         <w:t>o</w:t>
       </w:r>
       <w:r>
-        <w:t>so problema del viajante y su relación con la complejida</w:t>
-      </w:r>
-      <w:r>
-        <w:t>d algorítmica. Se desea completar los siguientes puntos:</w:t>
+        <w:t>so problema del viajante y su relación con la complejidad algorítmica. Se desea completar los siguientes puntos:</w:t>
       </w:r>
     </w:p>
     <w:p>
@@ -1502,12 +1395,11 @@
       <w:pPr>
         <w:pStyle w:val="Ttulo1"/>
       </w:pPr>
-      <w:bookmarkStart w:id="13" w:name="_Toc434163088"/>
-      <w:r>
-        <w:lastRenderedPageBreak/>
+      <w:bookmarkStart w:id="12" w:name="_Toc434163088"/>
+      <w:r>
         <w:t>Resolución</w:t>
       </w:r>
-      <w:bookmarkEnd w:id="13"/>
+      <w:bookmarkEnd w:id="12"/>
     </w:p>
     <w:p>
       <w:pPr>
@@ -1518,11 +1410,863 @@
         </w:numPr>
         <w:ind w:left="709" w:hanging="709"/>
       </w:pPr>
-      <w:bookmarkStart w:id="14" w:name="_Toc434163089"/>
+      <w:bookmarkStart w:id="13" w:name="_Toc434163089"/>
       <w:r>
         <w:t>Algoritmo de Floyd</w:t>
       </w:r>
-      <w:bookmarkEnd w:id="14"/>
+      <w:bookmarkEnd w:id="13"/>
+    </w:p>
+    <w:p>
+      <w:pPr>
+        <w:pStyle w:val="Ttulo1"/>
+        <w:numPr>
+          <w:ilvl w:val="0"/>
+          <w:numId w:val="0"/>
+        </w:numPr>
+        <w:ind w:left="426"/>
+        <w:rPr>
+          <w:lang w:val="es-ES"/>
+        </w:rPr>
+      </w:pPr>
+      <w:r>
+        <w:rPr>
+          <w:sz w:val="22"/>
+          <w:szCs w:val="22"/>
+          <w:lang w:val="es-ES"/>
+        </w:rPr>
+        <w:t>Creado por Bernard Roy en 1959 es un algoritmo de análisis sobre grafos para encontrar el camino mínimo en grafos dirigidos ponderados. El algoritmo encuentra el camino entre todos los pares de vértices en una única ejecución. El algoritmo de Floyd-Warshall es un ejemplo de programación dinámica, teniendo en cuenta que este tipo de programación tiene como fin encontrar una solución óptima a dicho problema recursivamente.</w:t>
+      </w:r>
+      <w:r>
+        <w:rPr>
+          <w:lang w:val="es-ES"/>
+        </w:rPr>
+        <w:t xml:space="preserve"> </w:t>
+      </w:r>
+      <w:r>
+        <w:rPr>
+          <w:sz w:val="22"/>
+          <w:szCs w:val="22"/>
+          <w:lang w:val="es-ES"/>
+        </w:rPr>
+        <w:t>Compara todos los posibles caminos a través del </w:t>
+      </w:r>
+      <w:hyperlink r:id="rId10" w:tooltip="Grafo" w:history="1">
+        <w:r>
+          <w:rPr>
+            <w:sz w:val="22"/>
+            <w:szCs w:val="22"/>
+            <w:lang w:val="es-ES"/>
+          </w:rPr>
+          <w:t>grafo</w:t>
+        </w:r>
+      </w:hyperlink>
+      <w:r>
+        <w:rPr>
+          <w:sz w:val="22"/>
+          <w:szCs w:val="22"/>
+          <w:lang w:val="es-ES"/>
+        </w:rPr>
+        <w:t> entre cada par de vértices. El algoritmo es capaz de hacer esto con sólo </w:t>
+      </w:r>
+      <w:r>
+        <w:rPr>
+          <w:noProof/>
+        </w:rPr>
+        <w:drawing>
+          <wp:inline distT="0" distB="0" distL="0" distR="0" wp14:anchorId="6CA5C35D" wp14:editId="2E44BD53">
+            <wp:extent cx="200025" cy="171450"/>
+            <wp:effectExtent l="0" t="0" r="9525" b="0"/>
+            <wp:docPr id="6" name="Imagen 6" descr="V^3"/>
+            <wp:cNvGraphicFramePr>
+              <a:graphicFrameLocks xmlns:a="http://schemas.openxmlformats.org/drawingml/2006/main" noChangeAspect="1"/>
+            </wp:cNvGraphicFramePr>
+            <a:graphic xmlns:a="http://schemas.openxmlformats.org/drawingml/2006/main">
+              <a:graphicData uri="http://schemas.openxmlformats.org/drawingml/2006/picture">
+                <pic:pic xmlns:pic="http://schemas.openxmlformats.org/drawingml/2006/picture">
+                  <pic:nvPicPr>
+                    <pic:cNvPr id="0" name="Picture 1" descr="V^3"/>
+                    <pic:cNvPicPr>
+                      <a:picLocks noChangeAspect="1" noChangeArrowheads="1"/>
+                    </pic:cNvPicPr>
+                  </pic:nvPicPr>
+                  <pic:blipFill>
+                    <a:blip r:embed="rId11">
+                      <a:extLst>
+                        <a:ext uri="{28A0092B-C50C-407E-A947-70E740481C1C}">
+                          <a14:useLocalDpi xmlns:a14="http://schemas.microsoft.com/office/drawing/2010/main" val="0"/>
+                        </a:ext>
+                      </a:extLst>
+                    </a:blip>
+                    <a:srcRect/>
+                    <a:stretch>
+                      <a:fillRect/>
+                    </a:stretch>
+                  </pic:blipFill>
+                  <pic:spPr bwMode="auto">
+                    <a:xfrm>
+                      <a:off x="0" y="0"/>
+                      <a:ext cx="200025" cy="171450"/>
+                    </a:xfrm>
+                    <a:prstGeom prst="rect">
+                      <a:avLst/>
+                    </a:prstGeom>
+                    <a:noFill/>
+                    <a:ln>
+                      <a:noFill/>
+                    </a:ln>
+                  </pic:spPr>
+                </pic:pic>
+              </a:graphicData>
+            </a:graphic>
+          </wp:inline>
+        </w:drawing>
+      </w:r>
+      <w:r>
+        <w:rPr>
+          <w:sz w:val="22"/>
+          <w:szCs w:val="22"/>
+          <w:lang w:val="es-ES"/>
+        </w:rPr>
+        <w:t>comparaciones Lo hace mejorando paulatinamente una estimación del camino más corto entre dos vértices, hasta que se sabe que la estimación es óptima.</w:t>
+      </w:r>
+    </w:p>
+    <w:p/>
+    <w:p/>
+    <w:p>
+      <w:pPr>
+        <w:pStyle w:val="NormalCdigo"/>
+        <w:rPr>
+          <w:b/>
+          <w:u w:val="single"/>
+        </w:rPr>
+      </w:pPr>
+      <w:r>
+        <w:rPr>
+          <w:b/>
+          <w:u w:val="single"/>
+        </w:rPr>
+        <w:t>Algoritmo</w:t>
+      </w:r>
+    </w:p>
+    <w:p>
+      <w:pPr>
+        <w:pStyle w:val="NormalCdigo"/>
+      </w:pPr>
+      <w:r>
+        <w:t>Floyd</w:t>
+      </w:r>
+    </w:p>
+    <w:p>
+      <w:pPr>
+        <w:pStyle w:val="NormalCdigo"/>
+        <w:rPr>
+          <w:b/>
+          <w:u w:val="single"/>
+        </w:rPr>
+      </w:pPr>
+      <w:r>
+        <w:rPr>
+          <w:b/>
+          <w:u w:val="single"/>
+        </w:rPr>
+        <w:t>Entrada</w:t>
+      </w:r>
+    </w:p>
+    <w:p>
+      <w:pPr>
+        <w:pStyle w:val="NormalCdigo"/>
+      </w:pPr>
+      <w:r>
+        <w:t>G grafo de entrada</w:t>
+      </w:r>
+    </w:p>
+    <w:p>
+      <w:pPr>
+        <w:pStyle w:val="NormalCdigo"/>
+        <w:rPr>
+          <w:b/>
+          <w:u w:val="single"/>
+        </w:rPr>
+      </w:pPr>
+      <w:r>
+        <w:rPr>
+          <w:b/>
+          <w:u w:val="single"/>
+        </w:rPr>
+        <w:t>Salida</w:t>
+      </w:r>
+    </w:p>
+    <w:p>
+      <w:pPr>
+        <w:pStyle w:val="NormalCdigo"/>
+      </w:pPr>
+      <w:r>
+        <w:t xml:space="preserve">R grafo con una arista con la distancia mínima entre cada par de vértices </w:t>
+      </w:r>
+    </w:p>
+    <w:p>
+      <w:pPr>
+        <w:pStyle w:val="NormalCdigo"/>
+        <w:rPr>
+          <w:b/>
+          <w:u w:val="single"/>
+        </w:rPr>
+      </w:pPr>
+      <w:r>
+        <w:rPr>
+          <w:b/>
+          <w:u w:val="single"/>
+        </w:rPr>
+        <w:t>Ps</w:t>
+      </w:r>
+      <w:r>
+        <w:rPr>
+          <w:b/>
+          <w:u w:val="single"/>
+        </w:rPr>
+        <w:t>eudocódigo</w:t>
+      </w:r>
+    </w:p>
+    <w:p>
+      <w:pPr>
+        <w:pStyle w:val="NormalCdigo"/>
+      </w:pPr>
+    </w:p>
+    <w:p>
+      <w:pPr>
+        <w:pStyle w:val="NormalCdigo"/>
+      </w:pPr>
+      <w:r>
+        <w:t xml:space="preserve">inicializarGrafo(R) </w:t>
+      </w:r>
+    </w:p>
+    <w:p>
+      <w:pPr>
+        <w:pStyle w:val="NormalCdigo"/>
+      </w:pPr>
+      <w:r>
+        <w:t xml:space="preserve">copiarGrafo(G, R) </w:t>
+      </w:r>
+    </w:p>
+    <w:p>
+      <w:pPr>
+        <w:pStyle w:val="NormalCdigo"/>
+      </w:pPr>
+      <w:r>
+        <w:t>VerticesK = Vertices(G)</w:t>
+      </w:r>
+    </w:p>
+    <w:p>
+      <w:pPr>
+        <w:pStyle w:val="NormalCdigo"/>
+      </w:pPr>
+      <w:r>
+        <w:t xml:space="preserve">para cada k de VerticesK </w:t>
+      </w:r>
+    </w:p>
+    <w:p>
+      <w:pPr>
+        <w:pStyle w:val="NormalCdigo"/>
+      </w:pPr>
+      <w:r>
+        <w:t xml:space="preserve">VerticesI = Vertices(G) </w:t>
+      </w:r>
+    </w:p>
+    <w:p>
+      <w:pPr>
+        <w:pStyle w:val="NormalCdigo"/>
+      </w:pPr>
+      <w:r>
+        <w:t xml:space="preserve">para cada i de VerticesI </w:t>
+      </w:r>
+    </w:p>
+    <w:p>
+      <w:pPr>
+        <w:pStyle w:val="NormalCdigo"/>
+      </w:pPr>
+      <w:r>
+        <w:t>VerticesJ = Vertices(G)</w:t>
+      </w:r>
+    </w:p>
+    <w:p>
+      <w:pPr>
+        <w:pStyle w:val="NormalCdigo"/>
+      </w:pPr>
+      <w:r>
+        <w:t>para cada j de VerticesJ</w:t>
+      </w:r>
+    </w:p>
+    <w:p>
+      <w:pPr>
+        <w:pStyle w:val="NormalCdigo"/>
+      </w:pPr>
+      <w:r>
+        <w:t>si i!=j Y existeArista(R, i, k) Y existeArista(R, k, j)</w:t>
+      </w:r>
+    </w:p>
+    <w:p>
+      <w:pPr>
+        <w:pStyle w:val="NormalCdigo"/>
+      </w:pPr>
+      <w:r>
+        <w:t>si existeArista(R, i, j)</w:t>
+      </w:r>
+    </w:p>
+    <w:p>
+      <w:pPr>
+        <w:pStyle w:val="NormalCdigo"/>
+      </w:pPr>
+      <w:r>
+        <w:t>si pesoArista(R, i, k) + pesoArista(R, k, j) &lt; pesoArista(R, i, j)</w:t>
+      </w:r>
+    </w:p>
+    <w:p>
+      <w:pPr>
+        <w:pStyle w:val="NormalCdigo"/>
+      </w:pPr>
+      <w:r>
+        <w:t>agregarArista(R, i, j, pesoArista(R, i, k) + pesoArista(R, k, j))</w:t>
+      </w:r>
+    </w:p>
+    <w:p>
+      <w:pPr>
+        <w:pStyle w:val="NormalCdigo"/>
+      </w:pPr>
+      <w:r>
+        <w:t>fin si</w:t>
+      </w:r>
+    </w:p>
+    <w:p>
+      <w:pPr>
+        <w:pStyle w:val="NormalCdigo"/>
+      </w:pPr>
+    </w:p>
+    <w:p>
+      <w:pPr>
+        <w:pStyle w:val="NormalCdigo"/>
+      </w:pPr>
+      <w:r>
+        <w:t>sino</w:t>
+      </w:r>
+    </w:p>
+    <w:p>
+      <w:pPr>
+        <w:pStyle w:val="NormalCdigo"/>
+      </w:pPr>
+      <w:r>
+        <w:t>agregarArista(R, i, j, pesoArista(R, i, k)+pesoArista(R, k, j))</w:t>
+      </w:r>
+    </w:p>
+    <w:p>
+      <w:pPr>
+        <w:pStyle w:val="NormalCdigo"/>
+      </w:pPr>
+      <w:r>
+        <w:t>fin si</w:t>
+      </w:r>
+    </w:p>
+    <w:p>
+      <w:pPr>
+        <w:pStyle w:val="NormalCdigo"/>
+      </w:pPr>
+      <w:r>
+        <w:t>fin si</w:t>
+      </w:r>
+    </w:p>
+    <w:p>
+      <w:pPr>
+        <w:pStyle w:val="NormalCdigo"/>
+      </w:pPr>
+      <w:r>
+        <w:t>fin para</w:t>
+      </w:r>
+    </w:p>
+    <w:p>
+      <w:pPr>
+        <w:pStyle w:val="NormalCdigo"/>
+      </w:pPr>
+      <w:r>
+        <w:t>fin para</w:t>
+      </w:r>
+    </w:p>
+    <w:p>
+      <w:pPr>
+        <w:pStyle w:val="NormalCdigo"/>
+      </w:pPr>
+      <w:r>
+        <w:t>fin para</w:t>
+      </w:r>
+    </w:p>
+    <w:p>
+      <w:pPr>
+        <w:pStyle w:val="NormalCdigo"/>
+      </w:pPr>
+      <w:r>
+        <w:t>devolver R</w:t>
+      </w:r>
+    </w:p>
+    <w:p>
+      <w:pPr>
+        <w:pStyle w:val="NormalCdigo"/>
+      </w:pPr>
+    </w:p>
+    <w:p>
+      <w:pPr>
+        <w:pStyle w:val="NormalCdigo"/>
+        <w:rPr>
+          <w:b/>
+          <w:u w:val="single"/>
+        </w:rPr>
+      </w:pPr>
+      <w:r>
+        <w:rPr>
+          <w:b/>
+          <w:u w:val="single"/>
+        </w:rPr>
+        <w:t>Implementacion Java</w:t>
+      </w:r>
+    </w:p>
+    <w:p>
+      <w:pPr>
+        <w:pStyle w:val="NormalCdigo"/>
+        <w:rPr>
+          <w:b/>
+          <w:u w:val="single"/>
+        </w:rPr>
+      </w:pPr>
+    </w:p>
+    <w:p>
+      <w:pPr>
+        <w:pStyle w:val="NormalCdigo"/>
+      </w:pPr>
+      <w:r>
+        <w:t>public static GrafoDirTDA &lt;Integer&gt; floyd ( GrafoDirTDA &lt;Integer&gt; g ) {</w:t>
+      </w:r>
+    </w:p>
+    <w:p>
+      <w:pPr>
+        <w:pStyle w:val="NormalCdigo"/>
+      </w:pPr>
+      <w:r>
+        <w:t>ConjuntoTDA &lt;Integer&gt; conjuntoI , conjuntoJ , conjuntoK ;</w:t>
+      </w:r>
+    </w:p>
+    <w:p>
+      <w:pPr>
+        <w:pStyle w:val="NormalCdigo"/>
+      </w:pPr>
+      <w:r>
+        <w:t>int i,j,k ;</w:t>
+      </w:r>
+    </w:p>
+    <w:p>
+      <w:pPr>
+        <w:pStyle w:val="NormalCdigo"/>
+      </w:pPr>
+      <w:r>
+        <w:t>GrafoDirTDA &lt;Integer&gt; r = new GrafoDir &lt;Integer&gt;() ;</w:t>
+      </w:r>
+    </w:p>
+    <w:p>
+      <w:pPr>
+        <w:pStyle w:val="NormalCdigo"/>
+      </w:pPr>
+      <w:r>
+        <w:t>r.InicializarGrafo ();</w:t>
+      </w:r>
+    </w:p>
+    <w:p>
+      <w:pPr>
+        <w:pStyle w:val="NormalCdigo"/>
+      </w:pPr>
+      <w:r>
+        <w:t>// Copio el grafo original</w:t>
+      </w:r>
+    </w:p>
+    <w:p>
+      <w:pPr>
+        <w:pStyle w:val="NormalCdigo"/>
+      </w:pPr>
+      <w:r>
+        <w:t>conjuntoK= g.Vertices() ;</w:t>
+      </w:r>
+    </w:p>
+    <w:p>
+      <w:pPr>
+        <w:pStyle w:val="NormalCdigo"/>
+      </w:pPr>
+      <w:r>
+        <w:t>while (!conjuntoK.conjuntoVacio()) {</w:t>
+      </w:r>
+    </w:p>
+    <w:p>
+      <w:pPr>
+        <w:pStyle w:val="NormalCdigo"/>
+      </w:pPr>
+      <w:r>
+        <w:t>k = conjuntoK . elegir () ;</w:t>
+      </w:r>
+    </w:p>
+    <w:p>
+      <w:pPr>
+        <w:pStyle w:val="NormalCdigo"/>
+      </w:pPr>
+      <w:r>
+        <w:t>conjuntoK.sacar(k);</w:t>
+      </w:r>
+    </w:p>
+    <w:p>
+      <w:pPr>
+        <w:pStyle w:val="NormalCdigo"/>
+      </w:pPr>
+      <w:r>
+        <w:t>r.AgregarVertice(k);</w:t>
+      </w:r>
+    </w:p>
+    <w:p>
+      <w:pPr>
+        <w:pStyle w:val="NormalCdigo"/>
+      </w:pPr>
+      <w:r>
+        <w:t>}</w:t>
+      </w:r>
+    </w:p>
+    <w:p>
+      <w:pPr>
+        <w:pStyle w:val="NormalCdigo"/>
+      </w:pPr>
+    </w:p>
+    <w:p>
+      <w:pPr>
+        <w:pStyle w:val="NormalCdigo"/>
+      </w:pPr>
+      <w:r>
+        <w:t>conjuntoK=g.vertices();</w:t>
+      </w:r>
+    </w:p>
+    <w:p>
+      <w:pPr>
+        <w:pStyle w:val="NormalCdigo"/>
+      </w:pPr>
+      <w:r>
+        <w:t>while(!conjuntoK.conjuntoVacio()){</w:t>
+      </w:r>
+    </w:p>
+    <w:p>
+      <w:pPr>
+        <w:pStyle w:val="NormalCdigo"/>
+      </w:pPr>
+      <w:r>
+        <w:t>k=conjuntoK.elegir();</w:t>
+      </w:r>
+    </w:p>
+    <w:p>
+      <w:pPr>
+        <w:pStyle w:val="NormalCdigo"/>
+      </w:pPr>
+      <w:r>
+        <w:t>conjuntoK.sacar(k);</w:t>
+      </w:r>
+    </w:p>
+    <w:p>
+      <w:pPr>
+        <w:pStyle w:val="NormalCdigo"/>
+      </w:pPr>
+      <w:r>
+        <w:t>ConjuntoI=g.Adyacentes(k);</w:t>
+      </w:r>
+    </w:p>
+    <w:p>
+      <w:pPr>
+        <w:pStyle w:val="NormalCdigo"/>
+      </w:pPr>
+      <w:r>
+        <w:t>While(!conjuntoI.conjuntoVacio()){</w:t>
+      </w:r>
+    </w:p>
+    <w:p>
+      <w:pPr>
+        <w:pStyle w:val="NormalCdigo"/>
+      </w:pPr>
+      <w:r>
+        <w:t>i=conjuntoI.elegir();</w:t>
+      </w:r>
+    </w:p>
+    <w:p>
+      <w:pPr>
+        <w:pStyle w:val="NormalCdigo"/>
+      </w:pPr>
+      <w:r>
+        <w:t>conjuntoI.sacar(i);</w:t>
+      </w:r>
+    </w:p>
+    <w:p>
+      <w:pPr>
+        <w:pStyle w:val="NormalCdigo"/>
+      </w:pPr>
+      <w:r>
+        <w:t>r.AgregarArista(k,i,g.PesoArista(k,i));</w:t>
+      </w:r>
+    </w:p>
+    <w:p>
+      <w:pPr>
+        <w:pStyle w:val="NormalCdigo"/>
+      </w:pPr>
+      <w:r>
+        <w:t>}</w:t>
+      </w:r>
+    </w:p>
+    <w:p>
+      <w:pPr>
+        <w:pStyle w:val="NormalCdigo"/>
+      </w:pPr>
+      <w:r>
+        <w:t>}</w:t>
+      </w:r>
+    </w:p>
+    <w:p>
+      <w:pPr>
+        <w:pStyle w:val="NormalCdigo"/>
+      </w:pPr>
+    </w:p>
+    <w:p>
+      <w:pPr>
+        <w:pStyle w:val="NormalCdigo"/>
+      </w:pPr>
+      <w:r>
+        <w:t>conjuntoK=g.Vertices();</w:t>
+      </w:r>
+    </w:p>
+    <w:p>
+      <w:pPr>
+        <w:pStyle w:val="NormalCdigo"/>
+      </w:pPr>
+      <w:r>
+        <w:t>while(!conjuntoK.conjuntoVacio()){</w:t>
+      </w:r>
+    </w:p>
+    <w:p>
+      <w:pPr>
+        <w:pStyle w:val="NormalCdigo"/>
+      </w:pPr>
+      <w:r>
+        <w:t>k=conjuntoK.elegir();</w:t>
+      </w:r>
+    </w:p>
+    <w:p>
+      <w:pPr>
+        <w:pStyle w:val="NormalCdigo"/>
+      </w:pPr>
+      <w:r>
+        <w:t>conjuntoK.sacar(k);</w:t>
+      </w:r>
+    </w:p>
+    <w:p>
+      <w:pPr>
+        <w:pStyle w:val="NormalCdigo"/>
+      </w:pPr>
+      <w:r>
+        <w:t>conjuntoI=g.Vertices();</w:t>
+      </w:r>
+    </w:p>
+    <w:p>
+      <w:pPr>
+        <w:pStyle w:val="NormalCdigo"/>
+      </w:pPr>
+      <w:r>
+        <w:t>conjuntoI.sacar(k);</w:t>
+      </w:r>
+    </w:p>
+    <w:p>
+      <w:pPr>
+        <w:pStyle w:val="NormalCdigo"/>
+      </w:pPr>
+      <w:r>
+        <w:t>while(!conjuntoI.conjuntoVacio()){</w:t>
+      </w:r>
+    </w:p>
+    <w:p>
+      <w:pPr>
+        <w:pStyle w:val="NormalCdigo"/>
+      </w:pPr>
+      <w:r>
+        <w:t>i=conjuntoI.elegir();</w:t>
+      </w:r>
+    </w:p>
+    <w:p>
+      <w:pPr>
+        <w:pStyle w:val="NormalCdigo"/>
+      </w:pPr>
+      <w:r>
+        <w:t>conjuntoI.sacar(i);</w:t>
+      </w:r>
+    </w:p>
+    <w:p>
+      <w:pPr>
+        <w:pStyle w:val="NormalCdigo"/>
+      </w:pPr>
+      <w:r>
+        <w:t>if(r.ExisteArista(i,k)){</w:t>
+      </w:r>
+    </w:p>
+    <w:p>
+      <w:pPr>
+        <w:pStyle w:val="NormalCdigo"/>
+      </w:pPr>
+      <w:r>
+        <w:t>conjuntoJ=r.Adyacentes(k);</w:t>
+      </w:r>
+    </w:p>
+    <w:p>
+      <w:pPr>
+        <w:pStyle w:val="NormalCdigo"/>
+      </w:pPr>
+      <w:r>
+        <w:t>conjuntoJ.sacar(i);</w:t>
+      </w:r>
+    </w:p>
+    <w:p>
+      <w:pPr>
+        <w:pStyle w:val="NormalCdigo"/>
+      </w:pPr>
+      <w:r>
+        <w:t>while(!conjuntoJ.conjuntoVacio()){</w:t>
+      </w:r>
+    </w:p>
+    <w:p>
+      <w:pPr>
+        <w:pStyle w:val="NormalCdigo"/>
+      </w:pPr>
+      <w:r>
+        <w:t>j=conjuntoJ.elegir();</w:t>
+      </w:r>
+    </w:p>
+    <w:p>
+      <w:pPr>
+        <w:pStyle w:val="NormalCdigo"/>
+      </w:pPr>
+      <w:r>
+        <w:t>conjuntoJ.sacar(j);</w:t>
+      </w:r>
+    </w:p>
+    <w:p>
+      <w:pPr>
+        <w:pStyle w:val="NormalCdigo"/>
+      </w:pPr>
+      <w:r>
+        <w:t>if(r.ExisteArista(i,j)){</w:t>
+      </w:r>
+    </w:p>
+    <w:p>
+      <w:pPr>
+        <w:pStyle w:val="NormalCdigo"/>
+        <w:rPr>
+          <w:lang w:val="en-US"/>
+        </w:rPr>
+      </w:pPr>
+      <w:r>
+        <w:rPr>
+          <w:lang w:val="en-US"/>
+        </w:rPr>
+        <w:t>if(r.PesoArista(i,k)+r.PesoArista(k,j)&lt;r.Pesoarista(i,j)){</w:t>
+      </w:r>
+    </w:p>
+    <w:p>
+      <w:pPr>
+        <w:pStyle w:val="NormalCdigo"/>
+      </w:pPr>
+      <w:r>
+        <w:t>r.AgregarArista(i,j,r.PesoArista(i,k)+r.PesoArista(k,j);</w:t>
+      </w:r>
+    </w:p>
+    <w:p>
+      <w:pPr>
+        <w:pStyle w:val="NormalCdigo"/>
+      </w:pPr>
+      <w:r>
+        <w:t>}</w:t>
+      </w:r>
+    </w:p>
+    <w:p>
+      <w:pPr>
+        <w:pStyle w:val="NormalCdigo"/>
+      </w:pPr>
+      <w:r>
+        <w:t>}</w:t>
+      </w:r>
+    </w:p>
+    <w:p>
+      <w:pPr>
+        <w:pStyle w:val="NormalCdigo"/>
+      </w:pPr>
+      <w:r>
+        <w:t xml:space="preserve">else{ </w:t>
+      </w:r>
+    </w:p>
+    <w:p>
+      <w:pPr>
+        <w:pStyle w:val="NormalCdigo"/>
+      </w:pPr>
+      <w:r>
+        <w:tab/>
+        <w:t>r.AgregarArista(i,j,r.PesoArista(i,k)+r.pesoarista(k,j));</w:t>
+      </w:r>
+    </w:p>
+    <w:p>
+      <w:pPr>
+        <w:pStyle w:val="NormalCdigo"/>
+      </w:pPr>
+      <w:r>
+        <w:t>}</w:t>
+      </w:r>
+    </w:p>
+    <w:p>
+      <w:pPr>
+        <w:pStyle w:val="NormalCdigo"/>
+      </w:pPr>
+      <w:r>
+        <w:t>}</w:t>
+      </w:r>
+    </w:p>
+    <w:p>
+      <w:pPr>
+        <w:pStyle w:val="NormalCdigo"/>
+      </w:pPr>
+      <w:r>
+        <w:t>}</w:t>
+      </w:r>
+    </w:p>
+    <w:p>
+      <w:pPr>
+        <w:pStyle w:val="NormalCdigo"/>
+      </w:pPr>
+      <w:r>
+        <w:t>}</w:t>
+      </w:r>
+    </w:p>
+    <w:p>
+      <w:pPr>
+        <w:pStyle w:val="NormalCdigo"/>
+      </w:pPr>
+      <w:r>
+        <w:t>}</w:t>
+      </w:r>
+    </w:p>
+    <w:p>
+      <w:pPr>
+        <w:pStyle w:val="NormalCdigo"/>
+      </w:pPr>
+      <w:r>
+        <w:t>return r;</w:t>
+      </w:r>
+    </w:p>
+    <w:p>
+      <w:pPr>
+        <w:pStyle w:val="NormalCdigo"/>
+      </w:pPr>
+      <w:r>
+        <w:t>}</w:t>
+      </w:r>
     </w:p>
     <w:p/>
     <w:p/>
@@ -1537,10 +2281,7 @@
     </w:p>
     <w:p>
       <w:r>
-        <w:t>&lt;Insertar una tabla de contenido con el índice a las secciones del trabajo&gt;</w:t>
-      </w:r>
-      <w:r>
-        <w:t xml:space="preserve"> </w:t>
+        <w:t xml:space="preserve">&lt;Insertar una tabla de contenido con el índice a las secciones del trabajo&gt; </w:t>
       </w:r>
       <w:r>
         <w:rPr>
@@ -1551,10 +2292,7 @@
     </w:p>
     <w:p>
       <w:r>
-        <w:t>&lt;Las secciones deben ser numeradas y correlativas&gt;</w:t>
-      </w:r>
-      <w:r>
-        <w:t xml:space="preserve"> </w:t>
+        <w:t xml:space="preserve">&lt;Las secciones deben ser numeradas y correlativas&gt; </w:t>
       </w:r>
       <w:r>
         <w:rPr>
@@ -1565,11 +2303,7 @@
     </w:p>
     <w:p>
       <w:r>
-        <w:t>&lt;Utilizar el formato de encabezados propuestos por el procesador de texto</w:t>
-      </w:r>
-      <w:proofErr w:type="gramStart"/>
-      <w:r>
-        <w:t>&gt;</w:t>
+        <w:t>&lt;Utilizar el formato de encabezados propuestos por el procesador de texto&gt;</w:t>
       </w:r>
       <w:r>
         <w:rPr>
@@ -1577,7 +2311,6 @@
         </w:rPr>
         <w:t>(</w:t>
       </w:r>
-      <w:proofErr w:type="gramEnd"/>
       <w:r>
         <w:rPr>
           <w:highlight w:val="yellow"/>
@@ -1593,18 +2326,7 @@
     </w:p>
     <w:p>
       <w:r>
-        <w:t xml:space="preserve">&lt;Para el cuerpo del texto usar el tipo de letra Arial 11 y para los ejemplos de códigos la fuente </w:t>
-      </w:r>
-      <w:proofErr w:type="spellStart"/>
-      <w:r>
-        <w:t>Courrier</w:t>
-      </w:r>
-      <w:proofErr w:type="spellEnd"/>
-      <w:r>
-        <w:t xml:space="preserve"> New&gt;</w:t>
-      </w:r>
-      <w:r>
-        <w:t xml:space="preserve"> </w:t>
+        <w:t xml:space="preserve">&lt;Para el cuerpo del texto usar el tipo de letra Arial 11 y para los ejemplos de códigos la fuente Courrier New&gt; </w:t>
       </w:r>
       <w:r>
         <w:rPr>
@@ -1616,26 +2338,12 @@
         <w:rPr>
           <w:highlight w:val="yellow"/>
         </w:rPr>
-        <w:t xml:space="preserve">El estilo Normal tiene </w:t>
-      </w:r>
-      <w:proofErr w:type="spellStart"/>
+        <w:t>El estilo Normal tiene seteado Arial 11; recordar usar el estilo Normal Código que armé para los ejemplos de código y el pseudocódigo</w:t>
+      </w:r>
       <w:r>
         <w:rPr>
           <w:highlight w:val="yellow"/>
         </w:rPr>
-        <w:t>seteado</w:t>
-      </w:r>
-      <w:proofErr w:type="spellEnd"/>
-      <w:r>
-        <w:rPr>
-          <w:highlight w:val="yellow"/>
-        </w:rPr>
-        <w:t xml:space="preserve"> Arial 11; recordar usar el estilo Normal Código que armé para los ejemplos de código y el pseudocódigo</w:t>
-      </w:r>
-      <w:r>
-        <w:rPr>
-          <w:highlight w:val="yellow"/>
-        </w:rPr>
         <w:t>)</w:t>
       </w:r>
     </w:p>
@@ -1644,11 +2352,9 @@
       <w:pPr>
         <w:pStyle w:val="NormalCdigo"/>
       </w:pPr>
-      <w:proofErr w:type="gramStart"/>
       <w:r>
         <w:t>código</w:t>
       </w:r>
-      <w:proofErr w:type="gramEnd"/>
     </w:p>
     <w:p>
       <w:r>
@@ -1664,12 +2370,11 @@
         </w:numPr>
         <w:ind w:left="709" w:hanging="709"/>
       </w:pPr>
-      <w:bookmarkStart w:id="15" w:name="_Toc434163090"/>
-      <w:r>
-        <w:lastRenderedPageBreak/>
+      <w:bookmarkStart w:id="14" w:name="_Toc434163090"/>
+      <w:r>
         <w:t>Problema del Viajante</w:t>
       </w:r>
-      <w:bookmarkEnd w:id="15"/>
+      <w:bookmarkEnd w:id="14"/>
     </w:p>
     <w:p/>
     <w:tbl>
@@ -1721,7 +2426,7 @@
                           </pic:cNvPicPr>
                         </pic:nvPicPr>
                         <pic:blipFill>
-                          <a:blip r:embed="rId10">
+                          <a:blip r:embed="rId12">
                             <a:extLst>
                               <a:ext uri="{28A0092B-C50C-407E-A947-70E740481C1C}">
                                 <a14:useLocalDpi xmlns:a14="http://schemas.microsoft.com/office/drawing/2010/main" val="0"/>
@@ -1776,23 +2481,7 @@
                 <w:i/>
                 <w:sz w:val="16"/>
               </w:rPr>
-              <w:t xml:space="preserve">Fuente: </w:t>
-            </w:r>
-            <w:proofErr w:type="spellStart"/>
-            <w:r>
-              <w:rPr>
-                <w:i/>
-                <w:sz w:val="16"/>
-              </w:rPr>
-              <w:t>xkcd</w:t>
-            </w:r>
-            <w:proofErr w:type="spellEnd"/>
-            <w:r>
-              <w:rPr>
-                <w:i/>
-                <w:sz w:val="16"/>
-              </w:rPr>
-              <w:t xml:space="preserve"> (http://www.xkcd.com/399/)</w:t>
+              <w:t>Fuente: xkcd (http://www.xkcd.com/399/)</w:t>
             </w:r>
           </w:p>
         </w:tc>
@@ -1801,8 +2490,8 @@
     <w:p/>
     <w:p/>
     <w:sectPr>
-      <w:headerReference w:type="default" r:id="rId11"/>
-      <w:footerReference w:type="default" r:id="rId12"/>
+      <w:headerReference w:type="default" r:id="rId13"/>
+      <w:footerReference w:type="default" r:id="rId14"/>
       <w:pgSz w:w="12240" w:h="15840"/>
       <w:pgMar w:top="1440" w:right="1440" w:bottom="1440" w:left="1440" w:header="720" w:footer="720" w:gutter="0"/>
       <w:pgNumType w:start="0"/>
@@ -1857,7 +2546,7 @@
       <w:rPr>
         <w:noProof/>
       </w:rPr>
-      <w:t>1</w:t>
+      <w:t>4</w:t>
     </w:r>
     <w:r>
       <w:fldChar w:fldCharType="end"/>
@@ -1908,12 +2597,6 @@
         <w:insideV w:val="single" w:sz="8" w:space="0" w:color="FFFFFF"/>
       </w:tblBorders>
       <w:tblLayout w:type="fixed"/>
-      <w:tblCellMar>
-        <w:top w:w="0" w:type="dxa"/>
-        <w:left w:w="0" w:type="dxa"/>
-        <w:bottom w:w="0" w:type="dxa"/>
-        <w:right w:w="0" w:type="dxa"/>
-      </w:tblCellMar>
       <w:tblLook w:val="0600" w:firstRow="0" w:lastRow="0" w:firstColumn="0" w:lastColumn="0" w:noHBand="1" w:noVBand="1"/>
     </w:tblPr>
     <w:tblGrid>
@@ -1922,14 +2605,6 @@
       <w:gridCol w:w="1950"/>
     </w:tblGrid>
     <w:tr>
-      <w:tblPrEx>
-        <w:tblCellMar>
-          <w:top w:w="0" w:type="dxa"/>
-          <w:left w:w="0" w:type="dxa"/>
-          <w:bottom w:w="0" w:type="dxa"/>
-          <w:right w:w="0" w:type="dxa"/>
-        </w:tblCellMar>
-      </w:tblPrEx>
       <w:tc>
         <w:tcPr>
           <w:tcW w:w="1710" w:type="dxa"/>
@@ -2591,15 +3266,6 @@
   </w:num>
   <w:num w:numId="7">
     <w:abstractNumId w:val="4"/>
-    <w:lvlOverride w:ilvl="0"/>
-    <w:lvlOverride w:ilvl="1"/>
-    <w:lvlOverride w:ilvl="2"/>
-    <w:lvlOverride w:ilvl="3"/>
-    <w:lvlOverride w:ilvl="4"/>
-    <w:lvlOverride w:ilvl="5"/>
-    <w:lvlOverride w:ilvl="6"/>
-    <w:lvlOverride w:ilvl="7"/>
-    <w:lvlOverride w:ilvl="8"/>
   </w:num>
 </w:numbering>
 </file>
@@ -2624,7 +3290,7 @@
   </w:docDefaults>
   <w:latentStyles w:defLockedState="0" w:defUIPriority="99" w:defSemiHidden="1" w:defUnhideWhenUsed="1" w:defQFormat="0" w:count="267">
     <w:lsdException w:name="Normal" w:semiHidden="0" w:uiPriority="0" w:unhideWhenUsed="0" w:qFormat="1"/>
-    <w:lsdException w:name="heading 1" w:semiHidden="0" w:uiPriority="9" w:unhideWhenUsed="0" w:qFormat="1"/>
+    <w:lsdException w:name="heading 1" w:semiHidden="0" w:uiPriority="0" w:unhideWhenUsed="0" w:qFormat="1"/>
     <w:lsdException w:name="heading 2" w:uiPriority="0" w:qFormat="1"/>
     <w:lsdException w:name="heading 3" w:uiPriority="9" w:qFormat="1"/>
     <w:lsdException w:name="heading 4" w:uiPriority="9" w:qFormat="1"/>
@@ -3088,6 +3754,7 @@
       <w:spacing w:line="240" w:lineRule="auto"/>
     </w:pPr>
     <w:tblPr>
+      <w:tblInd w:w="0" w:type="dxa"/>
       <w:tblBorders>
         <w:top w:val="single" w:sz="4" w:space="0" w:color="auto"/>
         <w:left w:val="single" w:sz="4" w:space="0" w:color="auto"/>
@@ -3096,6 +3763,12 @@
         <w:insideH w:val="single" w:sz="4" w:space="0" w:color="auto"/>
         <w:insideV w:val="single" w:sz="4" w:space="0" w:color="auto"/>
       </w:tblBorders>
+      <w:tblCellMar>
+        <w:top w:w="0" w:type="dxa"/>
+        <w:left w:w="108" w:type="dxa"/>
+        <w:bottom w:w="0" w:type="dxa"/>
+        <w:right w:w="108" w:type="dxa"/>
+      </w:tblCellMar>
     </w:tblPr>
   </w:style>
 </w:styles>
@@ -3121,7 +3794,7 @@
   </w:docDefaults>
   <w:latentStyles w:defLockedState="0" w:defUIPriority="99" w:defSemiHidden="1" w:defUnhideWhenUsed="1" w:defQFormat="0" w:count="267">
     <w:lsdException w:name="Normal" w:semiHidden="0" w:uiPriority="0" w:unhideWhenUsed="0" w:qFormat="1"/>
-    <w:lsdException w:name="heading 1" w:semiHidden="0" w:uiPriority="9" w:unhideWhenUsed="0" w:qFormat="1"/>
+    <w:lsdException w:name="heading 1" w:semiHidden="0" w:uiPriority="0" w:unhideWhenUsed="0" w:qFormat="1"/>
     <w:lsdException w:name="heading 2" w:uiPriority="0" w:qFormat="1"/>
     <w:lsdException w:name="heading 3" w:uiPriority="9" w:qFormat="1"/>
     <w:lsdException w:name="heading 4" w:uiPriority="9" w:qFormat="1"/>
@@ -3585,6 +4258,7 @@
       <w:spacing w:line="240" w:lineRule="auto"/>
     </w:pPr>
     <w:tblPr>
+      <w:tblInd w:w="0" w:type="dxa"/>
       <w:tblBorders>
         <w:top w:val="single" w:sz="4" w:space="0" w:color="auto"/>
         <w:left w:val="single" w:sz="4" w:space="0" w:color="auto"/>
@@ -3593,6 +4267,12 @@
         <w:insideH w:val="single" w:sz="4" w:space="0" w:color="auto"/>
         <w:insideV w:val="single" w:sz="4" w:space="0" w:color="auto"/>
       </w:tblBorders>
+      <w:tblCellMar>
+        <w:top w:w="0" w:type="dxa"/>
+        <w:left w:w="108" w:type="dxa"/>
+        <w:bottom w:w="0" w:type="dxa"/>
+        <w:right w:w="108" w:type="dxa"/>
+      </w:tblCellMar>
     </w:tblPr>
   </w:style>
 </w:styles>
@@ -3888,7 +4568,7 @@
 </file>
 
 <file path=customXml/itemProps1.xml><?xml version="1.0" encoding="utf-8"?>
-<ds:datastoreItem xmlns:ds="http://schemas.openxmlformats.org/officeDocument/2006/customXml" ds:itemID="{2DC2699C-09B4-4423-8051-53F18E62F013}">
+<ds:datastoreItem xmlns:ds="http://schemas.openxmlformats.org/officeDocument/2006/customXml" ds:itemID="{05061770-B94A-404C-8FDE-40C8C2DE5618}">
   <ds:schemaRefs>
     <ds:schemaRef ds:uri="http://schemas.openxmlformats.org/officeDocument/2006/bibliography"/>
   </ds:schemaRefs>

</xml_diff>

<commit_message>
Dejé lugar para la parte de backtracking del Floyd, y puse una intro para el problema del viajante (TSP). Al final les puse unos links que anduve leyendo, si ven algún material mejor bienvenido sea.
</commit_message>
<xml_diff>
--- a/doc/2C2015_TPO_Programacion_3_ViNo_La_barba_de_Godio.docx
+++ b/doc/2C2015_TPO_Programacion_3_ViNo_La_barba_de_Godio.docx
@@ -1,6 +1,6 @@
 
 <file path=word/document.xml><?xml version="1.0" encoding="utf-8"?>
-<w:document xmlns:ve="http://schemas.openxmlformats.org/markup-compatibility/2006" xmlns:o="urn:schemas-microsoft-com:office:office" xmlns:r="http://schemas.openxmlformats.org/officeDocument/2006/relationships" xmlns:m="http://schemas.openxmlformats.org/officeDocument/2006/math" xmlns:v="urn:schemas-microsoft-com:vml" xmlns:wp="http://schemas.openxmlformats.org/drawingml/2006/wordprocessingDrawing" xmlns:w10="urn:schemas-microsoft-com:office:word" xmlns:w="http://schemas.openxmlformats.org/wordprocessingml/2006/main" xmlns:wne="http://schemas.microsoft.com/office/word/2006/wordml">
+<w:document xmlns:wpc="http://schemas.microsoft.com/office/word/2010/wordprocessingCanvas" xmlns:mc="http://schemas.openxmlformats.org/markup-compatibility/2006" xmlns:o="urn:schemas-microsoft-com:office:office" xmlns:r="http://schemas.openxmlformats.org/officeDocument/2006/relationships" xmlns:m="http://schemas.openxmlformats.org/officeDocument/2006/math" xmlns:v="urn:schemas-microsoft-com:vml" xmlns:wp14="http://schemas.microsoft.com/office/word/2010/wordprocessingDrawing" xmlns:wp="http://schemas.openxmlformats.org/drawingml/2006/wordprocessingDrawing" xmlns:w10="urn:schemas-microsoft-com:office:word" xmlns:w="http://schemas.openxmlformats.org/wordprocessingml/2006/main" xmlns:w14="http://schemas.microsoft.com/office/word/2010/wordml" xmlns:wpg="http://schemas.microsoft.com/office/word/2010/wordprocessingGroup" xmlns:wpi="http://schemas.microsoft.com/office/word/2010/wordprocessingInk" xmlns:wne="http://schemas.microsoft.com/office/word/2006/wordml" xmlns:wps="http://schemas.microsoft.com/office/word/2010/wordprocessingShape" mc:Ignorable="w14 wp14">
   <w:background w:color="FFFFFF"/>
   <w:body>
     <w:p>
@@ -12,7 +12,6 @@
       <w:r>
         <w:rPr>
           <w:noProof/>
-          <w:lang w:val="es-ES" w:eastAsia="es-ES"/>
         </w:rPr>
         <w:drawing>
           <wp:inline distT="114300" distB="114300" distL="114300" distR="114300">
@@ -28,7 +27,7 @@
                     <pic:cNvPicPr preferRelativeResize="0"/>
                   </pic:nvPicPr>
                   <pic:blipFill rotWithShape="1">
-                    <a:blip r:embed="rId8" cstate="print"/>
+                    <a:blip r:embed="rId9" cstate="print"/>
                     <a:srcRect t="15897" b="16923"/>
                     <a:stretch/>
                   </pic:blipFill>
@@ -45,7 +44,7 @@
                     </a:ln>
                     <a:extLst>
                       <a:ext uri="{53640926-AAD7-44D8-BBD7-CCE9431645EC}">
-                        <a14:shadowObscured xmlns:a14="http://schemas.microsoft.com/office/drawing/2010/main" xmlns:wps="http://schemas.microsoft.com/office/word/2010/wordprocessingShape" xmlns:wpi="http://schemas.microsoft.com/office/word/2010/wordprocessingInk" xmlns:wpg="http://schemas.microsoft.com/office/word/2010/wordprocessingGroup" xmlns:w14="http://schemas.microsoft.com/office/word/2010/wordml" xmlns:w="http://schemas.openxmlformats.org/wordprocessingml/2006/main" xmlns:w10="urn:schemas-microsoft-com:office:word" xmlns:wp14="http://schemas.microsoft.com/office/word/2010/wordprocessingDrawing" xmlns:v="urn:schemas-microsoft-com:vml" xmlns:o="urn:schemas-microsoft-com:office:office" xmlns:mc="http://schemas.openxmlformats.org/markup-compatibility/2006" xmlns:wpc="http://schemas.microsoft.com/office/word/2010/wordprocessingCanvas" xmlns=""/>
+                        <a14:shadowObscured xmlns:a14="http://schemas.microsoft.com/office/drawing/2010/main"/>
                       </a:ext>
                     </a:extLst>
                   </pic:spPr>
@@ -227,7 +226,7 @@
           <w:insideV w:val="single" w:sz="8" w:space="0" w:color="000000"/>
         </w:tblBorders>
         <w:tblLayout w:type="fixed"/>
-        <w:tblLook w:val="0600"/>
+        <w:tblLook w:val="0600" w:firstRow="0" w:lastRow="0" w:firstColumn="0" w:lastColumn="0" w:noHBand="1" w:noVBand="1"/>
       </w:tblPr>
       <w:tblGrid>
         <w:gridCol w:w="4680"/>
@@ -1439,6 +1438,7 @@
       </w:pPr>
       <w:bookmarkStart w:id="12" w:name="_Toc434163088"/>
       <w:r>
+        <w:lastRenderedPageBreak/>
         <w:t>Resolución</w:t>
       </w:r>
       <w:bookmarkEnd w:id="12"/>
@@ -1540,7 +1540,7 @@
         </w:rPr>
         <w:t>Compara todos los posibles caminos a través del </w:t>
       </w:r>
-      <w:hyperlink r:id="rId9" w:tooltip="Grafo" w:history="1">
+      <w:hyperlink r:id="rId10" w:tooltip="Grafo" w:history="1">
         <w:r>
           <w:rPr>
             <w:sz w:val="22"/>
@@ -1777,7 +1777,6 @@
       <w:r>
         <w:rPr>
           <w:noProof/>
-          <w:lang w:val="es-ES" w:eastAsia="es-ES"/>
         </w:rPr>
         <w:drawing>
           <wp:inline distT="0" distB="0" distL="0" distR="0">
@@ -1795,7 +1794,7 @@
                     <pic:cNvPicPr/>
                   </pic:nvPicPr>
                   <pic:blipFill>
-                    <a:blip r:embed="rId10" cstate="print"/>
+                    <a:blip r:embed="rId11" cstate="print"/>
                     <a:stretch>
                       <a:fillRect/>
                     </a:stretch>
@@ -2197,6 +2196,7 @@
           <w:szCs w:val="22"/>
           <w:lang w:val="es-ES"/>
         </w:rPr>
+        <w:lastRenderedPageBreak/>
         <w:t xml:space="preserve">Su complejidad es del orden de </w:t>
       </w:r>
       <w:r>
@@ -2266,63 +2266,21 @@
           <w:sz w:val="22"/>
           <w:szCs w:val="22"/>
         </w:rPr>
-        <w:t>ara calcular el camino mínimo entre dos vértices</w:t>
+        <w:t xml:space="preserve">ara calcular el camino mínimo entre dos vértices cualesquiera del grafo, </w:t>
       </w:r>
       <w:r>
         <w:rPr>
           <w:sz w:val="22"/>
           <w:szCs w:val="22"/>
         </w:rPr>
-        <w:t xml:space="preserve"> </w:t>
+        <w:t>se puede</w:t>
       </w:r>
       <w:r>
         <w:rPr>
           <w:sz w:val="22"/>
           <w:szCs w:val="22"/>
         </w:rPr>
-        <w:t xml:space="preserve">cualesquiera del grafo, </w:t>
-      </w:r>
-      <w:r>
-        <w:rPr>
-          <w:sz w:val="22"/>
-          <w:szCs w:val="22"/>
-        </w:rPr>
-        <w:t>se puede</w:t>
-      </w:r>
-      <w:r>
-        <w:rPr>
-          <w:sz w:val="22"/>
-          <w:szCs w:val="22"/>
-        </w:rPr>
-        <w:t xml:space="preserve"> aplicar el algoritmo de Floyd que, dada la matriz L de adyacencia</w:t>
-      </w:r>
-      <w:r>
-        <w:rPr>
-          <w:sz w:val="22"/>
-          <w:szCs w:val="22"/>
-        </w:rPr>
-        <w:t xml:space="preserve"> </w:t>
-      </w:r>
-      <w:r>
-        <w:rPr>
-          <w:sz w:val="22"/>
-          <w:szCs w:val="22"/>
-        </w:rPr>
-        <w:t>del grafo G, calcula una matriz D con la longitud del camino mínimo que une cada par</w:t>
-      </w:r>
-      <w:r>
-        <w:rPr>
-          <w:sz w:val="22"/>
-          <w:szCs w:val="22"/>
-        </w:rPr>
-        <w:t xml:space="preserve"> </w:t>
-      </w:r>
-      <w:r>
-        <w:rPr>
-          <w:sz w:val="22"/>
-          <w:szCs w:val="22"/>
-        </w:rPr>
-        <w:t>de vértices.</w:t>
+        <w:t xml:space="preserve"> aplicar el algoritmo de Floyd que, dada la matriz L de adyacencia del grafo G, calcula una matriz D con la longitud del camino mínimo que une cada par de vértices.</w:t>
       </w:r>
     </w:p>
     <w:p>
@@ -2345,42 +2303,7 @@
           <w:sz w:val="22"/>
           <w:szCs w:val="22"/>
         </w:rPr>
-        <w:t>Como se dijo con anterioridad, e</w:t>
-      </w:r>
-      <w:r>
-        <w:rPr>
-          <w:sz w:val="22"/>
-          <w:szCs w:val="22"/>
-        </w:rPr>
-        <w:t>ste algoritmo puede ser considerado de Programación Dinámica ya que es aplicable el</w:t>
-      </w:r>
-      <w:r>
-        <w:rPr>
-          <w:sz w:val="22"/>
-          <w:szCs w:val="22"/>
-        </w:rPr>
-        <w:t xml:space="preserve"> </w:t>
-      </w:r>
-      <w:r>
-        <w:rPr>
-          <w:sz w:val="22"/>
-          <w:szCs w:val="22"/>
-        </w:rPr>
-        <w:t>principio de óptimo, que puede enunciarse para este problema de la siguiente forma: si en el</w:t>
-      </w:r>
-      <w:r>
-        <w:rPr>
-          <w:sz w:val="22"/>
-          <w:szCs w:val="22"/>
-        </w:rPr>
-        <w:t xml:space="preserve"> </w:t>
-      </w:r>
-      <w:r>
-        <w:rPr>
-          <w:sz w:val="22"/>
-          <w:szCs w:val="22"/>
-        </w:rPr>
-        <w:t>camino mínimo de v</w:t>
+        <w:t>Como se dijo con anterioridad, este algoritmo puede ser considerado de Programación Dinámica ya que es aplicable el principio de óptimo, que puede enunciarse para este problema de la siguiente forma: si en el camino mínimo de v</w:t>
       </w:r>
       <w:r>
         <w:rPr>
@@ -2539,49 +2462,7 @@
           <w:sz w:val="22"/>
           <w:szCs w:val="22"/>
         </w:rPr>
-        <w:t xml:space="preserve"> </w:t>
-      </w:r>
-      <w:r>
-        <w:rPr>
-          <w:sz w:val="22"/>
-          <w:szCs w:val="22"/>
-        </w:rPr>
-        <w:t xml:space="preserve"> h</w:t>
-      </w:r>
-      <w:r>
-        <w:rPr>
-          <w:sz w:val="22"/>
-          <w:szCs w:val="22"/>
-        </w:rPr>
-        <w:t>an</w:t>
-      </w:r>
-      <w:r>
-        <w:rPr>
-          <w:sz w:val="22"/>
-          <w:szCs w:val="22"/>
-        </w:rPr>
-        <w:t xml:space="preserve"> </w:t>
-      </w:r>
-      <w:r>
-        <w:rPr>
-          <w:sz w:val="22"/>
-          <w:szCs w:val="22"/>
-        </w:rPr>
-        <w:t>de ser a su vez caminos mínimos. Por lo tanto, puede plantearse la relación de recurrencia que</w:t>
-      </w:r>
-      <w:r>
-        <w:rPr>
-          <w:sz w:val="22"/>
-          <w:szCs w:val="22"/>
-        </w:rPr>
-        <w:t xml:space="preserve"> </w:t>
-      </w:r>
-      <w:r>
-        <w:rPr>
-          <w:sz w:val="22"/>
-          <w:szCs w:val="22"/>
-        </w:rPr>
-        <w:t>resuelve el problema como:</w:t>
+        <w:t xml:space="preserve">  han de ser a su vez caminos mínimos. Por lo tanto, puede plantearse la relación de recurrencia que resuelve el problema como:</w:t>
       </w:r>
     </w:p>
     <w:p>
@@ -2651,16 +2532,7 @@
           <w:szCs w:val="22"/>
           <w:lang w:val="en-US"/>
         </w:rPr>
-        <w:t>, j) = M</w:t>
-      </w:r>
-      <w:r>
-        <w:rPr>
-          <w:i/>
-          <w:sz w:val="22"/>
-          <w:szCs w:val="22"/>
-          <w:lang w:val="en-US"/>
-        </w:rPr>
-        <w:t>in</w:t>
+        <w:t>, j) = Min</w:t>
       </w:r>
       <w:r>
         <w:rPr>
@@ -2752,7 +2624,7 @@
         <w:spacing w:line="240" w:lineRule="auto"/>
         <w:jc w:val="both"/>
         <w:rPr>
-          <w:lang w:val="es-ES"/>
+          <w:lang w:val="en-US"/>
         </w:rPr>
       </w:pPr>
     </w:p>
@@ -2780,8 +2652,8 @@
           <w:lang w:val="es-ES"/>
         </w:rPr>
         <w:sectPr>
-          <w:headerReference w:type="default" r:id="rId11"/>
-          <w:footerReference w:type="default" r:id="rId12"/>
+          <w:headerReference w:type="default" r:id="rId12"/>
+          <w:footerReference w:type="default" r:id="rId13"/>
           <w:pgSz w:w="11907" w:h="16839" w:code="9"/>
           <w:pgMar w:top="1440" w:right="1440" w:bottom="1440" w:left="1440" w:header="720" w:footer="720" w:gutter="0"/>
           <w:pgNumType w:start="0"/>
@@ -2796,6 +2668,725 @@
         <w:pStyle w:val="Ttulo3"/>
         <w:ind w:left="993" w:hanging="993"/>
         <w:jc w:val="both"/>
+      </w:pPr>
+      <w:proofErr w:type="spellStart"/>
+      <w:r>
+        <w:lastRenderedPageBreak/>
+        <w:t>Backtracking</w:t>
+      </w:r>
+      <w:proofErr w:type="spellEnd"/>
+    </w:p>
+    <w:p/>
+    <w:p>
+      <w:pPr>
+        <w:pStyle w:val="Ttulo4"/>
+        <w:ind w:left="1276" w:hanging="1276"/>
+      </w:pPr>
+      <w:r>
+        <w:t>Pseudocódigo</w:t>
+      </w:r>
+    </w:p>
+    <w:p>
+      <w:pPr>
+        <w:pStyle w:val="NormalCdigo"/>
+        <w:jc w:val="both"/>
+        <w:rPr>
+          <w:b/>
+          <w:u w:val="single"/>
+        </w:rPr>
+      </w:pPr>
+      <w:r>
+        <w:rPr>
+          <w:b/>
+          <w:u w:val="single"/>
+        </w:rPr>
+        <w:t>Algoritmo</w:t>
+      </w:r>
+    </w:p>
+    <w:p>
+      <w:pPr>
+        <w:pStyle w:val="NormalCdigo"/>
+      </w:pPr>
+      <w:r>
+        <w:t>Floyd</w:t>
+      </w:r>
+    </w:p>
+    <w:p>
+      <w:pPr>
+        <w:pStyle w:val="NormalCdigo"/>
+        <w:jc w:val="both"/>
+        <w:rPr>
+          <w:b/>
+          <w:u w:val="single"/>
+        </w:rPr>
+      </w:pPr>
+      <w:r>
+        <w:rPr>
+          <w:b/>
+          <w:u w:val="single"/>
+        </w:rPr>
+        <w:t>Entrada</w:t>
+      </w:r>
+    </w:p>
+    <w:p>
+      <w:pPr>
+        <w:pStyle w:val="NormalCdigo"/>
+      </w:pPr>
+      <w:r>
+        <w:t xml:space="preserve">Vértice </w:t>
+      </w:r>
+      <w:proofErr w:type="spellStart"/>
+      <w:r>
+        <w:t>Orig</w:t>
+      </w:r>
+      <w:proofErr w:type="spellEnd"/>
+      <w:r>
+        <w:t xml:space="preserve"> de origen</w:t>
+      </w:r>
+    </w:p>
+    <w:p>
+      <w:pPr>
+        <w:pStyle w:val="NormalCdigo"/>
+      </w:pPr>
+      <w:r>
+        <w:t xml:space="preserve">Vértice </w:t>
+      </w:r>
+      <w:proofErr w:type="spellStart"/>
+      <w:r>
+        <w:t>Dest</w:t>
+      </w:r>
+      <w:proofErr w:type="spellEnd"/>
+      <w:r>
+        <w:t xml:space="preserve"> de destino</w:t>
+      </w:r>
+    </w:p>
+    <w:p>
+      <w:pPr>
+        <w:pStyle w:val="NormalCdigo"/>
+      </w:pPr>
+      <w:r>
+        <w:t xml:space="preserve">Cantidad de escalas </w:t>
+      </w:r>
+      <w:proofErr w:type="spellStart"/>
+      <w:r>
+        <w:t>Esc</w:t>
+      </w:r>
+      <w:proofErr w:type="spellEnd"/>
+      <w:r>
+        <w:t>, originalmente el número de vértices del grafo</w:t>
+      </w:r>
+    </w:p>
+    <w:p>
+      <w:pPr>
+        <w:pStyle w:val="NormalCdigo"/>
+        <w:jc w:val="both"/>
+        <w:rPr>
+          <w:b/>
+          <w:u w:val="single"/>
+        </w:rPr>
+      </w:pPr>
+      <w:r>
+        <w:rPr>
+          <w:b/>
+          <w:u w:val="single"/>
+        </w:rPr>
+        <w:t>Salida</w:t>
+      </w:r>
+    </w:p>
+    <w:p>
+      <w:pPr>
+        <w:pStyle w:val="NormalCdigo"/>
+      </w:pPr>
+    </w:p>
+    <w:p>
+      <w:pPr>
+        <w:pStyle w:val="NormalCdigo"/>
+        <w:jc w:val="both"/>
+        <w:rPr>
+          <w:b/>
+          <w:u w:val="single"/>
+        </w:rPr>
+      </w:pPr>
+      <w:r>
+        <w:rPr>
+          <w:b/>
+          <w:u w:val="single"/>
+        </w:rPr>
+        <w:t>Pseudocódigo</w:t>
+      </w:r>
+    </w:p>
+    <w:p>
+      <w:pPr>
+        <w:pStyle w:val="NormalCdigo"/>
+      </w:pPr>
+      <w:r>
+        <w:t>Res &lt;</w:t>
+      </w:r>
+      <w:proofErr w:type="gramStart"/>
+      <w:r>
+        <w:t>-- ?</w:t>
+      </w:r>
+      <w:proofErr w:type="gramEnd"/>
+    </w:p>
+    <w:p>
+      <w:pPr>
+        <w:pStyle w:val="NormalCdigo"/>
+      </w:pPr>
+    </w:p>
+    <w:p>
+      <w:pPr>
+        <w:pStyle w:val="NormalCdigo"/>
+      </w:pPr>
+    </w:p>
+    <w:p>
+      <w:pPr>
+        <w:pStyle w:val="NormalCdigo"/>
+      </w:pPr>
+    </w:p>
+    <w:p>
+      <w:pPr>
+        <w:pStyle w:val="NormalCdigo"/>
+      </w:pPr>
+    </w:p>
+    <w:p>
+      <w:pPr>
+        <w:pStyle w:val="NormalCdigo"/>
+      </w:pPr>
+    </w:p>
+    <w:p>
+      <w:pPr>
+        <w:pStyle w:val="NormalCdigo"/>
+      </w:pPr>
+    </w:p>
+    <w:p>
+      <w:pPr>
+        <w:pStyle w:val="NormalCdigo"/>
+      </w:pPr>
+    </w:p>
+    <w:p>
+      <w:pPr>
+        <w:pStyle w:val="NormalCdigo"/>
+      </w:pPr>
+    </w:p>
+    <w:p>
+      <w:pPr>
+        <w:pStyle w:val="NormalCdigo"/>
+      </w:pPr>
+    </w:p>
+    <w:p>
+      <w:pPr>
+        <w:rPr>
+          <w:sz w:val="32"/>
+          <w:szCs w:val="32"/>
+        </w:rPr>
+      </w:pPr>
+      <w:r>
+        <w:br w:type="page"/>
+      </w:r>
+    </w:p>
+    <w:p>
+      <w:pPr>
+        <w:pStyle w:val="Ttulo4"/>
+        <w:ind w:left="1276" w:hanging="1276"/>
+      </w:pPr>
+      <w:r>
+        <w:lastRenderedPageBreak/>
+        <w:t>TDA grafo</w:t>
+      </w:r>
+    </w:p>
+    <w:p>
+      <w:pPr>
+        <w:pStyle w:val="NormalCdigo"/>
+      </w:pPr>
+    </w:p>
+    <w:p>
+      <w:pPr>
+        <w:pStyle w:val="NormalCdigo"/>
+      </w:pPr>
+      <w:proofErr w:type="spellStart"/>
+      <w:proofErr w:type="gramStart"/>
+      <w:r>
+        <w:t>public</w:t>
+      </w:r>
+      <w:proofErr w:type="spellEnd"/>
+      <w:proofErr w:type="gramEnd"/>
+      <w:r>
+        <w:t xml:space="preserve"> interface </w:t>
+      </w:r>
+      <w:proofErr w:type="spellStart"/>
+      <w:r>
+        <w:t>GrafoDirTDA</w:t>
+      </w:r>
+      <w:proofErr w:type="spellEnd"/>
+      <w:r>
+        <w:t>&lt;E&gt; {</w:t>
+      </w:r>
+    </w:p>
+    <w:p>
+      <w:pPr>
+        <w:pStyle w:val="NormalCdigo"/>
+      </w:pPr>
+      <w:r>
+        <w:t xml:space="preserve">    </w:t>
+      </w:r>
+    </w:p>
+    <w:p>
+      <w:pPr>
+        <w:pStyle w:val="NormalCdigo"/>
+      </w:pPr>
+      <w:r>
+        <w:t xml:space="preserve">    </w:t>
+      </w:r>
+      <w:proofErr w:type="spellStart"/>
+      <w:proofErr w:type="gramStart"/>
+      <w:r>
+        <w:t>public</w:t>
+      </w:r>
+      <w:proofErr w:type="spellEnd"/>
+      <w:proofErr w:type="gramEnd"/>
+      <w:r>
+        <w:t xml:space="preserve"> </w:t>
+      </w:r>
+      <w:proofErr w:type="spellStart"/>
+      <w:r>
+        <w:t>void</w:t>
+      </w:r>
+      <w:proofErr w:type="spellEnd"/>
+      <w:r>
+        <w:t xml:space="preserve"> </w:t>
+      </w:r>
+      <w:proofErr w:type="spellStart"/>
+      <w:r>
+        <w:t>InicializarGrafo</w:t>
+      </w:r>
+      <w:proofErr w:type="spellEnd"/>
+      <w:r>
+        <w:t>();</w:t>
+      </w:r>
+    </w:p>
+    <w:p>
+      <w:pPr>
+        <w:pStyle w:val="NormalCdigo"/>
+      </w:pPr>
+    </w:p>
+    <w:p>
+      <w:pPr>
+        <w:pStyle w:val="NormalCdigo"/>
+      </w:pPr>
+      <w:r>
+        <w:t xml:space="preserve">    </w:t>
+      </w:r>
+      <w:proofErr w:type="spellStart"/>
+      <w:proofErr w:type="gramStart"/>
+      <w:r>
+        <w:t>public</w:t>
+      </w:r>
+      <w:proofErr w:type="spellEnd"/>
+      <w:proofErr w:type="gramEnd"/>
+      <w:r>
+        <w:t xml:space="preserve"> </w:t>
+      </w:r>
+      <w:proofErr w:type="spellStart"/>
+      <w:r>
+        <w:t>ConjuntoTDA</w:t>
+      </w:r>
+      <w:proofErr w:type="spellEnd"/>
+      <w:r>
+        <w:t xml:space="preserve">&lt;E&gt; </w:t>
+      </w:r>
+      <w:proofErr w:type="spellStart"/>
+      <w:r>
+        <w:t>Vertices</w:t>
+      </w:r>
+      <w:proofErr w:type="spellEnd"/>
+      <w:r>
+        <w:t>();</w:t>
+      </w:r>
+    </w:p>
+    <w:p>
+      <w:pPr>
+        <w:pStyle w:val="NormalCdigo"/>
+      </w:pPr>
+    </w:p>
+    <w:p>
+      <w:pPr>
+        <w:pStyle w:val="NormalCdigo"/>
+        <w:rPr>
+          <w:lang w:val="en-US"/>
+        </w:rPr>
+      </w:pPr>
+      <w:r>
+        <w:t xml:space="preserve">    </w:t>
+      </w:r>
+      <w:proofErr w:type="gramStart"/>
+      <w:r>
+        <w:rPr>
+          <w:lang w:val="en-US"/>
+        </w:rPr>
+        <w:t>public</w:t>
+      </w:r>
+      <w:proofErr w:type="gramEnd"/>
+      <w:r>
+        <w:rPr>
+          <w:lang w:val="en-US"/>
+        </w:rPr>
+        <w:t xml:space="preserve"> void </w:t>
+      </w:r>
+      <w:proofErr w:type="spellStart"/>
+      <w:r>
+        <w:rPr>
+          <w:lang w:val="en-US"/>
+        </w:rPr>
+        <w:t>AgregarVertice</w:t>
+      </w:r>
+      <w:proofErr w:type="spellEnd"/>
+      <w:r>
+        <w:rPr>
+          <w:lang w:val="en-US"/>
+        </w:rPr>
+        <w:t>(E var1);</w:t>
+      </w:r>
+    </w:p>
+    <w:p>
+      <w:pPr>
+        <w:pStyle w:val="NormalCdigo"/>
+        <w:rPr>
+          <w:lang w:val="en-US"/>
+        </w:rPr>
+      </w:pPr>
+    </w:p>
+    <w:p>
+      <w:pPr>
+        <w:pStyle w:val="NormalCdigo"/>
+      </w:pPr>
+      <w:r>
+        <w:rPr>
+          <w:lang w:val="en-US"/>
+        </w:rPr>
+        <w:t xml:space="preserve">    </w:t>
+      </w:r>
+      <w:proofErr w:type="spellStart"/>
+      <w:proofErr w:type="gramStart"/>
+      <w:r>
+        <w:t>public</w:t>
+      </w:r>
+      <w:proofErr w:type="spellEnd"/>
+      <w:proofErr w:type="gramEnd"/>
+      <w:r>
+        <w:t xml:space="preserve"> </w:t>
+      </w:r>
+      <w:proofErr w:type="spellStart"/>
+      <w:r>
+        <w:t>void</w:t>
+      </w:r>
+      <w:proofErr w:type="spellEnd"/>
+      <w:r>
+        <w:t xml:space="preserve"> </w:t>
+      </w:r>
+      <w:proofErr w:type="spellStart"/>
+      <w:r>
+        <w:t>AgregarArista</w:t>
+      </w:r>
+      <w:proofErr w:type="spellEnd"/>
+      <w:r>
+        <w:t xml:space="preserve">(E var1, E var2, </w:t>
+      </w:r>
+      <w:proofErr w:type="spellStart"/>
+      <w:r>
+        <w:t>int</w:t>
+      </w:r>
+      <w:proofErr w:type="spellEnd"/>
+      <w:r>
+        <w:t xml:space="preserve"> var3);</w:t>
+      </w:r>
+    </w:p>
+    <w:p>
+      <w:pPr>
+        <w:pStyle w:val="NormalCdigo"/>
+      </w:pPr>
+    </w:p>
+    <w:p>
+      <w:pPr>
+        <w:pStyle w:val="NormalCdigo"/>
+      </w:pPr>
+      <w:r>
+        <w:t xml:space="preserve">    </w:t>
+      </w:r>
+      <w:proofErr w:type="spellStart"/>
+      <w:proofErr w:type="gramStart"/>
+      <w:r>
+        <w:t>public</w:t>
+      </w:r>
+      <w:proofErr w:type="spellEnd"/>
+      <w:proofErr w:type="gramEnd"/>
+      <w:r>
+        <w:t xml:space="preserve"> E Elegir();</w:t>
+      </w:r>
+    </w:p>
+    <w:p>
+      <w:pPr>
+        <w:pStyle w:val="NormalCdigo"/>
+      </w:pPr>
+    </w:p>
+    <w:p>
+      <w:pPr>
+        <w:pStyle w:val="NormalCdigo"/>
+      </w:pPr>
+      <w:r>
+        <w:t xml:space="preserve">    </w:t>
+      </w:r>
+      <w:proofErr w:type="spellStart"/>
+      <w:proofErr w:type="gramStart"/>
+      <w:r>
+        <w:t>public</w:t>
+      </w:r>
+      <w:proofErr w:type="spellEnd"/>
+      <w:proofErr w:type="gramEnd"/>
+      <w:r>
+        <w:t xml:space="preserve"> </w:t>
+      </w:r>
+      <w:proofErr w:type="spellStart"/>
+      <w:r>
+        <w:t>boolean</w:t>
+      </w:r>
+      <w:proofErr w:type="spellEnd"/>
+      <w:r>
+        <w:t xml:space="preserve"> </w:t>
+      </w:r>
+      <w:proofErr w:type="spellStart"/>
+      <w:r>
+        <w:t>ExisteArista</w:t>
+      </w:r>
+      <w:proofErr w:type="spellEnd"/>
+      <w:r>
+        <w:t>(E var1, E var2);</w:t>
+      </w:r>
+    </w:p>
+    <w:p>
+      <w:pPr>
+        <w:pStyle w:val="NormalCdigo"/>
+      </w:pPr>
+    </w:p>
+    <w:p>
+      <w:pPr>
+        <w:pStyle w:val="NormalCdigo"/>
+      </w:pPr>
+      <w:r>
+        <w:t xml:space="preserve">    </w:t>
+      </w:r>
+      <w:proofErr w:type="spellStart"/>
+      <w:proofErr w:type="gramStart"/>
+      <w:r>
+        <w:t>public</w:t>
+      </w:r>
+      <w:proofErr w:type="spellEnd"/>
+      <w:proofErr w:type="gramEnd"/>
+      <w:r>
+        <w:t xml:space="preserve"> </w:t>
+      </w:r>
+      <w:proofErr w:type="spellStart"/>
+      <w:r>
+        <w:t>int</w:t>
+      </w:r>
+      <w:proofErr w:type="spellEnd"/>
+      <w:r>
+        <w:t xml:space="preserve"> </w:t>
+      </w:r>
+      <w:proofErr w:type="spellStart"/>
+      <w:r>
+        <w:t>PesoArista</w:t>
+      </w:r>
+      <w:proofErr w:type="spellEnd"/>
+      <w:r>
+        <w:t>(E var1, E var2);</w:t>
+      </w:r>
+    </w:p>
+    <w:p>
+      <w:pPr>
+        <w:pStyle w:val="NormalCdigo"/>
+      </w:pPr>
+    </w:p>
+    <w:p>
+      <w:pPr>
+        <w:pStyle w:val="NormalCdigo"/>
+      </w:pPr>
+      <w:r>
+        <w:t xml:space="preserve">    </w:t>
+      </w:r>
+      <w:proofErr w:type="spellStart"/>
+      <w:proofErr w:type="gramStart"/>
+      <w:r>
+        <w:t>public</w:t>
+      </w:r>
+      <w:proofErr w:type="spellEnd"/>
+      <w:proofErr w:type="gramEnd"/>
+      <w:r>
+        <w:t xml:space="preserve"> </w:t>
+      </w:r>
+      <w:proofErr w:type="spellStart"/>
+      <w:r>
+        <w:t>void</w:t>
+      </w:r>
+      <w:proofErr w:type="spellEnd"/>
+      <w:r>
+        <w:t xml:space="preserve"> </w:t>
+      </w:r>
+      <w:proofErr w:type="spellStart"/>
+      <w:r>
+        <w:t>EliminarVertice</w:t>
+      </w:r>
+      <w:proofErr w:type="spellEnd"/>
+      <w:r>
+        <w:t>(E var1);</w:t>
+      </w:r>
+    </w:p>
+    <w:p>
+      <w:pPr>
+        <w:pStyle w:val="NormalCdigo"/>
+      </w:pPr>
+    </w:p>
+    <w:p>
+      <w:pPr>
+        <w:pStyle w:val="NormalCdigo"/>
+      </w:pPr>
+      <w:r>
+        <w:t xml:space="preserve">    </w:t>
+      </w:r>
+      <w:proofErr w:type="spellStart"/>
+      <w:proofErr w:type="gramStart"/>
+      <w:r>
+        <w:t>public</w:t>
+      </w:r>
+      <w:proofErr w:type="spellEnd"/>
+      <w:proofErr w:type="gramEnd"/>
+      <w:r>
+        <w:t xml:space="preserve"> </w:t>
+      </w:r>
+      <w:proofErr w:type="spellStart"/>
+      <w:r>
+        <w:t>void</w:t>
+      </w:r>
+      <w:proofErr w:type="spellEnd"/>
+      <w:r>
+        <w:t xml:space="preserve"> </w:t>
+      </w:r>
+      <w:proofErr w:type="spellStart"/>
+      <w:r>
+        <w:t>EliminarArista</w:t>
+      </w:r>
+      <w:proofErr w:type="spellEnd"/>
+      <w:r>
+        <w:t>(E var1, E var2);</w:t>
+      </w:r>
+    </w:p>
+    <w:p>
+      <w:pPr>
+        <w:pStyle w:val="NormalCdigo"/>
+      </w:pPr>
+    </w:p>
+    <w:p>
+      <w:pPr>
+        <w:pStyle w:val="NormalCdigo"/>
+      </w:pPr>
+      <w:r>
+        <w:t xml:space="preserve">    </w:t>
+      </w:r>
+      <w:proofErr w:type="spellStart"/>
+      <w:proofErr w:type="gramStart"/>
+      <w:r>
+        <w:t>public</w:t>
+      </w:r>
+      <w:proofErr w:type="spellEnd"/>
+      <w:proofErr w:type="gramEnd"/>
+      <w:r>
+        <w:t xml:space="preserve"> </w:t>
+      </w:r>
+      <w:proofErr w:type="spellStart"/>
+      <w:r>
+        <w:t>ConjuntoTDA</w:t>
+      </w:r>
+      <w:proofErr w:type="spellEnd"/>
+      <w:r>
+        <w:t>&lt;E&gt; Adyacentes(E var1);</w:t>
+      </w:r>
+    </w:p>
+    <w:p>
+      <w:pPr>
+        <w:pStyle w:val="NormalCdigo"/>
+      </w:pPr>
+      <w:r>
+        <w:t>}</w:t>
+      </w:r>
+    </w:p>
+    <w:p/>
+    <w:p>
+      <w:pPr>
+        <w:rPr>
+          <w:sz w:val="32"/>
+          <w:szCs w:val="32"/>
+        </w:rPr>
+      </w:pPr>
+      <w:r>
+        <w:br w:type="page"/>
+      </w:r>
+    </w:p>
+    <w:p>
+      <w:pPr>
+        <w:pStyle w:val="Ttulo4"/>
+        <w:ind w:left="1276" w:hanging="1276"/>
+      </w:pPr>
+      <w:r>
+        <w:lastRenderedPageBreak/>
+        <w:t>Complejidad</w:t>
+      </w:r>
+    </w:p>
+    <w:p/>
+    <w:p/>
+    <w:p/>
+    <w:p/>
+    <w:p/>
+    <w:p/>
+    <w:p/>
+    <w:p/>
+    <w:p/>
+    <w:p>
+      <w:pPr>
+        <w:pStyle w:val="Ttulo4"/>
+        <w:ind w:left="1276" w:hanging="1276"/>
+      </w:pPr>
+      <w:r>
+        <w:t>Implementación Java</w:t>
+      </w:r>
+    </w:p>
+    <w:p/>
+    <w:p/>
+    <w:p/>
+    <w:p/>
+    <w:p>
+      <w:pPr>
+        <w:pStyle w:val="Ttulo4"/>
+        <w:ind w:left="1276" w:hanging="1276"/>
+      </w:pPr>
+      <w:r>
+        <w:br w:type="page"/>
+      </w:r>
+    </w:p>
+    <w:p>
+      <w:pPr>
+        <w:pStyle w:val="Ttulo3"/>
+        <w:ind w:left="993" w:hanging="993"/>
+        <w:jc w:val="both"/>
+      </w:pPr>
+      <w:r>
+        <w:lastRenderedPageBreak/>
+        <w:t>Programación dinámica</w:t>
+      </w:r>
+    </w:p>
+    <w:p/>
+    <w:p>
+      <w:pPr>
+        <w:pStyle w:val="Ttulo4"/>
+        <w:ind w:left="1276" w:hanging="1276"/>
       </w:pPr>
       <w:r>
         <w:t>Pseudocódigo</w:t>
@@ -3905,11 +4496,11 @@
     </w:p>
     <w:p>
       <w:pPr>
-        <w:pStyle w:val="Ttulo3"/>
-        <w:ind w:left="993" w:hanging="993"/>
-        <w:jc w:val="both"/>
-      </w:pPr>
-      <w:r>
+        <w:pStyle w:val="Ttulo4"/>
+        <w:ind w:left="1276" w:hanging="1276"/>
+      </w:pPr>
+      <w:r>
+        <w:lastRenderedPageBreak/>
         <w:t>Complejidad</w:t>
       </w:r>
     </w:p>
@@ -4076,17 +4667,17 @@
     <w:p/>
     <w:p>
       <w:pPr>
-        <w:pStyle w:val="Ttulo3"/>
-        <w:ind w:left="993" w:hanging="993"/>
-        <w:jc w:val="both"/>
-      </w:pPr>
-      <w:proofErr w:type="spellStart"/>
-      <w:r>
-        <w:t>Implementacion</w:t>
-      </w:r>
-      <w:proofErr w:type="spellEnd"/>
-      <w:r>
-        <w:t xml:space="preserve"> Java</w:t>
+        <w:pStyle w:val="Ttulo4"/>
+        <w:ind w:left="1276" w:hanging="1276"/>
+      </w:pPr>
+      <w:r>
+        <w:t>Implementaci</w:t>
+      </w:r>
+      <w:r>
+        <w:t>ó</w:t>
+      </w:r>
+      <w:r>
+        <w:t>n Java</w:t>
       </w:r>
     </w:p>
     <w:p>
@@ -4934,6 +5525,7 @@
         <w:rPr>
           <w:rFonts w:cs="Courier New"/>
         </w:rPr>
+        <w:lastRenderedPageBreak/>
         <w:tab/>
       </w:r>
       <w:r>
@@ -6603,6 +7195,7 @@
         <w:rPr>
           <w:rFonts w:cs="Courier New"/>
         </w:rPr>
+        <w:lastRenderedPageBreak/>
         <w:tab/>
       </w:r>
       <w:r>
@@ -6703,7 +7296,7 @@
         <w:pStyle w:val="NormalCdigo"/>
         <w:jc w:val="both"/>
         <w:sectPr>
-          <w:footerReference w:type="default" r:id="rId13"/>
+          <w:footerReference w:type="default" r:id="rId14"/>
           <w:pgSz w:w="16839" w:h="11907" w:orient="landscape" w:code="9"/>
           <w:pgMar w:top="1134" w:right="1418" w:bottom="1134" w:left="1418" w:header="720" w:footer="720" w:gutter="0"/>
           <w:cols w:space="720"/>
@@ -6723,11 +7316,10 @@
       </w:pPr>
       <w:bookmarkStart w:id="14" w:name="_Toc434163090"/>
       <w:r>
+        <w:lastRenderedPageBreak/>
         <w:t>Problema del Viajante</w:t>
       </w:r>
-      <w:bookmarkStart w:id="15" w:name="_GoBack"/>
       <w:bookmarkEnd w:id="14"/>
-      <w:bookmarkEnd w:id="15"/>
     </w:p>
     <w:p>
       <w:pPr>
@@ -6747,7 +7339,7 @@
           <w:insideH w:val="none" w:sz="0" w:space="0" w:color="auto"/>
           <w:insideV w:val="none" w:sz="0" w:space="0" w:color="auto"/>
         </w:tblBorders>
-        <w:tblLook w:val="04A0"/>
+        <w:tblLook w:val="04A0" w:firstRow="1" w:lastRow="0" w:firstColumn="1" w:lastColumn="0" w:noHBand="0" w:noVBand="1"/>
       </w:tblPr>
       <w:tblGrid>
         <w:gridCol w:w="9243"/>
@@ -6767,7 +7359,6 @@
             <w:r>
               <w:rPr>
                 <w:noProof/>
-                <w:lang w:val="es-ES" w:eastAsia="es-ES"/>
               </w:rPr>
               <w:drawing>
                 <wp:inline distT="0" distB="0" distL="0" distR="0">
@@ -6787,10 +7378,10 @@
                           </pic:cNvPicPr>
                         </pic:nvPicPr>
                         <pic:blipFill>
-                          <a:blip r:embed="rId14" cstate="print">
+                          <a:blip r:embed="rId15" cstate="print">
                             <a:extLst>
                               <a:ext uri="{28A0092B-C50C-407E-A947-70E740481C1C}">
-                                <a14:useLocalDpi xmlns:a14="http://schemas.microsoft.com/office/drawing/2010/main" xmlns:wps="http://schemas.microsoft.com/office/word/2010/wordprocessingShape" xmlns:wpi="http://schemas.microsoft.com/office/word/2010/wordprocessingInk" xmlns:wpg="http://schemas.microsoft.com/office/word/2010/wordprocessingGroup" xmlns:w14="http://schemas.microsoft.com/office/word/2010/wordml" xmlns:w="http://schemas.openxmlformats.org/wordprocessingml/2006/main" xmlns:w10="urn:schemas-microsoft-com:office:word" xmlns:wp14="http://schemas.microsoft.com/office/word/2010/wordprocessingDrawing" xmlns:v="urn:schemas-microsoft-com:vml" xmlns:o="urn:schemas-microsoft-com:office:office" xmlns:mc="http://schemas.openxmlformats.org/markup-compatibility/2006" xmlns:wpc="http://schemas.microsoft.com/office/word/2010/wordprocessingCanvas" xmlns="" val="0"/>
+                                <a14:useLocalDpi xmlns:a14="http://schemas.microsoft.com/office/drawing/2010/main" val="0"/>
                               </a:ext>
                             </a:extLst>
                           </a:blip>
@@ -6842,7 +7433,23 @@
                 <w:i/>
                 <w:sz w:val="16"/>
               </w:rPr>
-              <w:t>Fuente: xkcd (http://www.xkcd.com/399/)</w:t>
+              <w:t xml:space="preserve">Fuente: </w:t>
+            </w:r>
+            <w:proofErr w:type="spellStart"/>
+            <w:r>
+              <w:rPr>
+                <w:i/>
+                <w:sz w:val="16"/>
+              </w:rPr>
+              <w:t>xkcd</w:t>
+            </w:r>
+            <w:proofErr w:type="spellEnd"/>
+            <w:r>
+              <w:rPr>
+                <w:i/>
+                <w:sz w:val="16"/>
+              </w:rPr>
+              <w:t xml:space="preserve"> (http://www.xkcd.com/399/)</w:t>
             </w:r>
           </w:p>
         </w:tc>
@@ -6857,11 +7464,321 @@
       <w:pPr>
         <w:jc w:val="both"/>
       </w:pPr>
-    </w:p>
-    <w:p>
-      <w:pPr>
-        <w:jc w:val="both"/>
-      </w:pPr>
+      <w:r>
+        <w:t>El problema del viajante es uno de los problemas más famosos de la matemática computacional. Pertenece a una serie de problemas que parecen tener una fácil solución pero en la práctica presentan una gran dificultad. Este problema en concreto ha sido muy estudiado por sus múltiples aplicaciones en la optimización de recursos, tanto en el campo empresarial (logística de transporte) como en el de la robótica (desplazamientos que se realizan al hacer un circuito impreso).</w:t>
+      </w:r>
+    </w:p>
+    <w:p>
+      <w:pPr>
+        <w:jc w:val="both"/>
+      </w:pPr>
+      <w:r>
+        <w:t>Problema del viajante</w:t>
+      </w:r>
+    </w:p>
+    <w:p>
+      <w:pPr>
+        <w:jc w:val="both"/>
+      </w:pPr>
+    </w:p>
+    <w:p>
+      <w:pPr>
+        <w:jc w:val="both"/>
+      </w:pPr>
+      <w:r>
+        <w:t>Plantea cómo un viajante podría empezar y terminar en una ciudad concreta, pasando por todas las ciudades que están en su mapa una sola vez, y por la mínima ruta posible. A priori la solución puede parecer sencilla, solo habría que probar cuál de las posibles combinaciones de rutas sería la óptima, lo que llamamos por “fuerza bruta”. La dificultad aparece cuando el número de ciudades es elevado, las posibles combinaciones aumentan de manera exponencial.</w:t>
+      </w:r>
+    </w:p>
+    <w:p>
+      <w:pPr>
+        <w:jc w:val="both"/>
+      </w:pPr>
+    </w:p>
+    <w:p>
+      <w:pPr>
+        <w:jc w:val="both"/>
+      </w:pPr>
+      <w:r>
+        <w:t xml:space="preserve">Los problemas cuyo aumento de datos hacen que el tiempo de resolución (o computación) aumente exponencialmente, se les llama </w:t>
+      </w:r>
+      <w:r>
+        <w:rPr>
+          <w:b/>
+        </w:rPr>
+        <w:t>NP-completos</w:t>
+      </w:r>
+      <w:r>
+        <w:t xml:space="preserve">. Por tanto, el problema del viajante es NP-completo, ya que un aumento de ciudades eleva exponencialmente el número de combinaciones posibles y, debido a esto, el número de pruebas que hay que realizar para ver </w:t>
+      </w:r>
+      <w:r>
+        <w:t>cuál</w:t>
+      </w:r>
+      <w:r>
+        <w:t xml:space="preserve"> es la combinación óptima, incrementando exponencialmente el tiempo de resolución. Aquí estriba su impedimento en la práctica, si el número de ciudades es elevado no existe computadora a nuestro alcance capaz de computar (o solucionar) el problema en un tiempo razonable.</w:t>
+      </w:r>
+    </w:p>
+    <w:p>
+      <w:pPr>
+        <w:jc w:val="both"/>
+      </w:pPr>
+    </w:p>
+    <w:p>
+      <w:pPr>
+        <w:jc w:val="both"/>
+      </w:pPr>
+      <w:r>
+        <w:rPr>
+          <w:highlight w:val="yellow"/>
+        </w:rPr>
+        <w:lastRenderedPageBreak/>
+        <w:t>Pongamos un ejemplo, imaginemos un problema del viajante con 20 ciudades, las posibles combinaciones de estas ciudades serían más de 2,4 trillones (20</w:t>
+      </w:r>
+      <w:proofErr w:type="gramStart"/>
+      <w:r>
+        <w:rPr>
+          <w:highlight w:val="yellow"/>
+        </w:rPr>
+        <w:t>!</w:t>
+      </w:r>
+      <w:proofErr w:type="gramEnd"/>
+      <w:r>
+        <w:rPr>
+          <w:highlight w:val="yellow"/>
+        </w:rPr>
+        <w:t xml:space="preserve">). Supongamos que tenemos el mejor microprocesador que hay en el mercado, lo que nos posibilita un mayor número de instrucciones por segundo. En este caso vamos a imaginar que tenemos un Intel </w:t>
+      </w:r>
+      <w:proofErr w:type="spellStart"/>
+      <w:r>
+        <w:rPr>
+          <w:highlight w:val="yellow"/>
+        </w:rPr>
+        <w:t>Quad</w:t>
+      </w:r>
+      <w:proofErr w:type="spellEnd"/>
+      <w:r>
+        <w:rPr>
+          <w:highlight w:val="yellow"/>
+        </w:rPr>
+        <w:t xml:space="preserve"> Core (cuatro núcleos) con unas 49 millones de instrucciones por segundo (49.000 MIPS). En el mejor de los casos, y siendo conscientes que esto no es así en la realidad, consideremos que necesitamos una sola instrucción por cada combinación y nuestro procesador trabaja exclusivamente en el problema del viajante. Con una sencilla cuenta de división (combinaciones divididas entre MIPS) podemos darnos cuenta que se resolvería en más de 1.500 años.</w:t>
+      </w:r>
+    </w:p>
+    <w:p>
+      <w:pPr>
+        <w:jc w:val="both"/>
+      </w:pPr>
+    </w:p>
+    <w:p>
+      <w:pPr>
+        <w:jc w:val="both"/>
+      </w:pPr>
+      <w:r>
+        <w:t>(</w:t>
+      </w:r>
+      <w:proofErr w:type="gramStart"/>
+      <w:r>
+        <w:t>ese</w:t>
+      </w:r>
+      <w:proofErr w:type="gramEnd"/>
+      <w:r>
+        <w:t xml:space="preserve"> último párrafo no me convence)</w:t>
+      </w:r>
+    </w:p>
+    <w:p>
+      <w:pPr>
+        <w:jc w:val="both"/>
+      </w:pPr>
+    </w:p>
+    <w:p>
+      <w:pPr>
+        <w:jc w:val="both"/>
+      </w:pPr>
+    </w:p>
+    <w:p>
+      <w:pPr>
+        <w:jc w:val="both"/>
+        <w:rPr>
+          <w:b/>
+        </w:rPr>
+      </w:pPr>
+      <w:r>
+        <w:rPr>
+          <w:b/>
+        </w:rPr>
+        <w:t>Fuente: http://queaprendemoshoy.com/problema-del-viajante/</w:t>
+      </w:r>
+    </w:p>
+    <w:p>
+      <w:pPr>
+        <w:jc w:val="both"/>
+      </w:pPr>
+    </w:p>
+    <w:p>
+      <w:pPr>
+        <w:jc w:val="both"/>
+      </w:pPr>
+    </w:p>
+    <w:p>
+      <w:pPr>
+        <w:jc w:val="both"/>
+      </w:pPr>
+      <w:r>
+        <w:t>Algunos links que estuve viendo</w:t>
+      </w:r>
+      <w:r>
+        <w:t xml:space="preserve"> (filtré bastante)</w:t>
+      </w:r>
+      <w:r>
+        <w:t>:</w:t>
+      </w:r>
+    </w:p>
+    <w:p>
+      <w:pPr>
+        <w:jc w:val="both"/>
+      </w:pPr>
+    </w:p>
+    <w:p>
+      <w:pPr>
+        <w:jc w:val="both"/>
+      </w:pPr>
+      <w:hyperlink r:id="rId16" w:history="1">
+        <w:r>
+          <w:rPr>
+            <w:rStyle w:val="Hipervnculo"/>
+          </w:rPr>
+          <w:t>http://www.dc.uba.ar/materias/aed3/2013/1c/teorica/algo3_metah_heu.pdf</w:t>
+        </w:r>
+      </w:hyperlink>
+    </w:p>
+    <w:p>
+      <w:pPr>
+        <w:jc w:val="both"/>
+      </w:pPr>
+    </w:p>
+    <w:p>
+      <w:pPr>
+        <w:jc w:val="both"/>
+      </w:pPr>
+      <w:hyperlink r:id="rId17" w:history="1">
+        <w:r>
+          <w:rPr>
+            <w:rStyle w:val="Hipervnculo"/>
+          </w:rPr>
+          <w:t>http://stackoverflow.com/questions/22977748/complexity-for-greedy-algo-travelling-salesman-and-nearest-neighbor-search</w:t>
+        </w:r>
+      </w:hyperlink>
+    </w:p>
+    <w:p>
+      <w:pPr>
+        <w:jc w:val="both"/>
+      </w:pPr>
+    </w:p>
+    <w:p>
+      <w:pPr>
+        <w:jc w:val="both"/>
+      </w:pPr>
+      <w:hyperlink r:id="rId18" w:history="1">
+        <w:r>
+          <w:rPr>
+            <w:rStyle w:val="Hipervnculo"/>
+          </w:rPr>
+          <w:t>http://www-eio.upc.es/~nasini/Blog/TSP_Notes.pdf</w:t>
+        </w:r>
+      </w:hyperlink>
+    </w:p>
+    <w:p>
+      <w:pPr>
+        <w:jc w:val="both"/>
+      </w:pPr>
+    </w:p>
+    <w:p>
+      <w:pPr>
+        <w:jc w:val="both"/>
+      </w:pPr>
+      <w:r>
+        <w:t>En este comenta las diferentes formas de encarar el problema:</w:t>
+      </w:r>
+    </w:p>
+    <w:p>
+      <w:pPr>
+        <w:jc w:val="both"/>
+      </w:pPr>
+      <w:hyperlink r:id="rId19" w:history="1">
+        <w:r>
+          <w:rPr>
+            <w:rStyle w:val="Hipervnculo"/>
+          </w:rPr>
+          <w:t>http://www.academia.edu/3828405/IMPLEMENTATION_OF_HEURISTICS_FOR_SOLVING_TRAVELLING_SALESMAN_PROBLEM_USING_NEAREST_NEIGHBOURANDNEARESTINSERTIONAPPROACHES</w:t>
+        </w:r>
+      </w:hyperlink>
+    </w:p>
+    <w:p>
+      <w:pPr>
+        <w:jc w:val="both"/>
+      </w:pPr>
+    </w:p>
+    <w:p>
+      <w:pPr>
+        <w:jc w:val="both"/>
+      </w:pPr>
+    </w:p>
+    <w:p>
+      <w:pPr>
+        <w:jc w:val="both"/>
+      </w:pPr>
+      <w:proofErr w:type="gramStart"/>
+      <w:r>
+        <w:t>y</w:t>
+      </w:r>
+      <w:proofErr w:type="gramEnd"/>
+      <w:r>
+        <w:t xml:space="preserve"> la guía de apuntes de la cátedra</w:t>
+      </w:r>
+    </w:p>
+    <w:p>
+      <w:pPr>
+        <w:jc w:val="both"/>
+      </w:pPr>
+    </w:p>
+    <w:p>
+      <w:pPr>
+        <w:jc w:val="both"/>
+      </w:pPr>
+    </w:p>
+    <w:p>
+      <w:pPr>
+        <w:jc w:val="both"/>
+      </w:pPr>
+      <w:r>
+        <w:t xml:space="preserve">Me parece que deberíamos elegir el </w:t>
+      </w:r>
+      <w:proofErr w:type="spellStart"/>
+      <w:r>
+        <w:t>nearest</w:t>
+      </w:r>
+      <w:proofErr w:type="spellEnd"/>
+      <w:r>
+        <w:t xml:space="preserve"> </w:t>
+      </w:r>
+      <w:proofErr w:type="spellStart"/>
+      <w:r>
+        <w:t>neighbor</w:t>
+      </w:r>
+      <w:proofErr w:type="spellEnd"/>
+      <w:r>
+        <w:t>, pero la decisión se las dejo a ustedes.</w:t>
+      </w:r>
+    </w:p>
+    <w:p>
+      <w:pPr>
+        <w:jc w:val="both"/>
+      </w:pPr>
+    </w:p>
+    <w:p>
+      <w:pPr>
+        <w:jc w:val="both"/>
+      </w:pPr>
+      <w:bookmarkStart w:id="15" w:name="_GoBack"/>
+      <w:bookmarkEnd w:id="15"/>
     </w:p>
     <w:sectPr>
       <w:pgSz w:w="11907" w:h="16839" w:code="9"/>
@@ -6874,7 +7791,7 @@
 </file>
 
 <file path=word/endnotes.xml><?xml version="1.0" encoding="utf-8"?>
-<w:endnotes xmlns:ve="http://schemas.openxmlformats.org/markup-compatibility/2006" xmlns:o="urn:schemas-microsoft-com:office:office" xmlns:r="http://schemas.openxmlformats.org/officeDocument/2006/relationships" xmlns:m="http://schemas.openxmlformats.org/officeDocument/2006/math" xmlns:v="urn:schemas-microsoft-com:vml" xmlns:wp="http://schemas.openxmlformats.org/drawingml/2006/wordprocessingDrawing" xmlns:w10="urn:schemas-microsoft-com:office:word" xmlns:w="http://schemas.openxmlformats.org/wordprocessingml/2006/main" xmlns:wne="http://schemas.microsoft.com/office/word/2006/wordml">
+<w:endnotes xmlns:wpc="http://schemas.microsoft.com/office/word/2010/wordprocessingCanvas" xmlns:mc="http://schemas.openxmlformats.org/markup-compatibility/2006" xmlns:o="urn:schemas-microsoft-com:office:office" xmlns:r="http://schemas.openxmlformats.org/officeDocument/2006/relationships" xmlns:m="http://schemas.openxmlformats.org/officeDocument/2006/math" xmlns:v="urn:schemas-microsoft-com:vml" xmlns:wp14="http://schemas.microsoft.com/office/word/2010/wordprocessingDrawing" xmlns:wp="http://schemas.openxmlformats.org/drawingml/2006/wordprocessingDrawing" xmlns:w10="urn:schemas-microsoft-com:office:word" xmlns:w="http://schemas.openxmlformats.org/wordprocessingml/2006/main" xmlns:w14="http://schemas.microsoft.com/office/word/2010/wordml" xmlns:wpg="http://schemas.microsoft.com/office/word/2010/wordprocessingGroup" xmlns:wpi="http://schemas.microsoft.com/office/word/2010/wordprocessingInk" xmlns:wne="http://schemas.microsoft.com/office/word/2006/wordml" xmlns:wps="http://schemas.microsoft.com/office/word/2010/wordprocessingShape" mc:Ignorable="w14 wp14">
   <w:endnote w:type="separator" w:id="-1">
     <w:p>
       <w:pPr>
@@ -6899,7 +7816,7 @@
 </file>
 
 <file path=word/footer1.xml><?xml version="1.0" encoding="utf-8"?>
-<w:ftr xmlns:ve="http://schemas.openxmlformats.org/markup-compatibility/2006" xmlns:o="urn:schemas-microsoft-com:office:office" xmlns:r="http://schemas.openxmlformats.org/officeDocument/2006/relationships" xmlns:m="http://schemas.openxmlformats.org/officeDocument/2006/math" xmlns:v="urn:schemas-microsoft-com:vml" xmlns:wp="http://schemas.openxmlformats.org/drawingml/2006/wordprocessingDrawing" xmlns:w10="urn:schemas-microsoft-com:office:word" xmlns:w="http://schemas.openxmlformats.org/wordprocessingml/2006/main" xmlns:wne="http://schemas.microsoft.com/office/word/2006/wordml">
+<w:ftr xmlns:wpc="http://schemas.microsoft.com/office/word/2010/wordprocessingCanvas" xmlns:mc="http://schemas.openxmlformats.org/markup-compatibility/2006" xmlns:o="urn:schemas-microsoft-com:office:office" xmlns:r="http://schemas.openxmlformats.org/officeDocument/2006/relationships" xmlns:m="http://schemas.openxmlformats.org/officeDocument/2006/math" xmlns:v="urn:schemas-microsoft-com:vml" xmlns:wp14="http://schemas.microsoft.com/office/word/2010/wordprocessingDrawing" xmlns:wp="http://schemas.openxmlformats.org/drawingml/2006/wordprocessingDrawing" xmlns:w10="urn:schemas-microsoft-com:office:word" xmlns:w="http://schemas.openxmlformats.org/wordprocessingml/2006/main" xmlns:w14="http://schemas.microsoft.com/office/word/2010/wordml" xmlns:wpg="http://schemas.microsoft.com/office/word/2010/wordprocessingGroup" xmlns:wpi="http://schemas.microsoft.com/office/word/2010/wordprocessingInk" xmlns:wne="http://schemas.microsoft.com/office/word/2006/wordml" xmlns:wps="http://schemas.microsoft.com/office/word/2010/wordprocessingShape" mc:Ignorable="w14 wp14">
   <w:p>
     <w:pPr>
       <w:jc w:val="right"/>
@@ -6927,7 +7844,7 @@
 </file>
 
 <file path=word/footer2.xml><?xml version="1.0" encoding="utf-8"?>
-<w:ftr xmlns:ve="http://schemas.openxmlformats.org/markup-compatibility/2006" xmlns:o="urn:schemas-microsoft-com:office:office" xmlns:r="http://schemas.openxmlformats.org/officeDocument/2006/relationships" xmlns:m="http://schemas.openxmlformats.org/officeDocument/2006/math" xmlns:v="urn:schemas-microsoft-com:vml" xmlns:wp="http://schemas.openxmlformats.org/drawingml/2006/wordprocessingDrawing" xmlns:w10="urn:schemas-microsoft-com:office:word" xmlns:w="http://schemas.openxmlformats.org/wordprocessingml/2006/main" xmlns:wne="http://schemas.microsoft.com/office/word/2006/wordml">
+<w:ftr xmlns:wpc="http://schemas.microsoft.com/office/word/2010/wordprocessingCanvas" xmlns:mc="http://schemas.openxmlformats.org/markup-compatibility/2006" xmlns:o="urn:schemas-microsoft-com:office:office" xmlns:r="http://schemas.openxmlformats.org/officeDocument/2006/relationships" xmlns:m="http://schemas.openxmlformats.org/officeDocument/2006/math" xmlns:v="urn:schemas-microsoft-com:vml" xmlns:wp14="http://schemas.microsoft.com/office/word/2010/wordprocessingDrawing" xmlns:wp="http://schemas.openxmlformats.org/drawingml/2006/wordprocessingDrawing" xmlns:w10="urn:schemas-microsoft-com:office:word" xmlns:w="http://schemas.openxmlformats.org/wordprocessingml/2006/main" xmlns:w14="http://schemas.microsoft.com/office/word/2010/wordml" xmlns:wpg="http://schemas.microsoft.com/office/word/2010/wordprocessingGroup" xmlns:wpi="http://schemas.microsoft.com/office/word/2010/wordprocessingInk" xmlns:wne="http://schemas.microsoft.com/office/word/2006/wordml" xmlns:wps="http://schemas.microsoft.com/office/word/2010/wordprocessingShape" mc:Ignorable="w14 wp14">
   <w:p>
     <w:pPr>
       <w:jc w:val="right"/>
@@ -6945,7 +7862,7 @@
       <w:rPr>
         <w:noProof/>
       </w:rPr>
-      <w:t>5</w:t>
+      <w:t>13</w:t>
     </w:r>
     <w:r>
       <w:fldChar w:fldCharType="end"/>
@@ -6955,7 +7872,7 @@
 </file>
 
 <file path=word/footnotes.xml><?xml version="1.0" encoding="utf-8"?>
-<w:footnotes xmlns:ve="http://schemas.openxmlformats.org/markup-compatibility/2006" xmlns:o="urn:schemas-microsoft-com:office:office" xmlns:r="http://schemas.openxmlformats.org/officeDocument/2006/relationships" xmlns:m="http://schemas.openxmlformats.org/officeDocument/2006/math" xmlns:v="urn:schemas-microsoft-com:vml" xmlns:wp="http://schemas.openxmlformats.org/drawingml/2006/wordprocessingDrawing" xmlns:w10="urn:schemas-microsoft-com:office:word" xmlns:w="http://schemas.openxmlformats.org/wordprocessingml/2006/main" xmlns:wne="http://schemas.microsoft.com/office/word/2006/wordml">
+<w:footnotes xmlns:wpc="http://schemas.microsoft.com/office/word/2010/wordprocessingCanvas" xmlns:mc="http://schemas.openxmlformats.org/markup-compatibility/2006" xmlns:o="urn:schemas-microsoft-com:office:office" xmlns:r="http://schemas.openxmlformats.org/officeDocument/2006/relationships" xmlns:m="http://schemas.openxmlformats.org/officeDocument/2006/math" xmlns:v="urn:schemas-microsoft-com:vml" xmlns:wp14="http://schemas.microsoft.com/office/word/2010/wordprocessingDrawing" xmlns:wp="http://schemas.openxmlformats.org/drawingml/2006/wordprocessingDrawing" xmlns:w10="urn:schemas-microsoft-com:office:word" xmlns:w="http://schemas.openxmlformats.org/wordprocessingml/2006/main" xmlns:w14="http://schemas.microsoft.com/office/word/2010/wordml" xmlns:wpg="http://schemas.microsoft.com/office/word/2010/wordprocessingGroup" xmlns:wpi="http://schemas.microsoft.com/office/word/2010/wordprocessingInk" xmlns:wne="http://schemas.microsoft.com/office/word/2006/wordml" xmlns:wps="http://schemas.microsoft.com/office/word/2010/wordprocessingShape" mc:Ignorable="w14 wp14">
   <w:footnote w:type="separator" w:id="-1">
     <w:p>
       <w:pPr>
@@ -6980,7 +7897,7 @@
 </file>
 
 <file path=word/header1.xml><?xml version="1.0" encoding="utf-8"?>
-<w:hdr xmlns:ve="http://schemas.openxmlformats.org/markup-compatibility/2006" xmlns:o="urn:schemas-microsoft-com:office:office" xmlns:r="http://schemas.openxmlformats.org/officeDocument/2006/relationships" xmlns:m="http://schemas.openxmlformats.org/officeDocument/2006/math" xmlns:v="urn:schemas-microsoft-com:vml" xmlns:wp="http://schemas.openxmlformats.org/drawingml/2006/wordprocessingDrawing" xmlns:w10="urn:schemas-microsoft-com:office:word" xmlns:w="http://schemas.openxmlformats.org/wordprocessingml/2006/main" xmlns:wne="http://schemas.microsoft.com/office/word/2006/wordml">
+<w:hdr xmlns:wpc="http://schemas.microsoft.com/office/word/2010/wordprocessingCanvas" xmlns:mc="http://schemas.openxmlformats.org/markup-compatibility/2006" xmlns:o="urn:schemas-microsoft-com:office:office" xmlns:r="http://schemas.openxmlformats.org/officeDocument/2006/relationships" xmlns:m="http://schemas.openxmlformats.org/officeDocument/2006/math" xmlns:v="urn:schemas-microsoft-com:vml" xmlns:wp14="http://schemas.microsoft.com/office/word/2010/wordprocessingDrawing" xmlns:wp="http://schemas.openxmlformats.org/drawingml/2006/wordprocessingDrawing" xmlns:w10="urn:schemas-microsoft-com:office:word" xmlns:w="http://schemas.openxmlformats.org/wordprocessingml/2006/main" xmlns:w14="http://schemas.microsoft.com/office/word/2010/wordml" xmlns:wpg="http://schemas.microsoft.com/office/word/2010/wordprocessingGroup" xmlns:wpi="http://schemas.microsoft.com/office/word/2010/wordprocessingInk" xmlns:wne="http://schemas.microsoft.com/office/word/2006/wordml" xmlns:wps="http://schemas.microsoft.com/office/word/2010/wordprocessingShape" mc:Ignorable="w14 wp14">
   <w:tbl>
     <w:tblPr>
       <w:tblStyle w:val="a0"/>
@@ -6995,7 +7912,7 @@
         <w:insideV w:val="single" w:sz="8" w:space="0" w:color="FFFFFF"/>
       </w:tblBorders>
       <w:tblLayout w:type="fixed"/>
-      <w:tblLook w:val="0600"/>
+      <w:tblLook w:val="0600" w:firstRow="0" w:lastRow="0" w:firstColumn="0" w:lastColumn="0" w:noHBand="1" w:noVBand="1"/>
     </w:tblPr>
     <w:tblGrid>
       <w:gridCol w:w="1710"/>
@@ -7020,7 +7937,6 @@
           <w:r>
             <w:rPr>
               <w:noProof/>
-              <w:lang w:val="es-ES" w:eastAsia="es-ES"/>
             </w:rPr>
             <w:drawing>
               <wp:inline distT="114300" distB="114300" distL="114300" distR="114300">
@@ -7124,7 +8040,7 @@
 </file>
 
 <file path=word/numbering.xml><?xml version="1.0" encoding="utf-8"?>
-<w:numbering xmlns:ve="http://schemas.openxmlformats.org/markup-compatibility/2006" xmlns:o="urn:schemas-microsoft-com:office:office" xmlns:r="http://schemas.openxmlformats.org/officeDocument/2006/relationships" xmlns:m="http://schemas.openxmlformats.org/officeDocument/2006/math" xmlns:v="urn:schemas-microsoft-com:vml" xmlns:wp="http://schemas.openxmlformats.org/drawingml/2006/wordprocessingDrawing" xmlns:w10="urn:schemas-microsoft-com:office:word" xmlns:w="http://schemas.openxmlformats.org/wordprocessingml/2006/main" xmlns:wne="http://schemas.microsoft.com/office/word/2006/wordml">
+<w:numbering xmlns:wpc="http://schemas.microsoft.com/office/word/2010/wordprocessingCanvas" xmlns:mc="http://schemas.openxmlformats.org/markup-compatibility/2006" xmlns:o="urn:schemas-microsoft-com:office:office" xmlns:r="http://schemas.openxmlformats.org/officeDocument/2006/relationships" xmlns:m="http://schemas.openxmlformats.org/officeDocument/2006/math" xmlns:v="urn:schemas-microsoft-com:vml" xmlns:wp14="http://schemas.microsoft.com/office/word/2010/wordprocessingDrawing" xmlns:wp="http://schemas.openxmlformats.org/drawingml/2006/wordprocessingDrawing" xmlns:w10="urn:schemas-microsoft-com:office:word" xmlns:w="http://schemas.openxmlformats.org/wordprocessingml/2006/main" xmlns:w14="http://schemas.microsoft.com/office/word/2010/wordml" xmlns:wpg="http://schemas.microsoft.com/office/word/2010/wordprocessingGroup" xmlns:wpi="http://schemas.microsoft.com/office/word/2010/wordprocessingInk" xmlns:wne="http://schemas.microsoft.com/office/word/2006/wordml" xmlns:wps="http://schemas.microsoft.com/office/word/2010/wordprocessingShape" mc:Ignorable="w14 wp14">
   <w:abstractNum w:abstractNumId="0">
     <w:nsid w:val="0B613CEB"/>
     <w:multiLevelType w:val="multilevel"/>
@@ -7838,7 +8754,7 @@
   <w:abstractNum w:abstractNumId="7">
     <w:nsid w:val="6ADB11A2"/>
     <w:multiLevelType w:val="multilevel"/>
-    <w:tmpl w:val="6B9A708C"/>
+    <w:tmpl w:val="E9528460"/>
     <w:lvl w:ilvl="0">
       <w:start w:val="1"/>
       <w:numFmt w:val="decimal"/>
@@ -7882,6 +8798,7 @@
     <w:lvl w:ilvl="3">
       <w:start w:val="1"/>
       <w:numFmt w:val="decimal"/>
+      <w:pStyle w:val="Ttulo4"/>
       <w:isLgl/>
       <w:lvlText w:val="%1.%2.%3.%4."/>
       <w:lvlJc w:val="left"/>
@@ -8006,11 +8923,35 @@
   <w:num w:numId="14">
     <w:abstractNumId w:val="7"/>
   </w:num>
+  <w:num w:numId="15">
+    <w:abstractNumId w:val="7"/>
+  </w:num>
+  <w:num w:numId="16">
+    <w:abstractNumId w:val="7"/>
+  </w:num>
+  <w:num w:numId="17">
+    <w:abstractNumId w:val="7"/>
+  </w:num>
+  <w:num w:numId="18">
+    <w:abstractNumId w:val="7"/>
+  </w:num>
+  <w:num w:numId="19">
+    <w:abstractNumId w:val="7"/>
+  </w:num>
+  <w:num w:numId="20">
+    <w:abstractNumId w:val="7"/>
+  </w:num>
+  <w:num w:numId="21">
+    <w:abstractNumId w:val="7"/>
+  </w:num>
+  <w:num w:numId="22">
+    <w:abstractNumId w:val="7"/>
+  </w:num>
 </w:numbering>
 </file>
 
 <file path=word/styles.xml><?xml version="1.0" encoding="utf-8"?>
-<w:styles xmlns:r="http://schemas.openxmlformats.org/officeDocument/2006/relationships" xmlns:w="http://schemas.openxmlformats.org/wordprocessingml/2006/main">
+<w:styles xmlns:mc="http://schemas.openxmlformats.org/markup-compatibility/2006" xmlns:r="http://schemas.openxmlformats.org/officeDocument/2006/relationships" xmlns:w="http://schemas.openxmlformats.org/wordprocessingml/2006/main" xmlns:w14="http://schemas.microsoft.com/office/word/2010/wordml" mc:Ignorable="w14">
   <w:docDefaults>
     <w:rPrDefault>
       <w:rPr>
@@ -8032,7 +8973,7 @@
     <w:lsdException w:name="heading 1" w:semiHidden="0" w:uiPriority="0" w:unhideWhenUsed="0" w:qFormat="1"/>
     <w:lsdException w:name="heading 2" w:uiPriority="0" w:qFormat="1"/>
     <w:lsdException w:name="heading 3" w:uiPriority="0" w:qFormat="1"/>
-    <w:lsdException w:name="heading 4" w:uiPriority="9" w:qFormat="1"/>
+    <w:lsdException w:name="heading 4" w:uiPriority="0" w:qFormat="1"/>
     <w:lsdException w:name="heading 5" w:uiPriority="9" w:qFormat="1"/>
     <w:lsdException w:name="heading 6" w:uiPriority="9" w:qFormat="1"/>
     <w:lsdException w:name="heading 7" w:uiPriority="9" w:qFormat="1"/>
@@ -8217,27 +9158,21 @@
         <w:numId w:val="3"/>
       </w:numPr>
       <w:spacing w:before="120" w:line="240" w:lineRule="auto"/>
-      <w:ind w:left="1434" w:hanging="1077"/>
       <w:outlineLvl w:val="2"/>
     </w:pPr>
   </w:style>
   <w:style w:type="paragraph" w:styleId="Ttulo4">
     <w:name w:val="heading 4"/>
-    <w:basedOn w:val="Normal"/>
+    <w:basedOn w:val="Ttulo3"/>
     <w:next w:val="Normal"/>
-    <w:rsid w:val="00373815"/>
+    <w:rsid w:val="00D047B0"/>
     <w:pPr>
-      <w:keepNext/>
-      <w:keepLines/>
-      <w:spacing w:before="280" w:after="80"/>
-      <w:contextualSpacing/>
+      <w:numPr>
+        <w:ilvl w:val="3"/>
+      </w:numPr>
+      <w:jc w:val="both"/>
       <w:outlineLvl w:val="3"/>
     </w:pPr>
-    <w:rPr>
-      <w:color w:val="666666"/>
-      <w:sz w:val="24"/>
-      <w:szCs w:val="24"/>
-    </w:rPr>
   </w:style>
   <w:style w:type="paragraph" w:styleId="Ttulo5">
     <w:name w:val="heading 5"/>
@@ -8283,7 +9218,6 @@
     <w:uiPriority w:val="99"/>
     <w:semiHidden/>
     <w:unhideWhenUsed/>
-    <w:qFormat/>
     <w:tblPr>
       <w:tblInd w:w="0" w:type="dxa"/>
       <w:tblCellMar>
@@ -8351,12 +9285,6 @@
     <w:tblPr>
       <w:tblStyleRowBandSize w:val="1"/>
       <w:tblStyleColBandSize w:val="1"/>
-      <w:tblCellMar>
-        <w:top w:w="0" w:type="dxa"/>
-        <w:left w:w="0" w:type="dxa"/>
-        <w:bottom w:w="0" w:type="dxa"/>
-        <w:right w:w="0" w:type="dxa"/>
-      </w:tblCellMar>
     </w:tblPr>
   </w:style>
   <w:style w:type="table" w:customStyle="1" w:styleId="a0">
@@ -8365,12 +9293,6 @@
     <w:tblPr>
       <w:tblStyleRowBandSize w:val="1"/>
       <w:tblStyleColBandSize w:val="1"/>
-      <w:tblCellMar>
-        <w:top w:w="0" w:type="dxa"/>
-        <w:left w:w="0" w:type="dxa"/>
-        <w:bottom w:w="0" w:type="dxa"/>
-        <w:right w:w="0" w:type="dxa"/>
-      </w:tblCellMar>
     </w:tblPr>
   </w:style>
   <w:style w:type="paragraph" w:styleId="Textodeglobo">
@@ -8501,7 +9423,6 @@
       <w:spacing w:line="240" w:lineRule="auto"/>
     </w:pPr>
     <w:tblPr>
-      <w:tblInd w:w="0" w:type="dxa"/>
       <w:tblBorders>
         <w:top w:val="single" w:sz="4" w:space="0" w:color="auto"/>
         <w:left w:val="single" w:sz="4" w:space="0" w:color="auto"/>
@@ -8510,12 +9431,6 @@
         <w:insideH w:val="single" w:sz="4" w:space="0" w:color="auto"/>
         <w:insideV w:val="single" w:sz="4" w:space="0" w:color="auto"/>
       </w:tblBorders>
-      <w:tblCellMar>
-        <w:top w:w="0" w:type="dxa"/>
-        <w:left w:w="108" w:type="dxa"/>
-        <w:bottom w:w="0" w:type="dxa"/>
-        <w:right w:w="108" w:type="dxa"/>
-      </w:tblCellMar>
     </w:tblPr>
   </w:style>
   <w:style w:type="paragraph" w:styleId="Prrafodelista">
@@ -8528,6 +9443,76 @@
       <w:ind w:left="720"/>
       <w:contextualSpacing/>
     </w:pPr>
+  </w:style>
+  <w:style w:type="paragraph" w:styleId="HTMLconformatoprevio">
+    <w:name w:val="HTML Preformatted"/>
+    <w:basedOn w:val="Normal"/>
+    <w:link w:val="HTMLconformatoprevioCar"/>
+    <w:uiPriority w:val="99"/>
+    <w:semiHidden/>
+    <w:unhideWhenUsed/>
+    <w:rsid w:val="002A1637"/>
+    <w:pPr>
+      <w:tabs>
+        <w:tab w:val="left" w:pos="916"/>
+        <w:tab w:val="left" w:pos="1832"/>
+        <w:tab w:val="left" w:pos="2748"/>
+        <w:tab w:val="left" w:pos="3664"/>
+        <w:tab w:val="left" w:pos="4580"/>
+        <w:tab w:val="left" w:pos="5496"/>
+        <w:tab w:val="left" w:pos="6412"/>
+        <w:tab w:val="left" w:pos="7328"/>
+        <w:tab w:val="left" w:pos="8244"/>
+        <w:tab w:val="left" w:pos="9160"/>
+        <w:tab w:val="left" w:pos="10076"/>
+        <w:tab w:val="left" w:pos="10992"/>
+        <w:tab w:val="left" w:pos="11908"/>
+        <w:tab w:val="left" w:pos="12824"/>
+        <w:tab w:val="left" w:pos="13740"/>
+        <w:tab w:val="left" w:pos="14656"/>
+      </w:tabs>
+      <w:spacing w:line="240" w:lineRule="auto"/>
+    </w:pPr>
+    <w:rPr>
+      <w:rFonts w:ascii="Courier New" w:eastAsia="Times New Roman" w:hAnsi="Courier New" w:cs="Courier New"/>
+      <w:color w:val="auto"/>
+      <w:sz w:val="20"/>
+      <w:szCs w:val="20"/>
+    </w:rPr>
+  </w:style>
+  <w:style w:type="character" w:customStyle="1" w:styleId="HTMLconformatoprevioCar">
+    <w:name w:val="HTML con formato previo Car"/>
+    <w:basedOn w:val="Fuentedeprrafopredeter"/>
+    <w:link w:val="HTMLconformatoprevio"/>
+    <w:uiPriority w:val="99"/>
+    <w:semiHidden/>
+    <w:rsid w:val="002A1637"/>
+    <w:rPr>
+      <w:rFonts w:ascii="Courier New" w:eastAsia="Times New Roman" w:hAnsi="Courier New" w:cs="Courier New"/>
+      <w:color w:val="auto"/>
+      <w:sz w:val="20"/>
+      <w:szCs w:val="20"/>
+    </w:rPr>
+  </w:style>
+  <w:style w:type="character" w:customStyle="1" w:styleId="kwd">
+    <w:name w:val="kwd"/>
+    <w:basedOn w:val="Fuentedeprrafopredeter"/>
+    <w:rsid w:val="002A1637"/>
+  </w:style>
+  <w:style w:type="character" w:customStyle="1" w:styleId="pln">
+    <w:name w:val="pln"/>
+    <w:basedOn w:val="Fuentedeprrafopredeter"/>
+    <w:rsid w:val="002A1637"/>
+  </w:style>
+  <w:style w:type="character" w:customStyle="1" w:styleId="typ">
+    <w:name w:val="typ"/>
+    <w:basedOn w:val="Fuentedeprrafopredeter"/>
+    <w:rsid w:val="002A1637"/>
+  </w:style>
+  <w:style w:type="character" w:customStyle="1" w:styleId="pun">
+    <w:name w:val="pun"/>
+    <w:basedOn w:val="Fuentedeprrafopredeter"/>
+    <w:rsid w:val="002A1637"/>
   </w:style>
 </w:styles>
 </file>
@@ -9304,7 +10289,7 @@
 </file>
 
 <file path=customXml/itemProps1.xml><?xml version="1.0" encoding="utf-8"?>
-<ds:datastoreItem xmlns:ds="http://schemas.openxmlformats.org/officeDocument/2006/customXml" ds:itemID="{9EEF82CB-299A-41A7-A8F3-353C83173FF4}">
+<ds:datastoreItem xmlns:ds="http://schemas.openxmlformats.org/officeDocument/2006/customXml" ds:itemID="{1113F992-163F-4A60-912D-449B2428B864}">
   <ds:schemaRefs>
     <ds:schemaRef ds:uri="http://schemas.openxmlformats.org/officeDocument/2006/bibliography"/>
   </ds:schemaRefs>

</xml_diff>

<commit_message>
Se agrega teoria sobre el probelma del viajero.
</commit_message>
<xml_diff>
--- a/doc/2C2015_TPO_Programacion_3_ViNo_La_barba_de_Godio.docx
+++ b/doc/2C2015_TPO_Programacion_3_ViNo_La_barba_de_Godio.docx
@@ -7854,15 +7854,112 @@
       <w:pPr>
         <w:jc w:val="both"/>
       </w:pPr>
-      <w:r>
-        <w:t>El problema del viajante es uno de los problemas más famosos de la matemática computacional. Pertenece a una serie de problemas que parecen tener una fácil solución pero en la práctica presentan una gran dificultad. Este problema en concreto ha sido muy estudiado por sus múltiples aplicaciones en la optimización de recursos, tanto en el campo empresarial (logística de transporte) como en el de la robótica (desplazamientos que se realizan al hacer un circuito impreso).</w:t>
-      </w:r>
-    </w:p>
-    <w:p>
-      <w:pPr>
-        <w:jc w:val="both"/>
-      </w:pPr>
-      <w:r>
+    </w:p>
+    <w:p>
+      <w:pPr>
+        <w:jc w:val="both"/>
+      </w:pPr>
+      <w:r>
+        <w:t xml:space="preserve">El problema del viajante es uno de los problemas más famosos de la matemática computacional. </w:t>
+      </w:r>
+      <w:r>
+        <w:rPr>
+          <w:highlight w:val="green"/>
+        </w:rPr>
+        <w:t xml:space="preserve">Es de origen incierto y aparece en libros de viajantes del siglo XIX, pero no tenían ningún tratamiento matemático en ellos. Los primeros en formular el problema matemáticamente fueron </w:t>
+      </w:r>
+      <w:proofErr w:type="spellStart"/>
+      <w:r>
+        <w:rPr>
+          <w:highlight w:val="green"/>
+        </w:rPr>
+        <w:t>W.R</w:t>
+      </w:r>
+      <w:proofErr w:type="spellEnd"/>
+      <w:r>
+        <w:rPr>
+          <w:highlight w:val="green"/>
+        </w:rPr>
+        <w:t xml:space="preserve">. Hamilton y británico Thomas </w:t>
+      </w:r>
+      <w:proofErr w:type="spellStart"/>
+      <w:r>
+        <w:rPr>
+          <w:highlight w:val="green"/>
+        </w:rPr>
+        <w:t>Kirkman</w:t>
+      </w:r>
+      <w:proofErr w:type="spellEnd"/>
+      <w:r>
+        <w:rPr>
+          <w:highlight w:val="green"/>
+        </w:rPr>
+        <w:t xml:space="preserve">. El “Juego </w:t>
+      </w:r>
+      <w:proofErr w:type="spellStart"/>
+      <w:r>
+        <w:rPr>
+          <w:highlight w:val="green"/>
+        </w:rPr>
+        <w:t>Icosian</w:t>
+      </w:r>
+      <w:proofErr w:type="spellEnd"/>
+      <w:r>
+        <w:rPr>
+          <w:highlight w:val="green"/>
+        </w:rPr>
+        <w:t xml:space="preserve">” de Hamilton era un rompecabezas basado en encontrar un ciclo de Hamilton. La forma general fue estudiada por primera vez por los matemáticos en Viena y Harvard, durante los años </w:t>
+      </w:r>
+      <w:proofErr w:type="spellStart"/>
+      <w:r>
+        <w:rPr>
+          <w:highlight w:val="green"/>
+        </w:rPr>
+        <w:t>1930s</w:t>
+      </w:r>
+      <w:proofErr w:type="spellEnd"/>
+      <w:r>
+        <w:rPr>
+          <w:highlight w:val="green"/>
+        </w:rPr>
+        <w:t xml:space="preserve">, destacándose Karl </w:t>
+      </w:r>
+      <w:proofErr w:type="spellStart"/>
+      <w:r>
+        <w:rPr>
+          <w:highlight w:val="green"/>
+        </w:rPr>
+        <w:t>Menger</w:t>
+      </w:r>
+      <w:proofErr w:type="spellEnd"/>
+      <w:r>
+        <w:rPr>
+          <w:highlight w:val="green"/>
+        </w:rPr>
+        <w:t>, quien definió los problemas, considerando el obvio algoritmo de fuerza bruta.</w:t>
+      </w:r>
+    </w:p>
+    <w:p>
+      <w:pPr>
+        <w:jc w:val="both"/>
+      </w:pPr>
+    </w:p>
+    <w:p>
+      <w:pPr>
+        <w:jc w:val="both"/>
+      </w:pPr>
+      <w:r>
+        <w:t>Pertenece a una serie de problemas que parecen tener una fácil solución pero en la práctica presentan una gran dificultad. Este problema en concreto ha sido muy estudiado por sus múltiples aplicaciones en la optimización de recursos, tanto en el campo empresarial (logística de transporte) como en el de la robótica (desplazamientos que se realizan al hacer un circuito impreso).</w:t>
+      </w:r>
+    </w:p>
+    <w:p>
+      <w:pPr>
+        <w:jc w:val="both"/>
+      </w:pPr>
+      <w:r>
+        <w:rPr>
+          <w:highlight w:val="red"/>
+        </w:rPr>
         <w:t>Problema del viajante</w:t>
       </w:r>
     </w:p>
@@ -7876,6 +7973,9 @@
         <w:jc w:val="both"/>
       </w:pPr>
       <w:r>
+        <w:rPr>
+          <w:highlight w:val="red"/>
+        </w:rPr>
         <w:t>Plantea cómo un viajante podría empezar y terminar en una ciudad concreta, pasando por todas las ciudades que están en su mapa una sola vez, y por la mínima ruta posible. A priori la solución puede parecer sencilla, solo habría que probar cuál de las posibles combinaciones de rutas sería la óptima, lo que llamamos por “fuerza bruta”. La dificultad aparece cuando el número de ciudades es elevado, las posibles combinaciones aumentan de manera exponencial.</w:t>
       </w:r>
     </w:p>
@@ -7887,6 +7987,49 @@
     <w:p>
       <w:pPr>
         <w:jc w:val="both"/>
+        <w:rPr>
+          <w:highlight w:val="green"/>
+        </w:rPr>
+      </w:pPr>
+      <w:r>
+        <w:rPr>
+          <w:highlight w:val="green"/>
+        </w:rPr>
+        <w:t>El problema describe a un viajante de comercio que debe visitar n ciudades. Cada ciudad está conectada con las restantes mediante carreteras de longitud conocida. Consiste en hallar la longitud de la ruta que deberá tomar para visitar todas las ciudades retornando a la ciudad de partida, pasando una única vez por cada ciudad y de modo tal que la longitud del camino recorrido sea mínima.</w:t>
+      </w:r>
+    </w:p>
+    <w:p>
+      <w:pPr>
+        <w:jc w:val="both"/>
+        <w:rPr>
+          <w:highlight w:val="green"/>
+        </w:rPr>
+      </w:pPr>
+    </w:p>
+    <w:p>
+      <w:pPr>
+        <w:jc w:val="both"/>
+      </w:pPr>
+      <w:r>
+        <w:rPr>
+          <w:highlight w:val="green"/>
+        </w:rPr>
+        <w:t>A priori la solución puede parecer sencilla, solo habría que probar cuál de las posibles combinaciones de rutas sería la óptima, lo que llamamos por “fuerza bruta”. La dificultad aparece cuando el número de ciudades es elevado, las posibles combinaciones aumentan de manera exponencial.</w:t>
+      </w:r>
+    </w:p>
+    <w:p>
+      <w:pPr>
+        <w:jc w:val="both"/>
+      </w:pPr>
+    </w:p>
+    <w:p>
+      <w:pPr>
+        <w:jc w:val="both"/>
+      </w:pPr>
+    </w:p>
+    <w:p>
+      <w:pPr>
+        <w:jc w:val="both"/>
       </w:pPr>
       <w:r>
         <w:t xml:space="preserve">Los problemas cuyo aumento de datos hacen que el tiempo de resolución (o computación) aumente exponencialmente, se les llama </w:t>
@@ -7953,6 +8096,263 @@
     <w:p>
       <w:pPr>
         <w:jc w:val="both"/>
+        <w:rPr>
+          <w:highlight w:val="green"/>
+        </w:rPr>
+      </w:pPr>
+      <w:r>
+        <w:rPr>
+          <w:highlight w:val="green"/>
+        </w:rPr>
+        <w:t>Dentro de los algoritmos utilizados para solucionar este problema, podemos clasificarlos en:</w:t>
+      </w:r>
+    </w:p>
+    <w:p>
+      <w:pPr>
+        <w:jc w:val="both"/>
+        <w:rPr>
+          <w:highlight w:val="green"/>
+        </w:rPr>
+      </w:pPr>
+    </w:p>
+    <w:p>
+      <w:pPr>
+        <w:jc w:val="both"/>
+        <w:rPr>
+          <w:highlight w:val="green"/>
+          <w:u w:val="single"/>
+        </w:rPr>
+      </w:pPr>
+      <w:r>
+        <w:rPr>
+          <w:highlight w:val="green"/>
+          <w:u w:val="single"/>
+        </w:rPr>
+        <w:t>Algoritmos exactos:</w:t>
+      </w:r>
+    </w:p>
+    <w:p>
+      <w:pPr>
+        <w:pStyle w:val="Prrafodelista"/>
+        <w:numPr>
+          <w:ilvl w:val="0"/>
+          <w:numId w:val="23"/>
+        </w:numPr>
+        <w:jc w:val="both"/>
+        <w:rPr>
+          <w:highlight w:val="green"/>
+        </w:rPr>
+      </w:pPr>
+      <w:r>
+        <w:rPr>
+          <w:highlight w:val="green"/>
+        </w:rPr>
+        <w:t>Fuerza bruta: consiste en enumerar sistemáticamente todos los posibles candidatos para la solución de un problema, con el fin de chequear si dicho candidato satisface la solución al mismo.</w:t>
+      </w:r>
+    </w:p>
+    <w:p>
+      <w:pPr>
+        <w:pStyle w:val="Prrafodelista"/>
+        <w:numPr>
+          <w:ilvl w:val="0"/>
+          <w:numId w:val="23"/>
+        </w:numPr>
+        <w:jc w:val="both"/>
+        <w:rPr>
+          <w:highlight w:val="green"/>
+        </w:rPr>
+      </w:pPr>
+      <w:proofErr w:type="spellStart"/>
+      <w:r>
+        <w:rPr>
+          <w:highlight w:val="green"/>
+        </w:rPr>
+        <w:t>Held-Karp</w:t>
+      </w:r>
+      <w:proofErr w:type="spellEnd"/>
+      <w:r>
+        <w:rPr>
+          <w:highlight w:val="green"/>
+        </w:rPr>
+        <w:t>:</w:t>
+      </w:r>
+    </w:p>
+    <w:p>
+      <w:pPr>
+        <w:pStyle w:val="Prrafodelista"/>
+        <w:numPr>
+          <w:ilvl w:val="0"/>
+          <w:numId w:val="23"/>
+        </w:numPr>
+        <w:jc w:val="both"/>
+        <w:rPr>
+          <w:highlight w:val="green"/>
+        </w:rPr>
+      </w:pPr>
+      <w:r>
+        <w:rPr>
+          <w:highlight w:val="green"/>
+        </w:rPr>
+        <w:t xml:space="preserve">Ramificación y Poda: </w:t>
+      </w:r>
+    </w:p>
+    <w:p>
+      <w:pPr>
+        <w:jc w:val="both"/>
+        <w:rPr>
+          <w:highlight w:val="green"/>
+        </w:rPr>
+      </w:pPr>
+    </w:p>
+    <w:p>
+      <w:pPr>
+        <w:jc w:val="both"/>
+        <w:rPr>
+          <w:highlight w:val="green"/>
+          <w:u w:val="single"/>
+        </w:rPr>
+      </w:pPr>
+      <w:r>
+        <w:rPr>
+          <w:highlight w:val="green"/>
+          <w:u w:val="single"/>
+        </w:rPr>
+        <w:t>Algoritmos heurísticos:</w:t>
+      </w:r>
+    </w:p>
+    <w:p>
+      <w:pPr>
+        <w:pStyle w:val="Prrafodelista"/>
+        <w:numPr>
+          <w:ilvl w:val="0"/>
+          <w:numId w:val="23"/>
+        </w:numPr>
+        <w:jc w:val="both"/>
+        <w:rPr>
+          <w:highlight w:val="green"/>
+        </w:rPr>
+      </w:pPr>
+      <w:r>
+        <w:rPr>
+          <w:highlight w:val="green"/>
+        </w:rPr>
+        <w:t>Vecino más próximo: la clave de este algoritmo es siempre visitar la ciudad más cercana. Consiste en (1) seleccionar una ciudad de forma aleatoria (2) Encontrar la ciudad no visitada más cercana e ir allí (3) Si existe alguna ciudad no visitada restante, repetir el punto 2 (4) Volver a la primera ciudad.</w:t>
+      </w:r>
+    </w:p>
+    <w:p>
+      <w:pPr>
+        <w:pStyle w:val="Prrafodelista"/>
+        <w:numPr>
+          <w:ilvl w:val="0"/>
+          <w:numId w:val="23"/>
+        </w:numPr>
+        <w:jc w:val="both"/>
+        <w:rPr>
+          <w:highlight w:val="green"/>
+        </w:rPr>
+      </w:pPr>
+      <w:proofErr w:type="spellStart"/>
+      <w:r>
+        <w:rPr>
+          <w:highlight w:val="green"/>
+        </w:rPr>
+        <w:t>Greedy</w:t>
+      </w:r>
+      <w:proofErr w:type="spellEnd"/>
+      <w:r>
+        <w:rPr>
+          <w:highlight w:val="green"/>
+        </w:rPr>
+        <w:t>: construye gradualmente un recorrido seleccionando repetidamente la arista más corto y agregándolo al recorrido mientras no cree un ciclo con menos de N aristas, o incrementar los grados de cualquier nodo a más de 2. No se puede agregar la misma arista dos veces obviamente.</w:t>
+      </w:r>
+    </w:p>
+    <w:p>
+      <w:pPr>
+        <w:pStyle w:val="Prrafodelista"/>
+        <w:numPr>
+          <w:ilvl w:val="0"/>
+          <w:numId w:val="23"/>
+        </w:numPr>
+        <w:jc w:val="both"/>
+        <w:rPr>
+          <w:highlight w:val="green"/>
+        </w:rPr>
+      </w:pPr>
+      <w:r>
+        <w:rPr>
+          <w:highlight w:val="green"/>
+        </w:rPr>
+        <w:t>Inserción Heurística: hay muchas variantes para elegir. Principalmente consiste en empezar con un recorrido de un sub-set de ciudades, y luego insertar el resto mediante una heurística.</w:t>
+      </w:r>
+    </w:p>
+    <w:p>
+      <w:pPr>
+        <w:pStyle w:val="Prrafodelista"/>
+        <w:numPr>
+          <w:ilvl w:val="0"/>
+          <w:numId w:val="23"/>
+        </w:numPr>
+        <w:jc w:val="both"/>
+        <w:rPr>
+          <w:highlight w:val="green"/>
+        </w:rPr>
+      </w:pPr>
+      <w:proofErr w:type="spellStart"/>
+      <w:r>
+        <w:rPr>
+          <w:highlight w:val="green"/>
+        </w:rPr>
+        <w:t>Christofides</w:t>
+      </w:r>
+      <w:proofErr w:type="spellEnd"/>
+      <w:r>
+        <w:rPr>
+          <w:highlight w:val="green"/>
+        </w:rPr>
+        <w:t xml:space="preserve">: La mayoría de los heurísticos garantizan un radio de peores casos de 2. </w:t>
+      </w:r>
+      <w:proofErr w:type="spellStart"/>
+      <w:r>
+        <w:rPr>
+          <w:highlight w:val="green"/>
+        </w:rPr>
+        <w:t>Christofides</w:t>
+      </w:r>
+      <w:proofErr w:type="spellEnd"/>
+      <w:r>
+        <w:rPr>
+          <w:highlight w:val="green"/>
+        </w:rPr>
+        <w:t xml:space="preserve"> extendió uno de estos algoritmos y concluyó que el radio de peores casos es de 3/2.</w:t>
+      </w:r>
+    </w:p>
+    <w:p>
+      <w:pPr>
+        <w:jc w:val="both"/>
+        <w:rPr>
+          <w:highlight w:val="green"/>
+        </w:rPr>
+      </w:pPr>
+    </w:p>
+    <w:p>
+      <w:pPr>
+        <w:jc w:val="both"/>
+      </w:pPr>
+      <w:r>
+        <w:rPr>
+          <w:highlight w:val="green"/>
+        </w:rPr>
+        <w:t>Existen optimizaciones tales como “Búsqueda Tabú”, “Algoritmo Genético” para que el algoritmo mejore en aspectos de su complejidad temporal.</w:t>
+      </w:r>
+    </w:p>
+    <w:p>
+      <w:pPr>
+        <w:jc w:val="both"/>
+      </w:pPr>
+    </w:p>
+    <w:p>
+      <w:pPr>
+        <w:jc w:val="both"/>
       </w:pPr>
       <w:r>
         <w:t>(</w:t>
@@ -7987,31 +8387,39 @@
         <w:rPr>
           <w:b/>
         </w:rPr>
-        <w:t>Fuente: http://queaprendemoshoy.com/problema-del-viajante/</w:t>
-      </w:r>
-    </w:p>
-    <w:p>
-      <w:pPr>
-        <w:jc w:val="both"/>
-      </w:pPr>
-    </w:p>
-    <w:p>
-      <w:pPr>
-        <w:jc w:val="both"/>
-      </w:pPr>
-    </w:p>
-    <w:p>
-      <w:pPr>
-        <w:jc w:val="both"/>
-      </w:pPr>
-      <w:r>
-        <w:t>Algunos links que estuve viendo</w:t>
-      </w:r>
-      <w:r>
-        <w:t xml:space="preserve"> (filtré bastante)</w:t>
-      </w:r>
-      <w:r>
-        <w:t>:</w:t>
+        <w:t>Fuente: http://</w:t>
+      </w:r>
+      <w:proofErr w:type="spellStart"/>
+      <w:r>
+        <w:rPr>
+          <w:b/>
+        </w:rPr>
+        <w:t>queaprendemoshoy.com</w:t>
+      </w:r>
+      <w:proofErr w:type="spellEnd"/>
+      <w:r>
+        <w:rPr>
+          <w:b/>
+        </w:rPr>
+        <w:t>/problema-del-viajante/</w:t>
+      </w:r>
+    </w:p>
+    <w:p>
+      <w:pPr>
+        <w:jc w:val="both"/>
+      </w:pPr>
+    </w:p>
+    <w:p>
+      <w:pPr>
+        <w:jc w:val="both"/>
+      </w:pPr>
+    </w:p>
+    <w:p>
+      <w:pPr>
+        <w:jc w:val="both"/>
+      </w:pPr>
+      <w:r>
+        <w:t>Algunos links que estuve viendo (filtré bastante):</w:t>
       </w:r>
     </w:p>
     <w:p>
@@ -8064,8 +8472,44 @@
           <w:rPr>
             <w:rStyle w:val="Hipervnculo"/>
           </w:rPr>
-          <w:t>http://www-eio.upc.es/~nasini/Blog/TSP_Notes.pdf</w:t>
+          <w:t>http://www-</w:t>
         </w:r>
+        <w:proofErr w:type="spellStart"/>
+        <w:r>
+          <w:rPr>
+            <w:rStyle w:val="Hipervnculo"/>
+          </w:rPr>
+          <w:t>eio.upc.es</w:t>
+        </w:r>
+        <w:proofErr w:type="spellEnd"/>
+        <w:r>
+          <w:rPr>
+            <w:rStyle w:val="Hipervnculo"/>
+          </w:rPr>
+          <w:t>/~</w:t>
+        </w:r>
+        <w:proofErr w:type="spellStart"/>
+        <w:r>
+          <w:rPr>
+            <w:rStyle w:val="Hipervnculo"/>
+          </w:rPr>
+          <w:t>nasini</w:t>
+        </w:r>
+        <w:proofErr w:type="spellEnd"/>
+        <w:r>
+          <w:rPr>
+            <w:rStyle w:val="Hipervnculo"/>
+          </w:rPr>
+          <w:t>/Blog/</w:t>
+        </w:r>
+        <w:proofErr w:type="spellStart"/>
+        <w:r>
+          <w:rPr>
+            <w:rStyle w:val="Hipervnculo"/>
+          </w:rPr>
+          <w:t>TSP_Notes.pdf</w:t>
+        </w:r>
+        <w:proofErr w:type="spellEnd"/>
       </w:hyperlink>
     </w:p>
     <w:p>
@@ -8093,68 +8537,6 @@
           <w:t>http://www.academia.edu/3828405/IMPLEMENTATION_OF_HEURISTICS_FOR_SOLVING_TRAVELLING_SALESMAN_PROBLEM_USING_NEAREST_NEIGHBOURANDNEARESTINSERTIONAPPROACHES</w:t>
         </w:r>
       </w:hyperlink>
-    </w:p>
-    <w:p>
-      <w:pPr>
-        <w:jc w:val="both"/>
-      </w:pPr>
-    </w:p>
-    <w:p>
-      <w:pPr>
-        <w:jc w:val="both"/>
-      </w:pPr>
-    </w:p>
-    <w:p>
-      <w:pPr>
-        <w:jc w:val="both"/>
-      </w:pPr>
-      <w:proofErr w:type="gramStart"/>
-      <w:r>
-        <w:t>y</w:t>
-      </w:r>
-      <w:proofErr w:type="gramEnd"/>
-      <w:r>
-        <w:t xml:space="preserve"> la guía de apuntes de la cátedra</w:t>
-      </w:r>
-    </w:p>
-    <w:p>
-      <w:pPr>
-        <w:jc w:val="both"/>
-      </w:pPr>
-    </w:p>
-    <w:p>
-      <w:pPr>
-        <w:jc w:val="both"/>
-      </w:pPr>
-    </w:p>
-    <w:p>
-      <w:pPr>
-        <w:jc w:val="both"/>
-      </w:pPr>
-      <w:r>
-        <w:t xml:space="preserve">Me parece que deberíamos elegir el </w:t>
-      </w:r>
-      <w:proofErr w:type="spellStart"/>
-      <w:r>
-        <w:t>nearest</w:t>
-      </w:r>
-      <w:proofErr w:type="spellEnd"/>
-      <w:r>
-        <w:t xml:space="preserve"> </w:t>
-      </w:r>
-      <w:proofErr w:type="spellStart"/>
-      <w:r>
-        <w:t>neighbor</w:t>
-      </w:r>
-      <w:proofErr w:type="spellEnd"/>
-      <w:r>
-        <w:t>, pero la decisión se las dejo a ustedes.</w:t>
-      </w:r>
-    </w:p>
-    <w:p>
-      <w:pPr>
-        <w:jc w:val="both"/>
-      </w:pPr>
     </w:p>
     <w:p>
       <w:pPr>
@@ -8243,7 +8625,7 @@
       <w:rPr>
         <w:noProof/>
       </w:rPr>
-      <w:t>6</w:t>
+      <w:t>15</w:t>
     </w:r>
     <w:r>
       <w:fldChar w:fldCharType="end"/>
@@ -9134,6 +9516,119 @@
     </w:lvl>
   </w:abstractNum>
   <w:abstractNum w:abstractNumId="7">
+    <w:nsid w:val="644B51C2"/>
+    <w:multiLevelType w:val="hybridMultilevel"/>
+    <w:tmpl w:val="98DA752E"/>
+    <w:lvl w:ilvl="0" w:tplc="2C0A0001">
+      <w:start w:val="1"/>
+      <w:numFmt w:val="bullet"/>
+      <w:lvlText w:val=""/>
+      <w:lvlJc w:val="left"/>
+      <w:pPr>
+        <w:ind w:left="720" w:hanging="360"/>
+      </w:pPr>
+      <w:rPr>
+        <w:rFonts w:ascii="Symbol" w:hAnsi="Symbol" w:hint="default"/>
+      </w:rPr>
+    </w:lvl>
+    <w:lvl w:ilvl="1" w:tplc="2C0A0003" w:tentative="1">
+      <w:start w:val="1"/>
+      <w:numFmt w:val="bullet"/>
+      <w:lvlText w:val="o"/>
+      <w:lvlJc w:val="left"/>
+      <w:pPr>
+        <w:ind w:left="1440" w:hanging="360"/>
+      </w:pPr>
+      <w:rPr>
+        <w:rFonts w:ascii="Courier New" w:hAnsi="Courier New" w:cs="Courier New" w:hint="default"/>
+      </w:rPr>
+    </w:lvl>
+    <w:lvl w:ilvl="2" w:tplc="2C0A0005" w:tentative="1">
+      <w:start w:val="1"/>
+      <w:numFmt w:val="bullet"/>
+      <w:lvlText w:val=""/>
+      <w:lvlJc w:val="left"/>
+      <w:pPr>
+        <w:ind w:left="2160" w:hanging="360"/>
+      </w:pPr>
+      <w:rPr>
+        <w:rFonts w:ascii="Wingdings" w:hAnsi="Wingdings" w:hint="default"/>
+      </w:rPr>
+    </w:lvl>
+    <w:lvl w:ilvl="3" w:tplc="2C0A0001" w:tentative="1">
+      <w:start w:val="1"/>
+      <w:numFmt w:val="bullet"/>
+      <w:lvlText w:val=""/>
+      <w:lvlJc w:val="left"/>
+      <w:pPr>
+        <w:ind w:left="2880" w:hanging="360"/>
+      </w:pPr>
+      <w:rPr>
+        <w:rFonts w:ascii="Symbol" w:hAnsi="Symbol" w:hint="default"/>
+      </w:rPr>
+    </w:lvl>
+    <w:lvl w:ilvl="4" w:tplc="2C0A0003" w:tentative="1">
+      <w:start w:val="1"/>
+      <w:numFmt w:val="bullet"/>
+      <w:lvlText w:val="o"/>
+      <w:lvlJc w:val="left"/>
+      <w:pPr>
+        <w:ind w:left="3600" w:hanging="360"/>
+      </w:pPr>
+      <w:rPr>
+        <w:rFonts w:ascii="Courier New" w:hAnsi="Courier New" w:cs="Courier New" w:hint="default"/>
+      </w:rPr>
+    </w:lvl>
+    <w:lvl w:ilvl="5" w:tplc="2C0A0005" w:tentative="1">
+      <w:start w:val="1"/>
+      <w:numFmt w:val="bullet"/>
+      <w:lvlText w:val=""/>
+      <w:lvlJc w:val="left"/>
+      <w:pPr>
+        <w:ind w:left="4320" w:hanging="360"/>
+      </w:pPr>
+      <w:rPr>
+        <w:rFonts w:ascii="Wingdings" w:hAnsi="Wingdings" w:hint="default"/>
+      </w:rPr>
+    </w:lvl>
+    <w:lvl w:ilvl="6" w:tplc="2C0A0001" w:tentative="1">
+      <w:start w:val="1"/>
+      <w:numFmt w:val="bullet"/>
+      <w:lvlText w:val=""/>
+      <w:lvlJc w:val="left"/>
+      <w:pPr>
+        <w:ind w:left="5040" w:hanging="360"/>
+      </w:pPr>
+      <w:rPr>
+        <w:rFonts w:ascii="Symbol" w:hAnsi="Symbol" w:hint="default"/>
+      </w:rPr>
+    </w:lvl>
+    <w:lvl w:ilvl="7" w:tplc="2C0A0003" w:tentative="1">
+      <w:start w:val="1"/>
+      <w:numFmt w:val="bullet"/>
+      <w:lvlText w:val="o"/>
+      <w:lvlJc w:val="left"/>
+      <w:pPr>
+        <w:ind w:left="5760" w:hanging="360"/>
+      </w:pPr>
+      <w:rPr>
+        <w:rFonts w:ascii="Courier New" w:hAnsi="Courier New" w:cs="Courier New" w:hint="default"/>
+      </w:rPr>
+    </w:lvl>
+    <w:lvl w:ilvl="8" w:tplc="2C0A0005" w:tentative="1">
+      <w:start w:val="1"/>
+      <w:numFmt w:val="bullet"/>
+      <w:lvlText w:val=""/>
+      <w:lvlJc w:val="left"/>
+      <w:pPr>
+        <w:ind w:left="6480" w:hanging="360"/>
+      </w:pPr>
+      <w:rPr>
+        <w:rFonts w:ascii="Wingdings" w:hAnsi="Wingdings" w:hint="default"/>
+      </w:rPr>
+    </w:lvl>
+  </w:abstractNum>
+  <w:abstractNum w:abstractNumId="8">
     <w:nsid w:val="6ADB11A2"/>
     <w:multiLevelType w:val="multilevel"/>
     <w:tmpl w:val="E9528460"/>
@@ -9264,7 +9759,7 @@
     <w:abstractNumId w:val="5"/>
   </w:num>
   <w:num w:numId="3">
-    <w:abstractNumId w:val="7"/>
+    <w:abstractNumId w:val="8"/>
   </w:num>
   <w:num w:numId="4">
     <w:abstractNumId w:val="4"/>
@@ -9273,7 +9768,7 @@
     <w:abstractNumId w:val="1"/>
   </w:num>
   <w:num w:numId="6">
-    <w:abstractNumId w:val="7"/>
+    <w:abstractNumId w:val="8"/>
     <w:lvlOverride w:ilvl="0">
       <w:startOverride w:val="2"/>
     </w:lvlOverride>
@@ -9282,16 +9777,16 @@
     </w:lvlOverride>
   </w:num>
   <w:num w:numId="7">
-    <w:abstractNumId w:val="7"/>
+    <w:abstractNumId w:val="8"/>
   </w:num>
   <w:num w:numId="8">
     <w:abstractNumId w:val="0"/>
   </w:num>
   <w:num w:numId="9">
-    <w:abstractNumId w:val="7"/>
+    <w:abstractNumId w:val="8"/>
   </w:num>
   <w:num w:numId="10">
-    <w:abstractNumId w:val="7"/>
+    <w:abstractNumId w:val="8"/>
   </w:num>
   <w:num w:numId="11">
     <w:abstractNumId w:val="6"/>
@@ -9300,33 +9795,36 @@
     <w:abstractNumId w:val="3"/>
   </w:num>
   <w:num w:numId="13">
-    <w:abstractNumId w:val="7"/>
+    <w:abstractNumId w:val="8"/>
   </w:num>
   <w:num w:numId="14">
-    <w:abstractNumId w:val="7"/>
+    <w:abstractNumId w:val="8"/>
   </w:num>
   <w:num w:numId="15">
-    <w:abstractNumId w:val="7"/>
+    <w:abstractNumId w:val="8"/>
   </w:num>
   <w:num w:numId="16">
-    <w:abstractNumId w:val="7"/>
+    <w:abstractNumId w:val="8"/>
   </w:num>
   <w:num w:numId="17">
-    <w:abstractNumId w:val="7"/>
+    <w:abstractNumId w:val="8"/>
   </w:num>
   <w:num w:numId="18">
-    <w:abstractNumId w:val="7"/>
+    <w:abstractNumId w:val="8"/>
   </w:num>
   <w:num w:numId="19">
-    <w:abstractNumId w:val="7"/>
+    <w:abstractNumId w:val="8"/>
   </w:num>
   <w:num w:numId="20">
-    <w:abstractNumId w:val="7"/>
+    <w:abstractNumId w:val="8"/>
   </w:num>
   <w:num w:numId="21">
-    <w:abstractNumId w:val="7"/>
+    <w:abstractNumId w:val="8"/>
   </w:num>
   <w:num w:numId="22">
+    <w:abstractNumId w:val="8"/>
+  </w:num>
+  <w:num w:numId="23">
     <w:abstractNumId w:val="7"/>
   </w:num>
 </w:numbering>
@@ -10671,7 +11169,7 @@
 </file>
 
 <file path=customXml/itemProps1.xml><?xml version="1.0" encoding="utf-8"?>
-<ds:datastoreItem xmlns:ds="http://schemas.openxmlformats.org/officeDocument/2006/customXml" ds:itemID="{AC1EBA19-CD48-4B0D-9357-07D36C078835}">
+<ds:datastoreItem xmlns:ds="http://schemas.openxmlformats.org/officeDocument/2006/customXml" ds:itemID="{7DAB579F-6B9D-46FE-804C-E0829F9BF7B9}">
   <ds:schemaRefs>
     <ds:schemaRef ds:uri="http://schemas.openxmlformats.org/officeDocument/2006/bibliography"/>
   </ds:schemaRefs>

</xml_diff>

<commit_message>
Agrego traduccion de codigo FloydBT a pseudo
</commit_message>
<xml_diff>
--- a/doc/2C2015_TPO_Programacion_3_ViNo_La_barba_de_Godio.docx
+++ b/doc/2C2015_TPO_Programacion_3_ViNo_La_barba_de_Godio.docx
@@ -12,7 +12,6 @@
       <w:r>
         <w:rPr>
           <w:noProof/>
-          <w:lang w:val="es-ES" w:eastAsia="es-ES"/>
         </w:rPr>
         <w:drawing>
           <wp:inline distT="114300" distB="114300" distL="114300" distR="114300">
@@ -45,7 +44,7 @@
                     </a:ln>
                     <a:extLst>
                       <a:ext uri="{53640926-AAD7-44D8-BBD7-CCE9431645EC}">
-                        <a14:shadowObscured xmlns:a14="http://schemas.microsoft.com/office/drawing/2010/main" xmlns:wps="http://schemas.microsoft.com/office/word/2010/wordprocessingShape" xmlns:wpi="http://schemas.microsoft.com/office/word/2010/wordprocessingInk" xmlns:wpg="http://schemas.microsoft.com/office/word/2010/wordprocessingGroup" xmlns:w14="http://schemas.microsoft.com/office/word/2010/wordml" xmlns:w="http://schemas.openxmlformats.org/wordprocessingml/2006/main" xmlns:w10="urn:schemas-microsoft-com:office:word" xmlns:wp14="http://schemas.microsoft.com/office/word/2010/wordprocessingDrawing" xmlns:v="urn:schemas-microsoft-com:vml" xmlns:o="urn:schemas-microsoft-com:office:office" xmlns:mc="http://schemas.openxmlformats.org/markup-compatibility/2006" xmlns:wpc="http://schemas.microsoft.com/office/word/2010/wordprocessingCanvas" xmlns=""/>
+                        <a14:shadowObscured xmlns="" xmlns:wpc="http://schemas.microsoft.com/office/word/2010/wordprocessingCanvas" xmlns:mc="http://schemas.openxmlformats.org/markup-compatibility/2006" xmlns:o="urn:schemas-microsoft-com:office:office" xmlns:v="urn:schemas-microsoft-com:vml" xmlns:wp14="http://schemas.microsoft.com/office/word/2010/wordprocessingDrawing" xmlns:w10="urn:schemas-microsoft-com:office:word" xmlns:w="http://schemas.openxmlformats.org/wordprocessingml/2006/main" xmlns:w14="http://schemas.microsoft.com/office/word/2010/wordml" xmlns:wpg="http://schemas.microsoft.com/office/word/2010/wordprocessingGroup" xmlns:wpi="http://schemas.microsoft.com/office/word/2010/wordprocessingInk" xmlns:wps="http://schemas.microsoft.com/office/word/2010/wordprocessingShape" xmlns:a14="http://schemas.microsoft.com/office/drawing/2010/main"/>
                       </a:ext>
                     </a:extLst>
                   </pic:spPr>
@@ -1420,6 +1419,7 @@
       <w:bookmarkStart w:id="7" w:name="_Toc435187002"/>
       <w:bookmarkEnd w:id="6"/>
       <w:r>
+        <w:lastRenderedPageBreak/>
         <w:t>Enunciado</w:t>
       </w:r>
       <w:bookmarkEnd w:id="7"/>
@@ -1767,6 +1767,7 @@
       </w:pPr>
       <w:bookmarkStart w:id="13" w:name="_Toc435187005"/>
       <w:r>
+        <w:lastRenderedPageBreak/>
         <w:t>Resolución</w:t>
       </w:r>
       <w:bookmarkEnd w:id="13"/>
@@ -1926,7 +1927,6 @@
       <w:r>
         <w:rPr>
           <w:noProof/>
-          <w:lang w:val="es-ES" w:eastAsia="es-ES"/>
         </w:rPr>
         <w:drawing>
           <wp:inline distT="0" distB="0" distL="0" distR="0">
@@ -2139,6 +2139,7 @@
         <w:jc w:val="both"/>
       </w:pPr>
       <w:r>
+        <w:lastRenderedPageBreak/>
         <w:t>En otras palabras, dado un grafo G dirigido y ponderado, para calcular el camino mínimo entre dos vértices cualesquiera del grafo, se puede aplicar el algoritmo de Floyd que, dada la matriz L de adyacencia del grafo G, calcula una matriz D con la longitud del camino mínimo que une cada par de vértices.</w:t>
       </w:r>
     </w:p>
@@ -4002,6 +4003,7 @@
           <w:sz w:val="18"/>
           <w:szCs w:val="18"/>
         </w:rPr>
+        <w:lastRenderedPageBreak/>
         <w:t>DE</w:t>
       </w:r>
       <w:r>
@@ -7460,6 +7462,7 @@
       <w:bookmarkStart w:id="16" w:name="_Toc435187008"/>
       <w:proofErr w:type="spellStart"/>
       <w:r>
+        <w:lastRenderedPageBreak/>
         <w:t>Backtracking</w:t>
       </w:r>
       <w:bookmarkEnd w:id="16"/>
@@ -8069,6 +8072,7 @@
         <w:jc w:val="both"/>
       </w:pPr>
       <w:r>
+        <w:lastRenderedPageBreak/>
         <w:t xml:space="preserve">Res </w:t>
       </w:r>
       <w:r>
@@ -8350,6 +8354,689 @@
       <w:pPr>
         <w:pStyle w:val="NormalCdigo"/>
         <w:jc w:val="both"/>
+        <w:rPr>
+          <w:b/>
+          <w:color w:val="FF0000"/>
+        </w:rPr>
+      </w:pPr>
+      <w:r>
+        <w:rPr>
+          <w:b/>
+          <w:color w:val="FF0000"/>
+        </w:rPr>
+        <w:t>OTRA VERSION</w:t>
+      </w:r>
+    </w:p>
+    <w:p>
+      <w:pPr>
+        <w:pStyle w:val="NormalCdigo"/>
+        <w:jc w:val="both"/>
+      </w:pPr>
+    </w:p>
+    <w:p>
+      <w:pPr>
+        <w:pStyle w:val="NormalCdigo"/>
+        <w:jc w:val="both"/>
+        <w:rPr>
+          <w:b/>
+          <w:sz w:val="20"/>
+          <w:szCs w:val="20"/>
+          <w:u w:val="single"/>
+        </w:rPr>
+      </w:pPr>
+      <w:r>
+        <w:rPr>
+          <w:b/>
+          <w:sz w:val="20"/>
+          <w:szCs w:val="20"/>
+          <w:u w:val="single"/>
+        </w:rPr>
+        <w:t>Algoritmo</w:t>
+      </w:r>
+    </w:p>
+    <w:p>
+      <w:pPr>
+        <w:pStyle w:val="NormalCdigo"/>
+        <w:jc w:val="both"/>
+        <w:rPr>
+          <w:sz w:val="20"/>
+          <w:szCs w:val="20"/>
+        </w:rPr>
+      </w:pPr>
+      <w:proofErr w:type="spellStart"/>
+      <w:r>
+        <w:rPr>
+          <w:sz w:val="20"/>
+          <w:szCs w:val="20"/>
+        </w:rPr>
+        <w:t>FloydBT</w:t>
+      </w:r>
+      <w:proofErr w:type="spellEnd"/>
+    </w:p>
+    <w:p>
+      <w:pPr>
+        <w:pStyle w:val="NormalCdigo"/>
+        <w:jc w:val="both"/>
+        <w:rPr>
+          <w:b/>
+          <w:sz w:val="20"/>
+          <w:szCs w:val="20"/>
+          <w:u w:val="single"/>
+        </w:rPr>
+      </w:pPr>
+    </w:p>
+    <w:p>
+      <w:pPr>
+        <w:pStyle w:val="NormalCdigo"/>
+        <w:jc w:val="both"/>
+        <w:rPr>
+          <w:b/>
+          <w:sz w:val="20"/>
+          <w:szCs w:val="20"/>
+          <w:u w:val="single"/>
+        </w:rPr>
+      </w:pPr>
+      <w:r>
+        <w:rPr>
+          <w:b/>
+          <w:sz w:val="20"/>
+          <w:szCs w:val="20"/>
+          <w:u w:val="single"/>
+        </w:rPr>
+        <w:t>Entrada</w:t>
+      </w:r>
+    </w:p>
+    <w:p>
+      <w:pPr>
+        <w:pStyle w:val="NormalCdigo"/>
+        <w:jc w:val="both"/>
+        <w:rPr>
+          <w:sz w:val="20"/>
+          <w:szCs w:val="20"/>
+        </w:rPr>
+      </w:pPr>
+      <w:r>
+        <w:rPr>
+          <w:sz w:val="20"/>
+          <w:szCs w:val="20"/>
+        </w:rPr>
+        <w:t>Vértice O de origen</w:t>
+      </w:r>
+    </w:p>
+    <w:p>
+      <w:pPr>
+        <w:pStyle w:val="NormalCdigo"/>
+        <w:jc w:val="both"/>
+        <w:rPr>
+          <w:sz w:val="20"/>
+          <w:szCs w:val="20"/>
+        </w:rPr>
+      </w:pPr>
+      <w:r>
+        <w:rPr>
+          <w:sz w:val="20"/>
+          <w:szCs w:val="20"/>
+        </w:rPr>
+        <w:t>Vértice D de destino</w:t>
+      </w:r>
+    </w:p>
+    <w:p>
+      <w:pPr>
+        <w:pStyle w:val="NormalCdigo"/>
+        <w:jc w:val="both"/>
+        <w:rPr>
+          <w:sz w:val="20"/>
+          <w:szCs w:val="20"/>
+        </w:rPr>
+      </w:pPr>
+      <w:r>
+        <w:rPr>
+          <w:sz w:val="20"/>
+          <w:szCs w:val="20"/>
+        </w:rPr>
+        <w:t xml:space="preserve">Grafo </w:t>
+      </w:r>
+      <w:proofErr w:type="gramStart"/>
+      <w:r>
+        <w:rPr>
+          <w:sz w:val="20"/>
+          <w:szCs w:val="20"/>
+        </w:rPr>
+        <w:t>G(</w:t>
+      </w:r>
+      <w:proofErr w:type="gramEnd"/>
+      <w:r>
+        <w:rPr>
+          <w:sz w:val="20"/>
+          <w:szCs w:val="20"/>
+        </w:rPr>
+        <w:t>V,A)</w:t>
+      </w:r>
+    </w:p>
+    <w:p>
+      <w:pPr>
+        <w:pStyle w:val="NormalCdigo"/>
+        <w:jc w:val="both"/>
+        <w:rPr>
+          <w:sz w:val="20"/>
+          <w:szCs w:val="20"/>
+        </w:rPr>
+      </w:pPr>
+      <w:r>
+        <w:rPr>
+          <w:sz w:val="20"/>
+          <w:szCs w:val="20"/>
+        </w:rPr>
+        <w:t>Cantidad E de escalas G.V</w:t>
+      </w:r>
+    </w:p>
+    <w:p>
+      <w:pPr>
+        <w:pStyle w:val="NormalCdigo"/>
+        <w:jc w:val="both"/>
+        <w:rPr>
+          <w:sz w:val="20"/>
+          <w:szCs w:val="20"/>
+        </w:rPr>
+      </w:pPr>
+      <w:r>
+        <w:rPr>
+          <w:sz w:val="20"/>
+          <w:szCs w:val="20"/>
+        </w:rPr>
+        <w:t xml:space="preserve">Algoritmo </w:t>
+      </w:r>
+      <w:proofErr w:type="spellStart"/>
+      <w:proofErr w:type="gramStart"/>
+      <w:r>
+        <w:rPr>
+          <w:sz w:val="20"/>
+          <w:szCs w:val="20"/>
+        </w:rPr>
+        <w:t>estaConectado</w:t>
+      </w:r>
+      <w:proofErr w:type="spellEnd"/>
+      <w:r>
+        <w:rPr>
+          <w:sz w:val="20"/>
+          <w:szCs w:val="20"/>
+        </w:rPr>
+        <w:t>(</w:t>
+      </w:r>
+      <w:proofErr w:type="gramEnd"/>
+      <w:r>
+        <w:rPr>
+          <w:sz w:val="20"/>
+          <w:szCs w:val="20"/>
+        </w:rPr>
+        <w:t>Origen, Destino, Grafo)</w:t>
+      </w:r>
+    </w:p>
+    <w:p>
+      <w:pPr>
+        <w:pStyle w:val="NormalCdigo"/>
+        <w:jc w:val="both"/>
+        <w:rPr>
+          <w:sz w:val="20"/>
+          <w:szCs w:val="20"/>
+        </w:rPr>
+      </w:pPr>
+    </w:p>
+    <w:p>
+      <w:pPr>
+        <w:pStyle w:val="NormalCdigo"/>
+        <w:jc w:val="both"/>
+        <w:rPr>
+          <w:b/>
+          <w:sz w:val="20"/>
+          <w:szCs w:val="20"/>
+          <w:u w:val="single"/>
+        </w:rPr>
+      </w:pPr>
+      <w:r>
+        <w:rPr>
+          <w:b/>
+          <w:sz w:val="20"/>
+          <w:szCs w:val="20"/>
+          <w:u w:val="single"/>
+        </w:rPr>
+        <w:t>Salida</w:t>
+      </w:r>
+    </w:p>
+    <w:p>
+      <w:pPr>
+        <w:pStyle w:val="NormalCdigo"/>
+        <w:jc w:val="both"/>
+        <w:rPr>
+          <w:sz w:val="20"/>
+          <w:szCs w:val="20"/>
+        </w:rPr>
+      </w:pPr>
+      <w:r>
+        <w:rPr>
+          <w:sz w:val="20"/>
+          <w:szCs w:val="20"/>
+        </w:rPr>
+        <w:t>Valor mínimo entre O y D</w:t>
+      </w:r>
+    </w:p>
+    <w:p>
+      <w:pPr>
+        <w:pStyle w:val="NormalCdigo"/>
+        <w:jc w:val="both"/>
+        <w:rPr>
+          <w:b/>
+          <w:sz w:val="20"/>
+          <w:szCs w:val="20"/>
+          <w:u w:val="single"/>
+        </w:rPr>
+      </w:pPr>
+    </w:p>
+    <w:p>
+      <w:pPr>
+        <w:pStyle w:val="NormalCdigo"/>
+        <w:jc w:val="both"/>
+        <w:rPr>
+          <w:b/>
+          <w:sz w:val="20"/>
+          <w:szCs w:val="20"/>
+          <w:u w:val="single"/>
+        </w:rPr>
+      </w:pPr>
+      <w:r>
+        <w:rPr>
+          <w:b/>
+          <w:sz w:val="20"/>
+          <w:szCs w:val="20"/>
+          <w:u w:val="single"/>
+        </w:rPr>
+        <w:t>Pseudocódigo</w:t>
+      </w:r>
+    </w:p>
+    <w:p>
+      <w:pPr>
+        <w:pStyle w:val="NormalCdigo"/>
+        <w:jc w:val="both"/>
+        <w:rPr>
+          <w:sz w:val="20"/>
+          <w:szCs w:val="20"/>
+        </w:rPr>
+      </w:pPr>
+    </w:p>
+    <w:p>
+      <w:pPr>
+        <w:pStyle w:val="NormalCdigo"/>
+        <w:jc w:val="both"/>
+      </w:pPr>
+      <w:r>
+        <w:t>Res &lt;- infinito</w:t>
+      </w:r>
+    </w:p>
+    <w:p>
+      <w:pPr>
+        <w:pStyle w:val="NormalCdigo"/>
+        <w:jc w:val="both"/>
+      </w:pPr>
+      <w:r>
+        <w:t xml:space="preserve">Si (E = 0 y </w:t>
+      </w:r>
+      <w:proofErr w:type="spellStart"/>
+      <w:r>
+        <w:t>estaConectado</w:t>
+      </w:r>
+      <w:proofErr w:type="spellEnd"/>
+      <w:r>
+        <w:t>(O, D, G))</w:t>
+      </w:r>
+    </w:p>
+    <w:p>
+      <w:pPr>
+        <w:pStyle w:val="NormalCdigo"/>
+        <w:ind w:firstLine="720"/>
+        <w:jc w:val="both"/>
+      </w:pPr>
+      <w:r>
+        <w:t>Res &lt;- Distancia(O, D)</w:t>
+      </w:r>
+    </w:p>
+    <w:p>
+      <w:pPr>
+        <w:pStyle w:val="NormalCdigo"/>
+        <w:jc w:val="both"/>
+      </w:pPr>
+      <w:r>
+        <w:lastRenderedPageBreak/>
+        <w:t>Sino</w:t>
+      </w:r>
+    </w:p>
+    <w:p>
+      <w:pPr>
+        <w:pStyle w:val="NormalCdigo"/>
+        <w:ind w:firstLine="720"/>
+        <w:jc w:val="both"/>
+      </w:pPr>
+      <w:r>
+        <w:t xml:space="preserve">Si (E = 0 y </w:t>
+      </w:r>
+      <w:proofErr w:type="gramStart"/>
+      <w:r>
+        <w:t>!</w:t>
+      </w:r>
+      <w:proofErr w:type="spellStart"/>
+      <w:proofErr w:type="gramEnd"/>
+      <w:r>
+        <w:t>estaConectado</w:t>
+      </w:r>
+      <w:proofErr w:type="spellEnd"/>
+      <w:r>
+        <w:t>(O, D, G))</w:t>
+      </w:r>
+    </w:p>
+    <w:p>
+      <w:pPr>
+        <w:pStyle w:val="NormalCdigo"/>
+        <w:ind w:left="720" w:firstLine="720"/>
+        <w:jc w:val="both"/>
+      </w:pPr>
+      <w:r>
+        <w:t>Res &lt;- infinito</w:t>
+      </w:r>
+    </w:p>
+    <w:p>
+      <w:pPr>
+        <w:pStyle w:val="NormalCdigo"/>
+        <w:ind w:firstLine="720"/>
+        <w:jc w:val="both"/>
+      </w:pPr>
+      <w:r>
+        <w:t>Sino</w:t>
+      </w:r>
+    </w:p>
+    <w:p>
+      <w:pPr>
+        <w:pStyle w:val="NormalCdigo"/>
+        <w:ind w:left="720" w:firstLine="720"/>
+        <w:jc w:val="both"/>
+      </w:pPr>
+      <w:proofErr w:type="spellStart"/>
+      <w:proofErr w:type="gramStart"/>
+      <w:r>
+        <w:t>parc</w:t>
+      </w:r>
+      <w:proofErr w:type="spellEnd"/>
+      <w:proofErr w:type="gramEnd"/>
+      <w:r>
+        <w:t xml:space="preserve"> &lt;- ?</w:t>
+      </w:r>
+    </w:p>
+    <w:p>
+      <w:pPr>
+        <w:pStyle w:val="NormalCdigo"/>
+        <w:tabs>
+          <w:tab w:val="left" w:pos="993"/>
+          <w:tab w:val="left" w:pos="1276"/>
+        </w:tabs>
+        <w:jc w:val="both"/>
+      </w:pPr>
+      <w:r>
+        <w:tab/>
+      </w:r>
+      <w:r>
+        <w:tab/>
+      </w:r>
+      <w:r>
+        <w:tab/>
+        <w:t>Para cada V en G.V</w:t>
+      </w:r>
+    </w:p>
+    <w:p>
+      <w:pPr>
+        <w:pStyle w:val="NormalCdigo"/>
+        <w:tabs>
+          <w:tab w:val="left" w:pos="993"/>
+          <w:tab w:val="left" w:pos="1276"/>
+        </w:tabs>
+        <w:jc w:val="both"/>
+      </w:pPr>
+    </w:p>
+    <w:p>
+      <w:pPr>
+        <w:pStyle w:val="NormalCdigo"/>
+        <w:tabs>
+          <w:tab w:val="left" w:pos="993"/>
+          <w:tab w:val="left" w:pos="1276"/>
+        </w:tabs>
+        <w:jc w:val="both"/>
+      </w:pPr>
+      <w:r>
+        <w:tab/>
+      </w:r>
+      <w:r>
+        <w:tab/>
+      </w:r>
+      <w:r>
+        <w:tab/>
+      </w:r>
+      <w:r>
+        <w:tab/>
+      </w:r>
+      <w:proofErr w:type="gramStart"/>
+      <w:r>
+        <w:t>Si(</w:t>
+      </w:r>
+      <w:proofErr w:type="gramEnd"/>
+      <w:r>
+        <w:t>V &lt;&gt; O y V &lt;&gt; D)</w:t>
+      </w:r>
+    </w:p>
+    <w:p>
+      <w:pPr>
+        <w:pStyle w:val="NormalCdigo"/>
+        <w:ind w:left="2880"/>
+      </w:pPr>
+      <w:proofErr w:type="spellStart"/>
+      <w:proofErr w:type="gramStart"/>
+      <w:r>
+        <w:t>parc</w:t>
+      </w:r>
+      <w:proofErr w:type="spellEnd"/>
+      <w:proofErr w:type="gramEnd"/>
+      <w:r>
+        <w:t xml:space="preserve"> &lt;- Min(</w:t>
+      </w:r>
+      <w:proofErr w:type="spellStart"/>
+      <w:r>
+        <w:t>FloydBT</w:t>
+      </w:r>
+      <w:proofErr w:type="spellEnd"/>
+      <w:r>
+        <w:t xml:space="preserve">(O, D, G, E-1, </w:t>
+      </w:r>
+      <w:proofErr w:type="spellStart"/>
+      <w:r>
+        <w:t>estaConectado</w:t>
+      </w:r>
+      <w:proofErr w:type="spellEnd"/>
+      <w:r>
+        <w:t>), (</w:t>
+      </w:r>
+      <w:proofErr w:type="spellStart"/>
+      <w:r>
+        <w:t>FloydBT</w:t>
+      </w:r>
+      <w:proofErr w:type="spellEnd"/>
+      <w:r>
+        <w:t xml:space="preserve">(O, V, G, E-1, </w:t>
+      </w:r>
+      <w:proofErr w:type="spellStart"/>
+      <w:r>
+        <w:t>estaConectado</w:t>
+      </w:r>
+      <w:proofErr w:type="spellEnd"/>
+      <w:r>
+        <w:t xml:space="preserve">) + </w:t>
+      </w:r>
+      <w:proofErr w:type="spellStart"/>
+      <w:r>
+        <w:t>FloydBT</w:t>
+      </w:r>
+      <w:proofErr w:type="spellEnd"/>
+      <w:r>
+        <w:t xml:space="preserve">(V, D, G, E-1, </w:t>
+      </w:r>
+      <w:proofErr w:type="spellStart"/>
+      <w:r>
+        <w:t>estaConectado</w:t>
+      </w:r>
+      <w:proofErr w:type="spellEnd"/>
+      <w:r>
+        <w:t>)))</w:t>
+      </w:r>
+    </w:p>
+    <w:p>
+      <w:pPr>
+        <w:pStyle w:val="NormalCdigo"/>
+        <w:ind w:left="2160" w:firstLine="720"/>
+      </w:pPr>
+    </w:p>
+    <w:p>
+      <w:pPr>
+        <w:pStyle w:val="NormalCdigo"/>
+        <w:ind w:left="2160" w:firstLine="720"/>
+      </w:pPr>
+      <w:proofErr w:type="gramStart"/>
+      <w:r>
+        <w:t>si</w:t>
+      </w:r>
+      <w:proofErr w:type="gramEnd"/>
+      <w:r>
+        <w:t xml:space="preserve"> (</w:t>
+      </w:r>
+      <w:proofErr w:type="spellStart"/>
+      <w:r>
+        <w:t>parc</w:t>
+      </w:r>
+      <w:proofErr w:type="spellEnd"/>
+      <w:r>
+        <w:t xml:space="preserve"> &lt; res)</w:t>
+      </w:r>
+    </w:p>
+    <w:p>
+      <w:pPr>
+        <w:pStyle w:val="NormalCdigo"/>
+        <w:ind w:left="2160" w:firstLine="720"/>
+      </w:pPr>
+      <w:r>
+        <w:tab/>
+      </w:r>
+      <w:proofErr w:type="gramStart"/>
+      <w:r>
+        <w:t>res</w:t>
+      </w:r>
+      <w:proofErr w:type="gramEnd"/>
+      <w:r>
+        <w:t xml:space="preserve"> &lt;- </w:t>
+      </w:r>
+      <w:proofErr w:type="spellStart"/>
+      <w:r>
+        <w:t>parc</w:t>
+      </w:r>
+      <w:proofErr w:type="spellEnd"/>
+    </w:p>
+    <w:p>
+      <w:pPr>
+        <w:pStyle w:val="NormalCdigo"/>
+        <w:ind w:left="2160" w:firstLine="720"/>
+      </w:pPr>
+      <w:proofErr w:type="gramStart"/>
+      <w:r>
+        <w:t>fin</w:t>
+      </w:r>
+      <w:proofErr w:type="gramEnd"/>
+      <w:r>
+        <w:t xml:space="preserve"> si</w:t>
+      </w:r>
+    </w:p>
+    <w:p>
+      <w:pPr>
+        <w:pStyle w:val="NormalCdigo"/>
+      </w:pPr>
+      <w:r>
+        <w:tab/>
+      </w:r>
+      <w:r>
+        <w:tab/>
+      </w:r>
+      <w:r>
+        <w:tab/>
+      </w:r>
+      <w:proofErr w:type="gramStart"/>
+      <w:r>
+        <w:t>fin</w:t>
+      </w:r>
+      <w:proofErr w:type="gramEnd"/>
+      <w:r>
+        <w:t xml:space="preserve"> si</w:t>
+      </w:r>
+    </w:p>
+    <w:p>
+      <w:pPr>
+        <w:pStyle w:val="NormalCdigo"/>
+        <w:tabs>
+          <w:tab w:val="left" w:pos="993"/>
+          <w:tab w:val="left" w:pos="1276"/>
+        </w:tabs>
+        <w:ind w:left="283" w:firstLine="993"/>
+        <w:jc w:val="both"/>
+      </w:pPr>
+      <w:r>
+        <w:tab/>
+        <w:t>Fin para</w:t>
+      </w:r>
+    </w:p>
+    <w:p>
+      <w:pPr>
+        <w:pStyle w:val="NormalCdigo"/>
+        <w:tabs>
+          <w:tab w:val="left" w:pos="993"/>
+          <w:tab w:val="left" w:pos="1276"/>
+        </w:tabs>
+        <w:jc w:val="both"/>
+      </w:pPr>
+      <w:r>
+        <w:tab/>
+        <w:t>Fin sino</w:t>
+      </w:r>
+    </w:p>
+    <w:p>
+      <w:pPr>
+        <w:pStyle w:val="NormalCdigo"/>
+        <w:tabs>
+          <w:tab w:val="left" w:pos="993"/>
+          <w:tab w:val="left" w:pos="1276"/>
+        </w:tabs>
+        <w:jc w:val="both"/>
+      </w:pPr>
+      <w:r>
+        <w:t>Fin sino</w:t>
+      </w:r>
+    </w:p>
+    <w:p>
+      <w:pPr>
+        <w:pStyle w:val="NormalCdigo"/>
+        <w:jc w:val="both"/>
+      </w:pPr>
+      <w:r>
+        <w:t>Devolver Res</w:t>
+      </w:r>
+    </w:p>
+    <w:p>
+      <w:pPr>
+        <w:pStyle w:val="NormalCdigo"/>
+        <w:jc w:val="both"/>
+        <w:rPr>
+          <w:u w:val="single"/>
+        </w:rPr>
       </w:pPr>
     </w:p>
     <w:p>
@@ -8376,6 +9063,7 @@
         <w:ind w:left="1276" w:hanging="1276"/>
       </w:pPr>
       <w:r>
+        <w:lastRenderedPageBreak/>
         <w:t>TDA grafo</w:t>
       </w:r>
     </w:p>
@@ -8800,6 +9488,7 @@
         <w:ind w:left="1276" w:hanging="1276"/>
       </w:pPr>
       <w:r>
+        <w:lastRenderedPageBreak/>
         <w:t>Complejidad</w:t>
       </w:r>
     </w:p>
@@ -8912,6 +9601,7 @@
       </w:pPr>
       <w:bookmarkStart w:id="17" w:name="_Toc435187009"/>
       <w:r>
+        <w:lastRenderedPageBreak/>
         <w:t>Programación dinámica</w:t>
       </w:r>
       <w:bookmarkEnd w:id="17"/>
@@ -10035,6 +10725,7 @@
         <w:ind w:left="1276" w:hanging="1276"/>
       </w:pPr>
       <w:r>
+        <w:lastRenderedPageBreak/>
         <w:t>Complejidad</w:t>
       </w:r>
     </w:p>
@@ -11083,6 +11774,7 @@
         <w:rPr>
           <w:rFonts w:cs="Courier New"/>
         </w:rPr>
+        <w:lastRenderedPageBreak/>
         <w:tab/>
       </w:r>
       <w:r>
@@ -12752,6 +13444,7 @@
         <w:rPr>
           <w:rFonts w:cs="Courier New"/>
         </w:rPr>
+        <w:lastRenderedPageBreak/>
         <w:tab/>
       </w:r>
       <w:r>
@@ -12873,6 +13566,7 @@
       </w:pPr>
       <w:bookmarkStart w:id="18" w:name="_Toc435187010"/>
       <w:r>
+        <w:lastRenderedPageBreak/>
         <w:t>Problema del Viajante</w:t>
       </w:r>
       <w:bookmarkEnd w:id="18"/>
@@ -12915,7 +13609,6 @@
             <w:r>
               <w:rPr>
                 <w:noProof/>
-                <w:lang w:val="es-ES" w:eastAsia="es-ES"/>
               </w:rPr>
               <w:drawing>
                 <wp:inline distT="0" distB="0" distL="0" distR="0">
@@ -12938,7 +13631,7 @@
                           <a:blip r:embed="rId14" cstate="print">
                             <a:extLst>
                               <a:ext uri="{28A0092B-C50C-407E-A947-70E740481C1C}">
-                                <a14:useLocalDpi xmlns:a14="http://schemas.microsoft.com/office/drawing/2010/main" xmlns:wps="http://schemas.microsoft.com/office/word/2010/wordprocessingShape" xmlns:wpi="http://schemas.microsoft.com/office/word/2010/wordprocessingInk" xmlns:wpg="http://schemas.microsoft.com/office/word/2010/wordprocessingGroup" xmlns:w14="http://schemas.microsoft.com/office/word/2010/wordml" xmlns:w="http://schemas.openxmlformats.org/wordprocessingml/2006/main" xmlns:w10="urn:schemas-microsoft-com:office:word" xmlns:wp14="http://schemas.microsoft.com/office/word/2010/wordprocessingDrawing" xmlns:v="urn:schemas-microsoft-com:vml" xmlns:o="urn:schemas-microsoft-com:office:office" xmlns:mc="http://schemas.openxmlformats.org/markup-compatibility/2006" xmlns:wpc="http://schemas.microsoft.com/office/word/2010/wordprocessingCanvas" xmlns="" val="0"/>
+                                <a14:useLocalDpi xmlns="" xmlns:wpc="http://schemas.microsoft.com/office/word/2010/wordprocessingCanvas" xmlns:mc="http://schemas.openxmlformats.org/markup-compatibility/2006" xmlns:o="urn:schemas-microsoft-com:office:office" xmlns:v="urn:schemas-microsoft-com:vml" xmlns:wp14="http://schemas.microsoft.com/office/word/2010/wordprocessingDrawing" xmlns:w10="urn:schemas-microsoft-com:office:word" xmlns:w="http://schemas.openxmlformats.org/wordprocessingml/2006/main" xmlns:w14="http://schemas.microsoft.com/office/word/2010/wordml" xmlns:wpg="http://schemas.microsoft.com/office/word/2010/wordprocessingGroup" xmlns:wpi="http://schemas.microsoft.com/office/word/2010/wordprocessingInk" xmlns:wps="http://schemas.microsoft.com/office/word/2010/wordprocessingShape" xmlns:a14="http://schemas.microsoft.com/office/drawing/2010/main" val="0"/>
                               </a:ext>
                             </a:extLst>
                           </a:blip>
@@ -13143,7 +13836,11 @@
         <w:jc w:val="both"/>
       </w:pPr>
       <w:r>
-        <w:t>A priori la solución puede parecer sencilla, solo habría que probar cuál de las posibles combinaciones de rutas sería la óptima, lo que llamamos por “fuerza bruta”. La dificultad aparece cuando el número de ciudades es elevado, las posibles combinaciones aumentan de manera exponencial.</w:t>
+        <w:t xml:space="preserve">A priori la solución puede parecer sencilla, solo habría que probar cuál de las posibles combinaciones de rutas sería la óptima, lo que llamamos por “fuerza bruta”. La dificultad </w:t>
+      </w:r>
+      <w:r>
+        <w:lastRenderedPageBreak/>
+        <w:t>aparece cuando el número de ciudades es elevado, las posibles combinaciones aumentan de manera exponencial.</w:t>
       </w:r>
     </w:p>
     <w:p>
@@ -13507,6 +14204,7 @@
         <w:rPr>
           <w:b/>
         </w:rPr>
+        <w:lastRenderedPageBreak/>
         <w:t>TSP con cuello de botella:</w:t>
       </w:r>
       <w:r>
@@ -13934,7 +14632,11 @@
         <w:t xml:space="preserve">: </w:t>
       </w:r>
       <w:r>
-        <w:t xml:space="preserve">el problema se subdivide en dos problemas, de tal manera que el primero de ellos sea el problema anterior más una restricción adicional, y el segundo sería de nuevo el problema original más otra restricción. Ante la imposibilidad de resolver alguno de estos problemas, o ante la posibilidad de que la solución obtenida no sea válida, los </w:t>
+        <w:t xml:space="preserve">el problema se subdivide en dos problemas, de tal manera que el primero de ellos sea el problema anterior más una restricción adicional, y el segundo sería de nuevo el problema original más otra restricción. Ante la imposibilidad de resolver alguno de estos problemas, o ante la </w:t>
+      </w:r>
+      <w:r>
+        <w:lastRenderedPageBreak/>
+        <w:t xml:space="preserve">posibilidad de que la solución obtenida no sea válida, los </w:t>
       </w:r>
       <w:proofErr w:type="spellStart"/>
       <w:r>
@@ -14398,7 +15100,7 @@
         <w:rPr>
           <w:noProof/>
         </w:rPr>
-        <w:t>9</w:t>
+        <w:t>7</w:t>
       </w:r>
     </w:fldSimple>
   </w:p>
@@ -14471,7 +15173,6 @@
           <w:r>
             <w:rPr>
               <w:noProof/>
-              <w:lang w:val="es-ES" w:eastAsia="es-ES"/>
             </w:rPr>
             <w:drawing>
               <wp:inline distT="114300" distB="114300" distL="114300" distR="114300">
@@ -17773,7 +18474,7 @@
 </file>
 
 <file path=customXml/itemProps1.xml><?xml version="1.0" encoding="utf-8"?>
-<ds:datastoreItem xmlns:ds="http://schemas.openxmlformats.org/officeDocument/2006/customXml" ds:itemID="{BD2503E4-5FA9-4F60-BF32-088443CD4559}">
+<ds:datastoreItem xmlns:ds="http://schemas.openxmlformats.org/officeDocument/2006/customXml" ds:itemID="{D9607646-2ED9-4C61-9339-D7B87A9293C5}">
   <ds:schemaRefs>
     <ds:schemaRef ds:uri="http://schemas.openxmlformats.org/officeDocument/2006/bibliography"/>
   </ds:schemaRefs>

</xml_diff>